<commit_message>
Updated Document and added audio
Updated Hardware Coding.docx that showcases on how to operate the USB microphone.

Recorded audio using the USB microphone, calling it "test_audio.wav" (the audio has a low volumn).

If applied, this commit will modify Hardware Coding.docx and add a audio test.
</commit_message>
<xml_diff>
--- a/Hardware Coding.docx
+++ b/Hardware Coding.docx
@@ -64,7 +64,29 @@
           <w:szCs w:val="32"/>
           <w:lang w:val="en-US"/>
         </w:rPr>
-        <w:t>To run the Raspberry Pi Camera Module 3 NoIR:</w:t>
+        <w:t xml:space="preserve">To run the Raspberry Pi Camera Module 3 </w:t>
+      </w:r>
+      <w:proofErr w:type="spellStart"/>
+      <w:r>
+        <w:rPr>
+          <w:b/>
+          <w:bCs/>
+          <w:sz w:val="32"/>
+          <w:szCs w:val="32"/>
+          <w:lang w:val="en-US"/>
+        </w:rPr>
+        <w:t>NoIR</w:t>
+      </w:r>
+      <w:proofErr w:type="spellEnd"/>
+      <w:r>
+        <w:rPr>
+          <w:b/>
+          <w:bCs/>
+          <w:sz w:val="32"/>
+          <w:szCs w:val="32"/>
+          <w:lang w:val="en-US"/>
+        </w:rPr>
+        <w:t>:</w:t>
       </w:r>
     </w:p>
     <w:p>
@@ -83,7 +105,27 @@
           <w:u w:val="single"/>
           <w:lang w:val="en-US"/>
         </w:rPr>
-        <w:t>The hardware would require an update for the Raspberry Pi in order to make it work properly, best case scenario is to update the Pi fully using these commands:</w:t>
+        <w:t xml:space="preserve">The hardware would require an update for the Raspberry Pi </w:t>
+      </w:r>
+      <w:proofErr w:type="gramStart"/>
+      <w:r>
+        <w:rPr>
+          <w:sz w:val="28"/>
+          <w:szCs w:val="28"/>
+          <w:u w:val="single"/>
+          <w:lang w:val="en-US"/>
+        </w:rPr>
+        <w:t>in order to</w:t>
+      </w:r>
+      <w:proofErr w:type="gramEnd"/>
+      <w:r>
+        <w:rPr>
+          <w:sz w:val="28"/>
+          <w:szCs w:val="28"/>
+          <w:u w:val="single"/>
+          <w:lang w:val="en-US"/>
+        </w:rPr>
+        <w:t xml:space="preserve"> make it work properly, best case scenario is to update the Pi fully using these commands:</w:t>
       </w:r>
     </w:p>
     <w:tbl>
@@ -110,6 +152,7 @@
                 <w:lang w:val="en-US"/>
               </w:rPr>
             </w:pPr>
+            <w:proofErr w:type="spellStart"/>
             <w:r>
               <w:rPr>
                 <w:b/>
@@ -118,7 +161,18 @@
                 <w:szCs w:val="28"/>
                 <w:lang w:val="en-US"/>
               </w:rPr>
-              <w:t>sudo apt update</w:t>
+              <w:t>sudo</w:t>
+            </w:r>
+            <w:proofErr w:type="spellEnd"/>
+            <w:r>
+              <w:rPr>
+                <w:b/>
+                <w:bCs/>
+                <w:sz w:val="28"/>
+                <w:szCs w:val="28"/>
+                <w:lang w:val="en-US"/>
+              </w:rPr>
+              <w:t xml:space="preserve"> apt update</w:t>
             </w:r>
           </w:p>
           <w:p>
@@ -131,6 +185,7 @@
                 <w:lang w:val="en-US"/>
               </w:rPr>
             </w:pPr>
+            <w:proofErr w:type="spellStart"/>
             <w:r>
               <w:rPr>
                 <w:b/>
@@ -139,7 +194,85 @@
                 <w:szCs w:val="28"/>
                 <w:lang w:val="en-US"/>
               </w:rPr>
-              <w:t>sudo apt full-upgrade</w:t>
+              <w:t>sudo</w:t>
+            </w:r>
+            <w:proofErr w:type="spellEnd"/>
+            <w:r>
+              <w:rPr>
+                <w:b/>
+                <w:bCs/>
+                <w:sz w:val="28"/>
+                <w:szCs w:val="28"/>
+                <w:lang w:val="en-US"/>
+              </w:rPr>
+              <w:t xml:space="preserve"> apt </w:t>
+            </w:r>
+            <w:proofErr w:type="gramStart"/>
+            <w:r>
+              <w:rPr>
+                <w:b/>
+                <w:bCs/>
+                <w:sz w:val="28"/>
+                <w:szCs w:val="28"/>
+                <w:lang w:val="en-US"/>
+              </w:rPr>
+              <w:t>full-upgrade</w:t>
+            </w:r>
+            <w:proofErr w:type="gramEnd"/>
+          </w:p>
+          <w:p>
+            <w:pPr>
+              <w:rPr>
+                <w:b/>
+                <w:bCs/>
+                <w:sz w:val="28"/>
+                <w:szCs w:val="28"/>
+                <w:lang w:val="en-US"/>
+              </w:rPr>
+            </w:pPr>
+            <w:proofErr w:type="spellStart"/>
+            <w:r>
+              <w:rPr>
+                <w:b/>
+                <w:bCs/>
+                <w:sz w:val="28"/>
+                <w:szCs w:val="28"/>
+                <w:lang w:val="en-US"/>
+              </w:rPr>
+              <w:t>sudo</w:t>
+            </w:r>
+            <w:proofErr w:type="spellEnd"/>
+            <w:r>
+              <w:rPr>
+                <w:b/>
+                <w:bCs/>
+                <w:sz w:val="28"/>
+                <w:szCs w:val="28"/>
+                <w:lang w:val="en-US"/>
+              </w:rPr>
+              <w:t xml:space="preserve"> </w:t>
+            </w:r>
+            <w:proofErr w:type="spellStart"/>
+            <w:r>
+              <w:rPr>
+                <w:b/>
+                <w:bCs/>
+                <w:sz w:val="28"/>
+                <w:szCs w:val="28"/>
+                <w:lang w:val="en-US"/>
+              </w:rPr>
+              <w:t>rpi</w:t>
+            </w:r>
+            <w:proofErr w:type="spellEnd"/>
+            <w:r>
+              <w:rPr>
+                <w:b/>
+                <w:bCs/>
+                <w:sz w:val="28"/>
+                <w:szCs w:val="28"/>
+                <w:lang w:val="en-US"/>
+              </w:rPr>
+              <w:t>-update</w:t>
             </w:r>
           </w:p>
           <w:p>
@@ -152,6 +285,7 @@
                 <w:lang w:val="en-US"/>
               </w:rPr>
             </w:pPr>
+            <w:proofErr w:type="spellStart"/>
             <w:r>
               <w:rPr>
                 <w:b/>
@@ -160,19 +294,9 @@
                 <w:szCs w:val="28"/>
                 <w:lang w:val="en-US"/>
               </w:rPr>
-              <w:t>sudo rpi-update</w:t>
+              <w:t>sudo</w:t>
             </w:r>
-          </w:p>
-          <w:p>
-            <w:pPr>
-              <w:rPr>
-                <w:b/>
-                <w:bCs/>
-                <w:sz w:val="28"/>
-                <w:szCs w:val="28"/>
-                <w:lang w:val="en-US"/>
-              </w:rPr>
-            </w:pPr>
+            <w:proofErr w:type="spellEnd"/>
             <w:r>
               <w:rPr>
                 <w:b/>
@@ -181,7 +305,7 @@
                 <w:szCs w:val="28"/>
                 <w:lang w:val="en-US"/>
               </w:rPr>
-              <w:t>sudo reboot</w:t>
+              <w:t xml:space="preserve"> reboot</w:t>
             </w:r>
           </w:p>
         </w:tc>
@@ -240,6 +364,7 @@
                 <w:lang w:val="en-US"/>
               </w:rPr>
             </w:pPr>
+            <w:proofErr w:type="spellStart"/>
             <w:r>
               <w:rPr>
                 <w:b/>
@@ -248,7 +373,40 @@
                 <w:szCs w:val="28"/>
                 <w:lang w:val="en-US"/>
               </w:rPr>
-              <w:t>sudo raspi-config</w:t>
+              <w:t>sudo</w:t>
+            </w:r>
+            <w:proofErr w:type="spellEnd"/>
+            <w:r>
+              <w:rPr>
+                <w:b/>
+                <w:bCs/>
+                <w:sz w:val="28"/>
+                <w:szCs w:val="28"/>
+                <w:lang w:val="en-US"/>
+              </w:rPr>
+              <w:t xml:space="preserve"> </w:t>
+            </w:r>
+            <w:proofErr w:type="spellStart"/>
+            <w:r>
+              <w:rPr>
+                <w:b/>
+                <w:bCs/>
+                <w:sz w:val="28"/>
+                <w:szCs w:val="28"/>
+                <w:lang w:val="en-US"/>
+              </w:rPr>
+              <w:t>raspi</w:t>
+            </w:r>
+            <w:proofErr w:type="spellEnd"/>
+            <w:r>
+              <w:rPr>
+                <w:b/>
+                <w:bCs/>
+                <w:sz w:val="28"/>
+                <w:szCs w:val="28"/>
+                <w:lang w:val="en-US"/>
+              </w:rPr>
+              <w:t>-config</w:t>
             </w:r>
           </w:p>
           <w:p>
@@ -261,6 +419,7 @@
                 <w:lang w:val="en-US"/>
               </w:rPr>
             </w:pPr>
+            <w:proofErr w:type="spellStart"/>
             <w:r>
               <w:rPr>
                 <w:b/>
@@ -269,7 +428,18 @@
                 <w:szCs w:val="28"/>
                 <w:lang w:val="en-US"/>
               </w:rPr>
-              <w:t>sudo reboot</w:t>
+              <w:t>sudo</w:t>
+            </w:r>
+            <w:proofErr w:type="spellEnd"/>
+            <w:r>
+              <w:rPr>
+                <w:b/>
+                <w:bCs/>
+                <w:sz w:val="28"/>
+                <w:szCs w:val="28"/>
+                <w:lang w:val="en-US"/>
+              </w:rPr>
+              <w:t xml:space="preserve"> reboot</w:t>
             </w:r>
           </w:p>
           <w:p>
@@ -282,6 +452,7 @@
                 <w:lang w:val="en-US"/>
               </w:rPr>
             </w:pPr>
+            <w:proofErr w:type="spellStart"/>
             <w:r>
               <w:rPr>
                 <w:b/>
@@ -290,7 +461,18 @@
                 <w:szCs w:val="28"/>
                 <w:lang w:val="en-US"/>
               </w:rPr>
-              <w:t xml:space="preserve">libcamera-still -o image.jpg -t 5000 </w:t>
+              <w:t>libcamera</w:t>
+            </w:r>
+            <w:proofErr w:type="spellEnd"/>
+            <w:r>
+              <w:rPr>
+                <w:b/>
+                <w:bCs/>
+                <w:sz w:val="28"/>
+                <w:szCs w:val="28"/>
+                <w:lang w:val="en-US"/>
+              </w:rPr>
+              <w:t xml:space="preserve">-still -o image.jpg -t 5000 </w:t>
             </w:r>
           </w:p>
         </w:tc>
@@ -320,15 +502,325 @@
     <w:p>
       <w:pPr>
         <w:rPr>
+          <w:b/>
+          <w:bCs/>
+          <w:sz w:val="32"/>
+          <w:szCs w:val="32"/>
+          <w:lang w:val="en-US"/>
+        </w:rPr>
+      </w:pPr>
+      <w:r>
+        <w:rPr>
+          <w:b/>
+          <w:bCs/>
+          <w:sz w:val="32"/>
+          <w:szCs w:val="32"/>
+          <w:lang w:val="en-US"/>
+        </w:rPr>
+        <w:t xml:space="preserve">To run the </w:t>
+      </w:r>
+      <w:r>
+        <w:rPr>
+          <w:b/>
+          <w:bCs/>
+          <w:sz w:val="32"/>
+          <w:szCs w:val="32"/>
+        </w:rPr>
+        <w:t>Mini USB Microphone</w:t>
+      </w:r>
+      <w:r>
+        <w:rPr>
+          <w:b/>
+          <w:bCs/>
+          <w:sz w:val="32"/>
+          <w:szCs w:val="32"/>
+          <w:lang w:val="en-US"/>
+        </w:rPr>
+        <w:t>:</w:t>
+      </w:r>
+    </w:p>
+    <w:p>
+      <w:pPr>
+        <w:rPr>
           <w:sz w:val="28"/>
           <w:szCs w:val="28"/>
+          <w:u w:val="single"/>
+          <w:lang w:val="en-US"/>
+        </w:rPr>
+      </w:pPr>
+      <w:r>
+        <w:rPr>
+          <w:sz w:val="28"/>
+          <w:szCs w:val="28"/>
+          <w:u w:val="single"/>
+          <w:lang w:val="en-US"/>
+        </w:rPr>
+        <w:t xml:space="preserve">This hardware just requires </w:t>
+      </w:r>
+      <w:proofErr w:type="gramStart"/>
+      <w:r>
+        <w:rPr>
+          <w:sz w:val="28"/>
+          <w:szCs w:val="28"/>
+          <w:u w:val="single"/>
+          <w:lang w:val="en-US"/>
+        </w:rPr>
+        <w:t>to use</w:t>
+      </w:r>
+      <w:proofErr w:type="gramEnd"/>
+      <w:r>
+        <w:rPr>
+          <w:sz w:val="28"/>
+          <w:szCs w:val="28"/>
+          <w:u w:val="single"/>
+          <w:lang w:val="en-US"/>
+        </w:rPr>
+        <w:t xml:space="preserve"> this code to record for 5 seconds (As long as you updated Raspberry Pi before):</w:t>
+      </w:r>
+    </w:p>
+    <w:tbl>
+      <w:tblPr>
+        <w:tblStyle w:val="TableGrid"/>
+        <w:tblW w:w="0" w:type="auto"/>
+        <w:tblLook w:val="04A0" w:firstRow="1" w:lastRow="0" w:firstColumn="1" w:lastColumn="0" w:noHBand="0" w:noVBand="1"/>
+      </w:tblPr>
+      <w:tblGrid>
+        <w:gridCol w:w="9016"/>
+      </w:tblGrid>
+      <w:tr>
+        <w:tc>
+          <w:tcPr>
+            <w:tcW w:w="9016" w:type="dxa"/>
+          </w:tcPr>
+          <w:p>
+            <w:pPr>
+              <w:rPr>
+                <w:b/>
+                <w:bCs/>
+                <w:sz w:val="28"/>
+                <w:szCs w:val="28"/>
+                <w:lang w:val="en-US"/>
+              </w:rPr>
+            </w:pPr>
+            <w:proofErr w:type="spellStart"/>
+            <w:r>
+              <w:rPr>
+                <w:b/>
+                <w:bCs/>
+                <w:sz w:val="28"/>
+                <w:szCs w:val="28"/>
+                <w:lang w:val="en-US"/>
+              </w:rPr>
+              <w:t>arecord</w:t>
+            </w:r>
+            <w:proofErr w:type="spellEnd"/>
+            <w:r>
+              <w:rPr>
+                <w:b/>
+                <w:bCs/>
+                <w:sz w:val="28"/>
+                <w:szCs w:val="28"/>
+                <w:lang w:val="en-US"/>
+              </w:rPr>
+              <w:t xml:space="preserve"> -D plughw:1,0 -d 5 test_audio.wav</w:t>
+            </w:r>
+          </w:p>
+        </w:tc>
+      </w:tr>
+    </w:tbl>
+    <w:p>
+      <w:pPr>
+        <w:rPr>
+          <w:b/>
+          <w:bCs/>
+          <w:sz w:val="26"/>
+          <w:szCs w:val="26"/>
           <w:lang w:val="en-US"/>
         </w:rPr>
       </w:pPr>
     </w:p>
     <w:p>
       <w:pPr>
-        <w:jc w:val="center"/>
+        <w:pStyle w:val="ListParagraph"/>
+        <w:numPr>
+          <w:ilvl w:val="0"/>
+          <w:numId w:val="1"/>
+        </w:numPr>
+        <w:rPr>
+          <w:b/>
+          <w:bCs/>
+          <w:sz w:val="26"/>
+          <w:szCs w:val="26"/>
+          <w:lang w:val="en-US"/>
+        </w:rPr>
+      </w:pPr>
+      <w:proofErr w:type="spellStart"/>
+      <w:r>
+        <w:rPr>
+          <w:b/>
+          <w:bCs/>
+          <w:sz w:val="26"/>
+          <w:szCs w:val="26"/>
+          <w:lang w:val="en-US"/>
+        </w:rPr>
+        <w:t>arecord</w:t>
+      </w:r>
+      <w:proofErr w:type="spellEnd"/>
+      <w:r>
+        <w:rPr>
+          <w:b/>
+          <w:bCs/>
+          <w:sz w:val="26"/>
+          <w:szCs w:val="26"/>
+          <w:lang w:val="en-US"/>
+        </w:rPr>
+        <w:t xml:space="preserve">: a command line utility for </w:t>
+      </w:r>
+      <w:proofErr w:type="spellStart"/>
+      <w:r>
+        <w:rPr>
+          <w:b/>
+          <w:bCs/>
+          <w:sz w:val="26"/>
+          <w:szCs w:val="26"/>
+          <w:lang w:val="en-US"/>
+        </w:rPr>
+        <w:t>linux</w:t>
+      </w:r>
+      <w:proofErr w:type="spellEnd"/>
+      <w:r>
+        <w:rPr>
+          <w:b/>
+          <w:bCs/>
+          <w:sz w:val="26"/>
+          <w:szCs w:val="26"/>
+          <w:lang w:val="en-US"/>
+        </w:rPr>
+        <w:t xml:space="preserve"> to record audio</w:t>
+      </w:r>
+    </w:p>
+    <w:p>
+      <w:pPr>
+        <w:pStyle w:val="ListParagraph"/>
+        <w:numPr>
+          <w:ilvl w:val="0"/>
+          <w:numId w:val="1"/>
+        </w:numPr>
+        <w:rPr>
+          <w:sz w:val="26"/>
+          <w:szCs w:val="26"/>
+          <w:u w:val="single"/>
+          <w:lang w:val="en-US"/>
+        </w:rPr>
+      </w:pPr>
+      <w:r>
+        <w:rPr>
+          <w:b/>
+          <w:bCs/>
+          <w:sz w:val="26"/>
+          <w:szCs w:val="26"/>
+          <w:lang w:val="en-US"/>
+        </w:rPr>
+        <w:t>-D: Specifies the device</w:t>
+      </w:r>
+    </w:p>
+    <w:p>
+      <w:pPr>
+        <w:pStyle w:val="ListParagraph"/>
+        <w:numPr>
+          <w:ilvl w:val="0"/>
+          <w:numId w:val="1"/>
+        </w:numPr>
+        <w:rPr>
+          <w:sz w:val="26"/>
+          <w:szCs w:val="26"/>
+          <w:u w:val="single"/>
+          <w:lang w:val="en-US"/>
+        </w:rPr>
+      </w:pPr>
+      <w:r>
+        <w:rPr>
+          <w:b/>
+          <w:bCs/>
+          <w:sz w:val="26"/>
+          <w:szCs w:val="26"/>
+          <w:lang w:val="en-US"/>
+        </w:rPr>
+        <w:t>Plughw:1,0: the name of the device (Mini USB microphone)</w:t>
+      </w:r>
+    </w:p>
+    <w:p>
+      <w:pPr>
+        <w:pStyle w:val="ListParagraph"/>
+        <w:numPr>
+          <w:ilvl w:val="0"/>
+          <w:numId w:val="1"/>
+        </w:numPr>
+        <w:rPr>
+          <w:sz w:val="26"/>
+          <w:szCs w:val="26"/>
+          <w:u w:val="single"/>
+          <w:lang w:val="en-US"/>
+        </w:rPr>
+      </w:pPr>
+      <w:r>
+        <w:rPr>
+          <w:b/>
+          <w:bCs/>
+          <w:sz w:val="26"/>
+          <w:szCs w:val="26"/>
+          <w:lang w:val="en-US"/>
+        </w:rPr>
+        <w:t>-d 5: will record for 5 seconds</w:t>
+      </w:r>
+    </w:p>
+    <w:p>
+      <w:pPr>
+        <w:pStyle w:val="ListParagraph"/>
+        <w:numPr>
+          <w:ilvl w:val="0"/>
+          <w:numId w:val="1"/>
+        </w:numPr>
+        <w:rPr>
+          <w:sz w:val="26"/>
+          <w:szCs w:val="26"/>
+          <w:u w:val="single"/>
+          <w:lang w:val="en-US"/>
+        </w:rPr>
+      </w:pPr>
+      <w:r>
+        <w:rPr>
+          <w:b/>
+          <w:bCs/>
+          <w:sz w:val="26"/>
+          <w:szCs w:val="26"/>
+          <w:lang w:val="en-US"/>
+        </w:rPr>
+        <w:t>Test_audio.wav: will output as “Test_audio.wav”</w:t>
+      </w:r>
+    </w:p>
+    <w:p>
+      <w:pPr>
+        <w:rPr>
+          <w:sz w:val="28"/>
+          <w:szCs w:val="28"/>
+          <w:u w:val="single"/>
+          <w:lang w:val="en-US"/>
+        </w:rPr>
+      </w:pPr>
+    </w:p>
+    <w:p>
+      <w:pPr>
+        <w:rPr>
+          <w:b/>
+          <w:bCs/>
+          <w:sz w:val="32"/>
+          <w:szCs w:val="32"/>
+        </w:rPr>
+      </w:pPr>
+    </w:p>
+    <w:p>
+      <w:pPr>
         <w:rPr>
           <w:sz w:val="52"/>
           <w:szCs w:val="52"/>
@@ -344,6 +836,127 @@
     </w:sectPr>
   </w:body>
 </w:document>
+</file>
+
+<file path=word/numbering.xml><?xml version="1.0" encoding="utf-8"?>
+<w:numbering xmlns:wpc="http://schemas.microsoft.com/office/word/2010/wordprocessingCanvas" xmlns:cx="http://schemas.microsoft.com/office/drawing/2014/chartex" xmlns:cx1="http://schemas.microsoft.com/office/drawing/2015/9/8/chartex" xmlns:cx2="http://schemas.microsoft.com/office/drawing/2015/10/21/chartex" xmlns:cx3="http://schemas.microsoft.com/office/drawing/2016/5/9/chartex" xmlns:cx4="http://schemas.microsoft.com/office/drawing/2016/5/10/chartex" xmlns:cx5="http://schemas.microsoft.com/office/drawing/2016/5/11/chartex" xmlns:cx6="http://schemas.microsoft.com/office/drawing/2016/5/12/chartex" xmlns:cx7="http://schemas.microsoft.com/office/drawing/2016/5/13/chartex" xmlns:cx8="http://schemas.microsoft.com/office/drawing/2016/5/14/chartex" xmlns:mc="http://schemas.openxmlformats.org/markup-compatibility/2006" xmlns:aink="http://schemas.microsoft.com/office/drawing/2016/ink" xmlns:am3d="http://schemas.microsoft.com/office/drawing/2017/model3d" xmlns:o="urn:schemas-microsoft-com:office:office" xmlns:oel="http://schemas.microsoft.com/office/2019/extlst" xmlns:r="http://schemas.openxmlformats.org/officeDocument/2006/relationships" xmlns:m="http://schemas.openxmlformats.org/officeDocument/2006/math" xmlns:v="urn:schemas-microsoft-com:vml" xmlns:wp14="http://schemas.microsoft.com/office/word/2010/wordprocessingDrawing" xmlns:wp="http://schemas.openxmlformats.org/drawingml/2006/wordprocessingDrawing" xmlns:w10="urn:schemas-microsoft-com:office:word" xmlns:w="http://schemas.openxmlformats.org/wordprocessingml/2006/main" xmlns:w14="http://schemas.microsoft.com/office/word/2010/wordml" xmlns:w15="http://schemas.microsoft.com/office/word/2012/wordml" xmlns:w16cex="http://schemas.microsoft.com/office/word/2018/wordml/cex" xmlns:w16cid="http://schemas.microsoft.com/office/word/2016/wordml/cid" xmlns:w16="http://schemas.microsoft.com/office/word/2018/wordml" xmlns:w16du="http://schemas.microsoft.com/office/word/2023/wordml/word16du" xmlns:w16sdtdh="http://schemas.microsoft.com/office/word/2020/wordml/sdtdatahash" xmlns:w16se="http://schemas.microsoft.com/office/word/2015/wordml/symex" xmlns:wpg="http://schemas.microsoft.com/office/word/2010/wordprocessingGroup" xmlns:wpi="http://schemas.microsoft.com/office/word/2010/wordprocessingInk" xmlns:wne="http://schemas.microsoft.com/office/word/2006/wordml" xmlns:wps="http://schemas.microsoft.com/office/word/2010/wordprocessingShape" mc:Ignorable="w14 w15 w16se w16cid w16 w16cex w16sdtdh w16du wp14">
+  <w:abstractNum w:abstractNumId="0" w15:restartNumberingAfterBreak="0">
+    <w:nsid w:val="4FF47C66"/>
+    <w:multiLevelType w:val="hybridMultilevel"/>
+    <w:tmpl w:val="4E6253E0"/>
+    <w:lvl w:ilvl="0" w:tplc="18090001">
+      <w:start w:val="1"/>
+      <w:numFmt w:val="bullet"/>
+      <w:lvlText w:val=""/>
+      <w:lvlJc w:val="left"/>
+      <w:pPr>
+        <w:ind w:left="720" w:hanging="360"/>
+      </w:pPr>
+      <w:rPr>
+        <w:rFonts w:ascii="Symbol" w:hAnsi="Symbol" w:hint="default"/>
+      </w:rPr>
+    </w:lvl>
+    <w:lvl w:ilvl="1" w:tplc="18090003" w:tentative="1">
+      <w:start w:val="1"/>
+      <w:numFmt w:val="bullet"/>
+      <w:lvlText w:val="o"/>
+      <w:lvlJc w:val="left"/>
+      <w:pPr>
+        <w:ind w:left="1440" w:hanging="360"/>
+      </w:pPr>
+      <w:rPr>
+        <w:rFonts w:ascii="Courier New" w:hAnsi="Courier New" w:cs="Courier New" w:hint="default"/>
+      </w:rPr>
+    </w:lvl>
+    <w:lvl w:ilvl="2" w:tplc="18090005" w:tentative="1">
+      <w:start w:val="1"/>
+      <w:numFmt w:val="bullet"/>
+      <w:lvlText w:val=""/>
+      <w:lvlJc w:val="left"/>
+      <w:pPr>
+        <w:ind w:left="2160" w:hanging="360"/>
+      </w:pPr>
+      <w:rPr>
+        <w:rFonts w:ascii="Wingdings" w:hAnsi="Wingdings" w:hint="default"/>
+      </w:rPr>
+    </w:lvl>
+    <w:lvl w:ilvl="3" w:tplc="18090001" w:tentative="1">
+      <w:start w:val="1"/>
+      <w:numFmt w:val="bullet"/>
+      <w:lvlText w:val=""/>
+      <w:lvlJc w:val="left"/>
+      <w:pPr>
+        <w:ind w:left="2880" w:hanging="360"/>
+      </w:pPr>
+      <w:rPr>
+        <w:rFonts w:ascii="Symbol" w:hAnsi="Symbol" w:hint="default"/>
+      </w:rPr>
+    </w:lvl>
+    <w:lvl w:ilvl="4" w:tplc="18090003" w:tentative="1">
+      <w:start w:val="1"/>
+      <w:numFmt w:val="bullet"/>
+      <w:lvlText w:val="o"/>
+      <w:lvlJc w:val="left"/>
+      <w:pPr>
+        <w:ind w:left="3600" w:hanging="360"/>
+      </w:pPr>
+      <w:rPr>
+        <w:rFonts w:ascii="Courier New" w:hAnsi="Courier New" w:cs="Courier New" w:hint="default"/>
+      </w:rPr>
+    </w:lvl>
+    <w:lvl w:ilvl="5" w:tplc="18090005" w:tentative="1">
+      <w:start w:val="1"/>
+      <w:numFmt w:val="bullet"/>
+      <w:lvlText w:val=""/>
+      <w:lvlJc w:val="left"/>
+      <w:pPr>
+        <w:ind w:left="4320" w:hanging="360"/>
+      </w:pPr>
+      <w:rPr>
+        <w:rFonts w:ascii="Wingdings" w:hAnsi="Wingdings" w:hint="default"/>
+      </w:rPr>
+    </w:lvl>
+    <w:lvl w:ilvl="6" w:tplc="18090001" w:tentative="1">
+      <w:start w:val="1"/>
+      <w:numFmt w:val="bullet"/>
+      <w:lvlText w:val=""/>
+      <w:lvlJc w:val="left"/>
+      <w:pPr>
+        <w:ind w:left="5040" w:hanging="360"/>
+      </w:pPr>
+      <w:rPr>
+        <w:rFonts w:ascii="Symbol" w:hAnsi="Symbol" w:hint="default"/>
+      </w:rPr>
+    </w:lvl>
+    <w:lvl w:ilvl="7" w:tplc="18090003" w:tentative="1">
+      <w:start w:val="1"/>
+      <w:numFmt w:val="bullet"/>
+      <w:lvlText w:val="o"/>
+      <w:lvlJc w:val="left"/>
+      <w:pPr>
+        <w:ind w:left="5760" w:hanging="360"/>
+      </w:pPr>
+      <w:rPr>
+        <w:rFonts w:ascii="Courier New" w:hAnsi="Courier New" w:cs="Courier New" w:hint="default"/>
+      </w:rPr>
+    </w:lvl>
+    <w:lvl w:ilvl="8" w:tplc="18090005" w:tentative="1">
+      <w:start w:val="1"/>
+      <w:numFmt w:val="bullet"/>
+      <w:lvlText w:val=""/>
+      <w:lvlJc w:val="left"/>
+      <w:pPr>
+        <w:ind w:left="6480" w:hanging="360"/>
+      </w:pPr>
+      <w:rPr>
+        <w:rFonts w:ascii="Wingdings" w:hAnsi="Wingdings" w:hint="default"/>
+      </w:rPr>
+    </w:lvl>
+  </w:abstractNum>
+  <w:num w:numId="1" w16cid:durableId="612251659">
+    <w:abstractNumId w:val="0"/>
+  </w:num>
+</w:numbering>
 </file>
 
 <file path=word/styles.xml><?xml version="1.0" encoding="utf-8"?>

</xml_diff>

<commit_message>
Updated Document and added Code for Microphone to Speaker
Updated Hardware Coding.docx that showcases how to connect the USB microphone to the USB stereo, along with adding two picture examples of the device.

Tested the code to check if the microphone was detected to the speaker (it resulted with low audio)

If applied, this commit will modify Hardware Coding.docx, add microphone_to_speaker.py, and the two pictures of the device.
</commit_message>
<xml_diff>
--- a/Hardware Coding.docx
+++ b/Hardware Coding.docx
@@ -557,7 +557,6 @@
         </w:rPr>
         <w:t xml:space="preserve">This hardware just requires </w:t>
       </w:r>
-      <w:proofErr w:type="gramStart"/>
       <w:r>
         <w:rPr>
           <w:sz w:val="28"/>
@@ -565,9 +564,8 @@
           <w:u w:val="single"/>
           <w:lang w:val="en-US"/>
         </w:rPr>
-        <w:t>to use</w:t>
-      </w:r>
-      <w:proofErr w:type="gramEnd"/>
+        <w:t>using</w:t>
+      </w:r>
       <w:r>
         <w:rPr>
           <w:sz w:val="28"/>
@@ -816,6 +814,1886 @@
           <w:bCs/>
           <w:sz w:val="32"/>
           <w:szCs w:val="32"/>
+        </w:rPr>
+      </w:pPr>
+    </w:p>
+    <w:p>
+      <w:pPr>
+        <w:rPr>
+          <w:b/>
+          <w:bCs/>
+          <w:sz w:val="32"/>
+          <w:szCs w:val="32"/>
+          <w:lang w:val="en-US"/>
+        </w:rPr>
+      </w:pPr>
+      <w:r>
+        <w:rPr>
+          <w:b/>
+          <w:bCs/>
+          <w:sz w:val="32"/>
+          <w:szCs w:val="32"/>
+          <w:lang w:val="en-US"/>
+        </w:rPr>
+        <w:t xml:space="preserve">To run the </w:t>
+      </w:r>
+      <w:r>
+        <w:rPr>
+          <w:b/>
+          <w:bCs/>
+          <w:sz w:val="32"/>
+          <w:szCs w:val="32"/>
+        </w:rPr>
+        <w:t>Mini USB Microphone</w:t>
+      </w:r>
+      <w:r>
+        <w:rPr>
+          <w:b/>
+          <w:bCs/>
+          <w:sz w:val="32"/>
+          <w:szCs w:val="32"/>
+        </w:rPr>
+        <w:t xml:space="preserve"> to the </w:t>
+      </w:r>
+      <w:r>
+        <w:rPr>
+          <w:b/>
+          <w:bCs/>
+          <w:sz w:val="32"/>
+          <w:szCs w:val="32"/>
+        </w:rPr>
+        <w:t>mini–External</w:t>
+      </w:r>
+      <w:r>
+        <w:rPr>
+          <w:b/>
+          <w:bCs/>
+          <w:sz w:val="32"/>
+          <w:szCs w:val="32"/>
+        </w:rPr>
+        <w:t xml:space="preserve"> USB Stereo speaker</w:t>
+      </w:r>
+      <w:r>
+        <w:rPr>
+          <w:b/>
+          <w:bCs/>
+          <w:sz w:val="32"/>
+          <w:szCs w:val="32"/>
+          <w:lang w:val="en-US"/>
+        </w:rPr>
+        <w:t>:</w:t>
+      </w:r>
+    </w:p>
+    <w:p>
+      <w:pPr>
+        <w:rPr>
+          <w:sz w:val="28"/>
+          <w:szCs w:val="28"/>
+          <w:u w:val="single"/>
+        </w:rPr>
+      </w:pPr>
+      <w:r>
+        <w:rPr>
+          <w:sz w:val="28"/>
+          <w:szCs w:val="28"/>
+          <w:u w:val="single"/>
+          <w:lang w:val="en-US"/>
+        </w:rPr>
+        <w:t xml:space="preserve">Before writing the code for connecting the </w:t>
+      </w:r>
+      <w:proofErr w:type="gramStart"/>
+      <w:r>
+        <w:rPr>
+          <w:sz w:val="28"/>
+          <w:szCs w:val="28"/>
+          <w:u w:val="single"/>
+          <w:lang w:val="en-US"/>
+        </w:rPr>
+        <w:t>mini USB</w:t>
+      </w:r>
+      <w:proofErr w:type="gramEnd"/>
+      <w:r>
+        <w:rPr>
+          <w:sz w:val="28"/>
+          <w:szCs w:val="28"/>
+          <w:u w:val="single"/>
+          <w:lang w:val="en-US"/>
+        </w:rPr>
+        <w:t xml:space="preserve"> microphone to the mini-External USB stereo speaker, it is best to update the Raspberry Pi Zero to support “</w:t>
+      </w:r>
+      <w:proofErr w:type="spellStart"/>
+      <w:r>
+        <w:rPr>
+          <w:sz w:val="28"/>
+          <w:szCs w:val="28"/>
+          <w:u w:val="single"/>
+        </w:rPr>
+        <w:t>sounddevice</w:t>
+      </w:r>
+      <w:proofErr w:type="spellEnd"/>
+      <w:r>
+        <w:rPr>
+          <w:sz w:val="28"/>
+          <w:szCs w:val="28"/>
+          <w:u w:val="single"/>
+        </w:rPr>
+        <w:t>”, Here is how to do it:</w:t>
+      </w:r>
+    </w:p>
+    <w:tbl>
+      <w:tblPr>
+        <w:tblStyle w:val="TableGrid"/>
+        <w:tblW w:w="0" w:type="auto"/>
+        <w:tblLook w:val="04A0" w:firstRow="1" w:lastRow="0" w:firstColumn="1" w:lastColumn="0" w:noHBand="0" w:noVBand="1"/>
+      </w:tblPr>
+      <w:tblGrid>
+        <w:gridCol w:w="9016"/>
+      </w:tblGrid>
+      <w:tr>
+        <w:tc>
+          <w:tcPr>
+            <w:tcW w:w="9016" w:type="dxa"/>
+          </w:tcPr>
+          <w:p>
+            <w:pPr>
+              <w:rPr>
+                <w:b/>
+                <w:bCs/>
+                <w:sz w:val="28"/>
+                <w:szCs w:val="28"/>
+                <w:lang w:val="en-US"/>
+              </w:rPr>
+            </w:pPr>
+            <w:r>
+              <w:rPr>
+                <w:b/>
+                <w:bCs/>
+                <w:sz w:val="28"/>
+                <w:szCs w:val="28"/>
+                <w:lang w:val="en-US"/>
+              </w:rPr>
+              <w:t>python3 -m pip install --upgrade pip</w:t>
+            </w:r>
+            <w:r>
+              <w:rPr>
+                <w:b/>
+                <w:bCs/>
+                <w:sz w:val="28"/>
+                <w:szCs w:val="28"/>
+                <w:lang w:val="en-US"/>
+              </w:rPr>
+              <w:t xml:space="preserve"> (To check if pip is up to date)</w:t>
+            </w:r>
+          </w:p>
+          <w:p>
+            <w:pPr>
+              <w:rPr>
+                <w:b/>
+                <w:bCs/>
+                <w:sz w:val="28"/>
+                <w:szCs w:val="28"/>
+                <w:lang w:val="en-US"/>
+              </w:rPr>
+            </w:pPr>
+            <w:r>
+              <w:rPr>
+                <w:b/>
+                <w:bCs/>
+                <w:sz w:val="28"/>
+                <w:szCs w:val="28"/>
+                <w:lang w:val="en-US"/>
+              </w:rPr>
+              <w:t xml:space="preserve">python3 -m pip install </w:t>
+            </w:r>
+            <w:proofErr w:type="spellStart"/>
+            <w:r>
+              <w:rPr>
+                <w:b/>
+                <w:bCs/>
+                <w:sz w:val="28"/>
+                <w:szCs w:val="28"/>
+                <w:lang w:val="en-US"/>
+              </w:rPr>
+              <w:t>sounddevice</w:t>
+            </w:r>
+            <w:proofErr w:type="spellEnd"/>
+          </w:p>
+        </w:tc>
+      </w:tr>
+    </w:tbl>
+    <w:p>
+      <w:pPr>
+        <w:rPr>
+          <w:sz w:val="28"/>
+          <w:szCs w:val="28"/>
+          <w:u w:val="single"/>
+          <w:lang w:val="en-US"/>
+        </w:rPr>
+      </w:pPr>
+      <w:r>
+        <w:rPr>
+          <w:sz w:val="28"/>
+          <w:szCs w:val="28"/>
+          <w:u w:val="single"/>
+          <w:lang w:val="en-US"/>
+        </w:rPr>
+        <w:t xml:space="preserve">Create the python file (for this case, </w:t>
+      </w:r>
+      <w:r>
+        <w:rPr>
+          <w:sz w:val="28"/>
+          <w:szCs w:val="28"/>
+          <w:u w:val="single"/>
+          <w:lang w:val="en-US"/>
+        </w:rPr>
+        <w:t>it</w:t>
+      </w:r>
+      <w:r>
+        <w:rPr>
+          <w:sz w:val="28"/>
+          <w:szCs w:val="28"/>
+          <w:u w:val="single"/>
+          <w:lang w:val="en-US"/>
+        </w:rPr>
+        <w:t xml:space="preserve"> will be referred to as “microphone_to_speaker_code.py”):</w:t>
+      </w:r>
+    </w:p>
+    <w:tbl>
+      <w:tblPr>
+        <w:tblStyle w:val="TableGrid"/>
+        <w:tblW w:w="0" w:type="auto"/>
+        <w:tblLook w:val="04A0" w:firstRow="1" w:lastRow="0" w:firstColumn="1" w:lastColumn="0" w:noHBand="0" w:noVBand="1"/>
+      </w:tblPr>
+      <w:tblGrid>
+        <w:gridCol w:w="9016"/>
+      </w:tblGrid>
+      <w:tr>
+        <w:tc>
+          <w:tcPr>
+            <w:tcW w:w="9016" w:type="dxa"/>
+          </w:tcPr>
+          <w:p>
+            <w:pPr>
+              <w:rPr>
+                <w:b/>
+                <w:bCs/>
+                <w:sz w:val="28"/>
+                <w:szCs w:val="28"/>
+              </w:rPr>
+            </w:pPr>
+            <w:r>
+              <w:rPr>
+                <w:b/>
+                <w:bCs/>
+                <w:sz w:val="28"/>
+                <w:szCs w:val="28"/>
+              </w:rPr>
+              <w:t>nano live_camera_feed.py</w:t>
+            </w:r>
+          </w:p>
+          <w:p>
+            <w:pPr>
+              <w:rPr>
+                <w:b/>
+                <w:bCs/>
+                <w:sz w:val="28"/>
+                <w:szCs w:val="28"/>
+                <w:lang w:val="en-US"/>
+              </w:rPr>
+            </w:pPr>
+            <w:r>
+              <w:rPr>
+                <w:b/>
+                <w:bCs/>
+                <w:sz w:val="28"/>
+                <w:szCs w:val="28"/>
+              </w:rPr>
+              <w:t xml:space="preserve">vim </w:t>
+            </w:r>
+            <w:r>
+              <w:rPr>
+                <w:b/>
+                <w:bCs/>
+                <w:sz w:val="28"/>
+                <w:szCs w:val="28"/>
+              </w:rPr>
+              <w:t>live_camera_feed.py</w:t>
+            </w:r>
+          </w:p>
+        </w:tc>
+      </w:tr>
+    </w:tbl>
+    <w:p>
+      <w:pPr>
+        <w:rPr>
+          <w:sz w:val="28"/>
+          <w:szCs w:val="28"/>
+          <w:u w:val="single"/>
+          <w:lang w:val="en-US"/>
+        </w:rPr>
+      </w:pPr>
+      <w:r>
+        <w:rPr>
+          <w:sz w:val="28"/>
+          <w:szCs w:val="28"/>
+          <w:u w:val="single"/>
+          <w:lang w:val="en-US"/>
+        </w:rPr>
+        <w:t>Write the following code:</w:t>
+      </w:r>
+    </w:p>
+    <w:tbl>
+      <w:tblPr>
+        <w:tblStyle w:val="TableGrid"/>
+        <w:tblW w:w="0" w:type="auto"/>
+        <w:tblLook w:val="04A0" w:firstRow="1" w:lastRow="0" w:firstColumn="1" w:lastColumn="0" w:noHBand="0" w:noVBand="1"/>
+      </w:tblPr>
+      <w:tblGrid>
+        <w:gridCol w:w="9016"/>
+      </w:tblGrid>
+      <w:tr>
+        <w:tc>
+          <w:tcPr>
+            <w:tcW w:w="9016" w:type="dxa"/>
+          </w:tcPr>
+          <w:p>
+            <w:pPr>
+              <w:rPr>
+                <w:b/>
+                <w:bCs/>
+                <w:sz w:val="28"/>
+                <w:szCs w:val="28"/>
+              </w:rPr>
+            </w:pPr>
+            <w:r>
+              <w:rPr>
+                <w:b/>
+                <w:bCs/>
+                <w:sz w:val="28"/>
+                <w:szCs w:val="28"/>
+              </w:rPr>
+              <w:t xml:space="preserve">import </w:t>
+            </w:r>
+            <w:proofErr w:type="spellStart"/>
+            <w:r>
+              <w:rPr>
+                <w:b/>
+                <w:bCs/>
+                <w:sz w:val="28"/>
+                <w:szCs w:val="28"/>
+              </w:rPr>
+              <w:t>sounddevice</w:t>
+            </w:r>
+            <w:proofErr w:type="spellEnd"/>
+            <w:r>
+              <w:rPr>
+                <w:b/>
+                <w:bCs/>
+                <w:sz w:val="28"/>
+                <w:szCs w:val="28"/>
+              </w:rPr>
+              <w:t xml:space="preserve"> as </w:t>
+            </w:r>
+            <w:proofErr w:type="spellStart"/>
+            <w:r>
+              <w:rPr>
+                <w:b/>
+                <w:bCs/>
+                <w:sz w:val="28"/>
+                <w:szCs w:val="28"/>
+              </w:rPr>
+              <w:t>sd</w:t>
+            </w:r>
+            <w:proofErr w:type="spellEnd"/>
+          </w:p>
+          <w:p>
+            <w:pPr>
+              <w:rPr>
+                <w:b/>
+                <w:bCs/>
+                <w:sz w:val="28"/>
+                <w:szCs w:val="28"/>
+              </w:rPr>
+            </w:pPr>
+          </w:p>
+          <w:p>
+            <w:pPr>
+              <w:rPr>
+                <w:b/>
+                <w:bCs/>
+                <w:sz w:val="28"/>
+                <w:szCs w:val="28"/>
+              </w:rPr>
+            </w:pPr>
+            <w:r>
+              <w:rPr>
+                <w:b/>
+                <w:bCs/>
+                <w:sz w:val="28"/>
+                <w:szCs w:val="28"/>
+              </w:rPr>
+              <w:t>#</w:t>
+            </w:r>
+            <w:r>
+              <w:rPr>
+                <w:b/>
+                <w:bCs/>
+                <w:sz w:val="28"/>
+                <w:szCs w:val="28"/>
+              </w:rPr>
+              <w:t xml:space="preserve"> S</w:t>
+            </w:r>
+            <w:r>
+              <w:rPr>
+                <w:b/>
+                <w:bCs/>
+                <w:sz w:val="28"/>
+                <w:szCs w:val="28"/>
+              </w:rPr>
+              <w:t>pecif</w:t>
+            </w:r>
+            <w:r>
+              <w:rPr>
+                <w:b/>
+                <w:bCs/>
+                <w:sz w:val="28"/>
+                <w:szCs w:val="28"/>
+              </w:rPr>
+              <w:t>ies</w:t>
+            </w:r>
+            <w:r>
+              <w:rPr>
+                <w:b/>
+                <w:bCs/>
+                <w:sz w:val="28"/>
+                <w:szCs w:val="28"/>
+              </w:rPr>
+              <w:t xml:space="preserve"> the device</w:t>
+            </w:r>
+            <w:r>
+              <w:rPr>
+                <w:b/>
+                <w:bCs/>
+                <w:sz w:val="28"/>
+                <w:szCs w:val="28"/>
+              </w:rPr>
+              <w:t>s</w:t>
+            </w:r>
+            <w:r>
+              <w:rPr>
+                <w:b/>
+                <w:bCs/>
+                <w:sz w:val="28"/>
+                <w:szCs w:val="28"/>
+              </w:rPr>
+              <w:t xml:space="preserve"> IDs</w:t>
+            </w:r>
+          </w:p>
+          <w:p>
+            <w:pPr>
+              <w:rPr>
+                <w:b/>
+                <w:bCs/>
+                <w:sz w:val="28"/>
+                <w:szCs w:val="28"/>
+              </w:rPr>
+            </w:pPr>
+            <w:proofErr w:type="spellStart"/>
+            <w:r>
+              <w:rPr>
+                <w:b/>
+                <w:bCs/>
+                <w:sz w:val="28"/>
+                <w:szCs w:val="28"/>
+              </w:rPr>
+              <w:t>input_device</w:t>
+            </w:r>
+            <w:proofErr w:type="spellEnd"/>
+            <w:r>
+              <w:rPr>
+                <w:b/>
+                <w:bCs/>
+                <w:sz w:val="28"/>
+                <w:szCs w:val="28"/>
+              </w:rPr>
+              <w:t xml:space="preserve"> = </w:t>
+            </w:r>
+            <w:proofErr w:type="gramStart"/>
+            <w:r>
+              <w:rPr>
+                <w:b/>
+                <w:bCs/>
+                <w:sz w:val="28"/>
+                <w:szCs w:val="28"/>
+              </w:rPr>
+              <w:t>1  #</w:t>
+            </w:r>
+            <w:proofErr w:type="gramEnd"/>
+            <w:r>
+              <w:rPr>
+                <w:b/>
+                <w:bCs/>
+                <w:sz w:val="28"/>
+                <w:szCs w:val="28"/>
+              </w:rPr>
+              <w:t xml:space="preserve">  </w:t>
+            </w:r>
+            <w:r>
+              <w:rPr>
+                <w:b/>
+                <w:bCs/>
+                <w:sz w:val="28"/>
+                <w:szCs w:val="28"/>
+              </w:rPr>
+              <w:t>M</w:t>
+            </w:r>
+            <w:r>
+              <w:rPr>
+                <w:b/>
+                <w:bCs/>
+                <w:sz w:val="28"/>
+                <w:szCs w:val="28"/>
+              </w:rPr>
+              <w:t>icrophone</w:t>
+            </w:r>
+          </w:p>
+          <w:p>
+            <w:pPr>
+              <w:rPr>
+                <w:b/>
+                <w:bCs/>
+                <w:sz w:val="28"/>
+                <w:szCs w:val="28"/>
+              </w:rPr>
+            </w:pPr>
+            <w:proofErr w:type="spellStart"/>
+            <w:r>
+              <w:rPr>
+                <w:b/>
+                <w:bCs/>
+                <w:sz w:val="28"/>
+                <w:szCs w:val="28"/>
+              </w:rPr>
+              <w:t>output_device</w:t>
+            </w:r>
+            <w:proofErr w:type="spellEnd"/>
+            <w:r>
+              <w:rPr>
+                <w:b/>
+                <w:bCs/>
+                <w:sz w:val="28"/>
+                <w:szCs w:val="28"/>
+              </w:rPr>
+              <w:t xml:space="preserve"> = </w:t>
+            </w:r>
+            <w:proofErr w:type="gramStart"/>
+            <w:r>
+              <w:rPr>
+                <w:b/>
+                <w:bCs/>
+                <w:sz w:val="28"/>
+                <w:szCs w:val="28"/>
+              </w:rPr>
+              <w:t>0  #</w:t>
+            </w:r>
+            <w:proofErr w:type="gramEnd"/>
+            <w:r>
+              <w:rPr>
+                <w:b/>
+                <w:bCs/>
+                <w:sz w:val="28"/>
+                <w:szCs w:val="28"/>
+              </w:rPr>
+              <w:t xml:space="preserve"> S</w:t>
+            </w:r>
+            <w:r>
+              <w:rPr>
+                <w:b/>
+                <w:bCs/>
+                <w:sz w:val="28"/>
+                <w:szCs w:val="28"/>
+              </w:rPr>
+              <w:t>peaker</w:t>
+            </w:r>
+          </w:p>
+          <w:p>
+            <w:pPr>
+              <w:rPr>
+                <w:b/>
+                <w:bCs/>
+                <w:sz w:val="28"/>
+                <w:szCs w:val="28"/>
+              </w:rPr>
+            </w:pPr>
+          </w:p>
+          <w:p>
+            <w:pPr>
+              <w:rPr>
+                <w:b/>
+                <w:bCs/>
+                <w:sz w:val="28"/>
+                <w:szCs w:val="28"/>
+              </w:rPr>
+            </w:pPr>
+            <w:r>
+              <w:rPr>
+                <w:b/>
+                <w:bCs/>
+                <w:sz w:val="28"/>
+                <w:szCs w:val="28"/>
+              </w:rPr>
+              <w:t xml:space="preserve"># Sampling rate for your device </w:t>
+            </w:r>
+          </w:p>
+          <w:p>
+            <w:pPr>
+              <w:rPr>
+                <w:b/>
+                <w:bCs/>
+                <w:sz w:val="28"/>
+                <w:szCs w:val="28"/>
+              </w:rPr>
+            </w:pPr>
+            <w:r>
+              <w:rPr>
+                <w:b/>
+                <w:bCs/>
+                <w:sz w:val="28"/>
+                <w:szCs w:val="28"/>
+              </w:rPr>
+              <w:t>SAMPLE_RATE = 16000</w:t>
+            </w:r>
+          </w:p>
+          <w:p>
+            <w:pPr>
+              <w:rPr>
+                <w:b/>
+                <w:bCs/>
+                <w:sz w:val="28"/>
+                <w:szCs w:val="28"/>
+              </w:rPr>
+            </w:pPr>
+            <w:r>
+              <w:rPr>
+                <w:b/>
+                <w:bCs/>
+                <w:sz w:val="28"/>
+                <w:szCs w:val="28"/>
+              </w:rPr>
+              <w:t>CHANNELS = 1</w:t>
+            </w:r>
+          </w:p>
+          <w:p>
+            <w:pPr>
+              <w:rPr>
+                <w:b/>
+                <w:bCs/>
+                <w:sz w:val="28"/>
+                <w:szCs w:val="28"/>
+              </w:rPr>
+            </w:pPr>
+            <w:r>
+              <w:rPr>
+                <w:b/>
+                <w:bCs/>
+                <w:sz w:val="28"/>
+                <w:szCs w:val="28"/>
+              </w:rPr>
+              <w:t># Size of each audio block</w:t>
+            </w:r>
+          </w:p>
+          <w:p>
+            <w:pPr>
+              <w:rPr>
+                <w:b/>
+                <w:bCs/>
+                <w:sz w:val="28"/>
+                <w:szCs w:val="28"/>
+              </w:rPr>
+            </w:pPr>
+            <w:proofErr w:type="spellStart"/>
+            <w:r>
+              <w:rPr>
+                <w:b/>
+                <w:bCs/>
+                <w:sz w:val="28"/>
+                <w:szCs w:val="28"/>
+              </w:rPr>
+              <w:t>blocksize</w:t>
+            </w:r>
+            <w:proofErr w:type="spellEnd"/>
+            <w:r>
+              <w:rPr>
+                <w:b/>
+                <w:bCs/>
+                <w:sz w:val="28"/>
+                <w:szCs w:val="28"/>
+              </w:rPr>
+              <w:t xml:space="preserve"> = 1024</w:t>
+            </w:r>
+          </w:p>
+          <w:p>
+            <w:pPr>
+              <w:rPr>
+                <w:b/>
+                <w:bCs/>
+                <w:sz w:val="28"/>
+                <w:szCs w:val="28"/>
+              </w:rPr>
+            </w:pPr>
+          </w:p>
+          <w:p>
+            <w:pPr>
+              <w:rPr>
+                <w:b/>
+                <w:bCs/>
+                <w:sz w:val="28"/>
+                <w:szCs w:val="28"/>
+              </w:rPr>
+            </w:pPr>
+            <w:r>
+              <w:rPr>
+                <w:b/>
+                <w:bCs/>
+                <w:sz w:val="28"/>
+                <w:szCs w:val="28"/>
+              </w:rPr>
+              <w:t># Function to process audio input and send it to the output in real-time</w:t>
+            </w:r>
+          </w:p>
+          <w:p>
+            <w:pPr>
+              <w:rPr>
+                <w:b/>
+                <w:bCs/>
+                <w:sz w:val="28"/>
+                <w:szCs w:val="28"/>
+              </w:rPr>
+            </w:pPr>
+            <w:r>
+              <w:rPr>
+                <w:b/>
+                <w:bCs/>
+                <w:sz w:val="28"/>
+                <w:szCs w:val="28"/>
+              </w:rPr>
+              <w:t xml:space="preserve">def </w:t>
+            </w:r>
+            <w:proofErr w:type="spellStart"/>
+            <w:r>
+              <w:rPr>
+                <w:b/>
+                <w:bCs/>
+                <w:sz w:val="28"/>
+                <w:szCs w:val="28"/>
+              </w:rPr>
+              <w:t>audio_</w:t>
+            </w:r>
+            <w:proofErr w:type="gramStart"/>
+            <w:r>
+              <w:rPr>
+                <w:b/>
+                <w:bCs/>
+                <w:sz w:val="28"/>
+                <w:szCs w:val="28"/>
+              </w:rPr>
+              <w:t>callback</w:t>
+            </w:r>
+            <w:proofErr w:type="spellEnd"/>
+            <w:r>
+              <w:rPr>
+                <w:b/>
+                <w:bCs/>
+                <w:sz w:val="28"/>
+                <w:szCs w:val="28"/>
+              </w:rPr>
+              <w:t>(</w:t>
+            </w:r>
+            <w:proofErr w:type="spellStart"/>
+            <w:proofErr w:type="gramEnd"/>
+            <w:r>
+              <w:rPr>
+                <w:b/>
+                <w:bCs/>
+                <w:sz w:val="28"/>
+                <w:szCs w:val="28"/>
+              </w:rPr>
+              <w:t>indata</w:t>
+            </w:r>
+            <w:proofErr w:type="spellEnd"/>
+            <w:r>
+              <w:rPr>
+                <w:b/>
+                <w:bCs/>
+                <w:sz w:val="28"/>
+                <w:szCs w:val="28"/>
+              </w:rPr>
+              <w:t xml:space="preserve">, </w:t>
+            </w:r>
+            <w:proofErr w:type="spellStart"/>
+            <w:r>
+              <w:rPr>
+                <w:b/>
+                <w:bCs/>
+                <w:sz w:val="28"/>
+                <w:szCs w:val="28"/>
+              </w:rPr>
+              <w:t>outdata</w:t>
+            </w:r>
+            <w:proofErr w:type="spellEnd"/>
+            <w:r>
+              <w:rPr>
+                <w:b/>
+                <w:bCs/>
+                <w:sz w:val="28"/>
+                <w:szCs w:val="28"/>
+              </w:rPr>
+              <w:t>, frames, time, status):</w:t>
+            </w:r>
+          </w:p>
+          <w:p>
+            <w:pPr>
+              <w:rPr>
+                <w:b/>
+                <w:bCs/>
+                <w:sz w:val="28"/>
+                <w:szCs w:val="28"/>
+              </w:rPr>
+            </w:pPr>
+            <w:r>
+              <w:rPr>
+                <w:b/>
+                <w:bCs/>
+                <w:sz w:val="28"/>
+                <w:szCs w:val="28"/>
+              </w:rPr>
+              <w:t>    if status:</w:t>
+            </w:r>
+          </w:p>
+          <w:p>
+            <w:pPr>
+              <w:rPr>
+                <w:b/>
+                <w:bCs/>
+                <w:sz w:val="28"/>
+                <w:szCs w:val="28"/>
+              </w:rPr>
+            </w:pPr>
+            <w:r>
+              <w:rPr>
+                <w:b/>
+                <w:bCs/>
+                <w:sz w:val="28"/>
+                <w:szCs w:val="28"/>
+              </w:rPr>
+              <w:t>        print(status)</w:t>
+            </w:r>
+          </w:p>
+          <w:p>
+            <w:pPr>
+              <w:rPr>
+                <w:b/>
+                <w:bCs/>
+                <w:sz w:val="28"/>
+                <w:szCs w:val="28"/>
+              </w:rPr>
+            </w:pPr>
+            <w:r>
+              <w:rPr>
+                <w:b/>
+                <w:bCs/>
+                <w:sz w:val="28"/>
+                <w:szCs w:val="28"/>
+              </w:rPr>
+              <w:t xml:space="preserve">    </w:t>
+            </w:r>
+            <w:proofErr w:type="spellStart"/>
+            <w:proofErr w:type="gramStart"/>
+            <w:r>
+              <w:rPr>
+                <w:b/>
+                <w:bCs/>
+                <w:sz w:val="28"/>
+                <w:szCs w:val="28"/>
+              </w:rPr>
+              <w:t>outdata</w:t>
+            </w:r>
+            <w:proofErr w:type="spellEnd"/>
+            <w:r>
+              <w:rPr>
+                <w:b/>
+                <w:bCs/>
+                <w:sz w:val="28"/>
+                <w:szCs w:val="28"/>
+              </w:rPr>
+              <w:t>[</w:t>
+            </w:r>
+            <w:proofErr w:type="gramEnd"/>
+            <w:r>
+              <w:rPr>
+                <w:b/>
+                <w:bCs/>
+                <w:sz w:val="28"/>
+                <w:szCs w:val="28"/>
+              </w:rPr>
+              <w:t xml:space="preserve">:] = </w:t>
+            </w:r>
+            <w:proofErr w:type="spellStart"/>
+            <w:r>
+              <w:rPr>
+                <w:b/>
+                <w:bCs/>
+                <w:sz w:val="28"/>
+                <w:szCs w:val="28"/>
+              </w:rPr>
+              <w:t>indata</w:t>
+            </w:r>
+            <w:proofErr w:type="spellEnd"/>
+            <w:r>
+              <w:rPr>
+                <w:b/>
+                <w:bCs/>
+                <w:sz w:val="28"/>
+                <w:szCs w:val="28"/>
+              </w:rPr>
+              <w:t xml:space="preserve">  # Copy input data to output</w:t>
+            </w:r>
+          </w:p>
+          <w:p>
+            <w:pPr>
+              <w:rPr>
+                <w:b/>
+                <w:bCs/>
+                <w:sz w:val="28"/>
+                <w:szCs w:val="28"/>
+              </w:rPr>
+            </w:pPr>
+          </w:p>
+          <w:p>
+            <w:pPr>
+              <w:rPr>
+                <w:b/>
+                <w:bCs/>
+                <w:sz w:val="28"/>
+                <w:szCs w:val="28"/>
+              </w:rPr>
+            </w:pPr>
+            <w:proofErr w:type="gramStart"/>
+            <w:r>
+              <w:rPr>
+                <w:b/>
+                <w:bCs/>
+                <w:sz w:val="28"/>
+                <w:szCs w:val="28"/>
+              </w:rPr>
+              <w:t>print(</w:t>
+            </w:r>
+            <w:proofErr w:type="gramEnd"/>
+            <w:r>
+              <w:rPr>
+                <w:b/>
+                <w:bCs/>
+                <w:sz w:val="28"/>
+                <w:szCs w:val="28"/>
+              </w:rPr>
+              <w:t xml:space="preserve">"Start speaking... Press </w:t>
+            </w:r>
+            <w:proofErr w:type="spellStart"/>
+            <w:r>
+              <w:rPr>
+                <w:b/>
+                <w:bCs/>
+                <w:sz w:val="28"/>
+                <w:szCs w:val="28"/>
+              </w:rPr>
+              <w:t>Ctrl+C</w:t>
+            </w:r>
+            <w:proofErr w:type="spellEnd"/>
+            <w:r>
+              <w:rPr>
+                <w:b/>
+                <w:bCs/>
+                <w:sz w:val="28"/>
+                <w:szCs w:val="28"/>
+              </w:rPr>
+              <w:t xml:space="preserve"> to stop.")</w:t>
+            </w:r>
+          </w:p>
+          <w:p>
+            <w:pPr>
+              <w:rPr>
+                <w:b/>
+                <w:bCs/>
+                <w:sz w:val="28"/>
+                <w:szCs w:val="28"/>
+              </w:rPr>
+            </w:pPr>
+          </w:p>
+          <w:p>
+            <w:pPr>
+              <w:rPr>
+                <w:b/>
+                <w:bCs/>
+                <w:sz w:val="28"/>
+                <w:szCs w:val="28"/>
+              </w:rPr>
+            </w:pPr>
+            <w:r>
+              <w:rPr>
+                <w:b/>
+                <w:bCs/>
+                <w:sz w:val="28"/>
+                <w:szCs w:val="28"/>
+              </w:rPr>
+              <w:t># Set</w:t>
+            </w:r>
+            <w:r>
+              <w:rPr>
+                <w:b/>
+                <w:bCs/>
+                <w:sz w:val="28"/>
+                <w:szCs w:val="28"/>
+              </w:rPr>
+              <w:t>s</w:t>
+            </w:r>
+            <w:r>
+              <w:rPr>
+                <w:b/>
+                <w:bCs/>
+                <w:sz w:val="28"/>
+                <w:szCs w:val="28"/>
+              </w:rPr>
+              <w:t xml:space="preserve"> up the audio stream</w:t>
+            </w:r>
+          </w:p>
+          <w:p>
+            <w:pPr>
+              <w:rPr>
+                <w:b/>
+                <w:bCs/>
+                <w:sz w:val="28"/>
+                <w:szCs w:val="28"/>
+              </w:rPr>
+            </w:pPr>
+            <w:r>
+              <w:rPr>
+                <w:b/>
+                <w:bCs/>
+                <w:sz w:val="28"/>
+                <w:szCs w:val="28"/>
+              </w:rPr>
+              <w:t>try:</w:t>
+            </w:r>
+          </w:p>
+          <w:p>
+            <w:pPr>
+              <w:rPr>
+                <w:b/>
+                <w:bCs/>
+                <w:sz w:val="28"/>
+                <w:szCs w:val="28"/>
+              </w:rPr>
+            </w:pPr>
+            <w:r>
+              <w:rPr>
+                <w:b/>
+                <w:bCs/>
+                <w:sz w:val="28"/>
+                <w:szCs w:val="28"/>
+              </w:rPr>
+              <w:lastRenderedPageBreak/>
+              <w:t>    # Open</w:t>
+            </w:r>
+            <w:r>
+              <w:rPr>
+                <w:b/>
+                <w:bCs/>
+                <w:sz w:val="28"/>
+                <w:szCs w:val="28"/>
+              </w:rPr>
+              <w:t>s</w:t>
+            </w:r>
+            <w:r>
+              <w:rPr>
+                <w:b/>
+                <w:bCs/>
+                <w:sz w:val="28"/>
+                <w:szCs w:val="28"/>
+              </w:rPr>
+              <w:t xml:space="preserve"> a stream to read from microphone and write to speaker</w:t>
+            </w:r>
+          </w:p>
+          <w:p>
+            <w:pPr>
+              <w:rPr>
+                <w:b/>
+                <w:bCs/>
+                <w:sz w:val="28"/>
+                <w:szCs w:val="28"/>
+              </w:rPr>
+            </w:pPr>
+            <w:r>
+              <w:rPr>
+                <w:b/>
+                <w:bCs/>
+                <w:sz w:val="28"/>
+                <w:szCs w:val="28"/>
+              </w:rPr>
+              <w:t xml:space="preserve">    with </w:t>
+            </w:r>
+            <w:proofErr w:type="spellStart"/>
+            <w:proofErr w:type="gramStart"/>
+            <w:r>
+              <w:rPr>
+                <w:b/>
+                <w:bCs/>
+                <w:sz w:val="28"/>
+                <w:szCs w:val="28"/>
+              </w:rPr>
+              <w:t>sd.Stream</w:t>
+            </w:r>
+            <w:proofErr w:type="spellEnd"/>
+            <w:proofErr w:type="gramEnd"/>
+            <w:r>
+              <w:rPr>
+                <w:b/>
+                <w:bCs/>
+                <w:sz w:val="28"/>
+                <w:szCs w:val="28"/>
+              </w:rPr>
+              <w:t>(</w:t>
+            </w:r>
+            <w:proofErr w:type="spellStart"/>
+            <w:r>
+              <w:rPr>
+                <w:b/>
+                <w:bCs/>
+                <w:sz w:val="28"/>
+                <w:szCs w:val="28"/>
+              </w:rPr>
+              <w:t>samplerate</w:t>
+            </w:r>
+            <w:proofErr w:type="spellEnd"/>
+            <w:r>
+              <w:rPr>
+                <w:b/>
+                <w:bCs/>
+                <w:sz w:val="28"/>
+                <w:szCs w:val="28"/>
+              </w:rPr>
+              <w:t xml:space="preserve">=SAMPLE_RATE, channels=CHANNELS, </w:t>
+            </w:r>
+            <w:proofErr w:type="spellStart"/>
+            <w:r>
+              <w:rPr>
+                <w:b/>
+                <w:bCs/>
+                <w:sz w:val="28"/>
+                <w:szCs w:val="28"/>
+              </w:rPr>
+              <w:t>dtype</w:t>
+            </w:r>
+            <w:proofErr w:type="spellEnd"/>
+            <w:r>
+              <w:rPr>
+                <w:b/>
+                <w:bCs/>
+                <w:sz w:val="28"/>
+                <w:szCs w:val="28"/>
+              </w:rPr>
+              <w:t>='int16') as stream:</w:t>
+            </w:r>
+          </w:p>
+          <w:p>
+            <w:pPr>
+              <w:rPr>
+                <w:b/>
+                <w:bCs/>
+                <w:sz w:val="28"/>
+                <w:szCs w:val="28"/>
+              </w:rPr>
+            </w:pPr>
+            <w:r>
+              <w:rPr>
+                <w:b/>
+                <w:bCs/>
+                <w:sz w:val="28"/>
+                <w:szCs w:val="28"/>
+              </w:rPr>
+              <w:t>        while True:</w:t>
+            </w:r>
+          </w:p>
+          <w:p>
+            <w:pPr>
+              <w:rPr>
+                <w:b/>
+                <w:bCs/>
+                <w:sz w:val="28"/>
+                <w:szCs w:val="28"/>
+              </w:rPr>
+            </w:pPr>
+            <w:r>
+              <w:rPr>
+                <w:b/>
+                <w:bCs/>
+                <w:sz w:val="28"/>
+                <w:szCs w:val="28"/>
+              </w:rPr>
+              <w:t>            # Read</w:t>
+            </w:r>
+            <w:r>
+              <w:rPr>
+                <w:b/>
+                <w:bCs/>
+                <w:sz w:val="28"/>
+                <w:szCs w:val="28"/>
+              </w:rPr>
+              <w:t>s</w:t>
+            </w:r>
+            <w:r>
+              <w:rPr>
+                <w:b/>
+                <w:bCs/>
+                <w:sz w:val="28"/>
+                <w:szCs w:val="28"/>
+              </w:rPr>
+              <w:t xml:space="preserve"> and write</w:t>
+            </w:r>
+            <w:r>
+              <w:rPr>
+                <w:b/>
+                <w:bCs/>
+                <w:sz w:val="28"/>
+                <w:szCs w:val="28"/>
+              </w:rPr>
+              <w:t>s the</w:t>
+            </w:r>
+            <w:r>
+              <w:rPr>
+                <w:b/>
+                <w:bCs/>
+                <w:sz w:val="28"/>
+                <w:szCs w:val="28"/>
+              </w:rPr>
+              <w:t xml:space="preserve"> audio in chunks</w:t>
+            </w:r>
+          </w:p>
+          <w:p>
+            <w:pPr>
+              <w:rPr>
+                <w:b/>
+                <w:bCs/>
+                <w:sz w:val="28"/>
+                <w:szCs w:val="28"/>
+              </w:rPr>
+            </w:pPr>
+            <w:r>
+              <w:rPr>
+                <w:b/>
+                <w:bCs/>
+                <w:sz w:val="28"/>
+                <w:szCs w:val="28"/>
+              </w:rPr>
+              <w:t xml:space="preserve">            data, _ = </w:t>
+            </w:r>
+            <w:proofErr w:type="spellStart"/>
+            <w:proofErr w:type="gramStart"/>
+            <w:r>
+              <w:rPr>
+                <w:b/>
+                <w:bCs/>
+                <w:sz w:val="28"/>
+                <w:szCs w:val="28"/>
+              </w:rPr>
+              <w:t>stream.read</w:t>
+            </w:r>
+            <w:proofErr w:type="spellEnd"/>
+            <w:proofErr w:type="gramEnd"/>
+            <w:r>
+              <w:rPr>
+                <w:b/>
+                <w:bCs/>
+                <w:sz w:val="28"/>
+                <w:szCs w:val="28"/>
+              </w:rPr>
+              <w:t>(SAMPLE_RATE // 10)  # Read</w:t>
+            </w:r>
+            <w:r>
+              <w:rPr>
+                <w:b/>
+                <w:bCs/>
+                <w:sz w:val="28"/>
+                <w:szCs w:val="28"/>
+              </w:rPr>
+              <w:t>s</w:t>
+            </w:r>
+            <w:r>
+              <w:rPr>
+                <w:b/>
+                <w:bCs/>
+                <w:sz w:val="28"/>
+                <w:szCs w:val="28"/>
+              </w:rPr>
+              <w:t xml:space="preserve"> 1/10th of a second of audio</w:t>
+            </w:r>
+          </w:p>
+          <w:p>
+            <w:pPr>
+              <w:rPr>
+                <w:b/>
+                <w:bCs/>
+                <w:sz w:val="28"/>
+                <w:szCs w:val="28"/>
+              </w:rPr>
+            </w:pPr>
+            <w:r>
+              <w:rPr>
+                <w:b/>
+                <w:bCs/>
+                <w:sz w:val="28"/>
+                <w:szCs w:val="28"/>
+              </w:rPr>
+              <w:t xml:space="preserve">            </w:t>
+            </w:r>
+            <w:proofErr w:type="spellStart"/>
+            <w:proofErr w:type="gramStart"/>
+            <w:r>
+              <w:rPr>
+                <w:b/>
+                <w:bCs/>
+                <w:sz w:val="28"/>
+                <w:szCs w:val="28"/>
+              </w:rPr>
+              <w:t>stream.write</w:t>
+            </w:r>
+            <w:proofErr w:type="spellEnd"/>
+            <w:proofErr w:type="gramEnd"/>
+            <w:r>
+              <w:rPr>
+                <w:b/>
+                <w:bCs/>
+                <w:sz w:val="28"/>
+                <w:szCs w:val="28"/>
+              </w:rPr>
+              <w:t>(data)</w:t>
+            </w:r>
+          </w:p>
+          <w:p>
+            <w:pPr>
+              <w:rPr>
+                <w:b/>
+                <w:bCs/>
+                <w:sz w:val="28"/>
+                <w:szCs w:val="28"/>
+              </w:rPr>
+            </w:pPr>
+            <w:r>
+              <w:rPr>
+                <w:b/>
+                <w:bCs/>
+                <w:sz w:val="28"/>
+                <w:szCs w:val="28"/>
+              </w:rPr>
+              <w:t xml:space="preserve">except </w:t>
+            </w:r>
+            <w:proofErr w:type="spellStart"/>
+            <w:r>
+              <w:rPr>
+                <w:b/>
+                <w:bCs/>
+                <w:sz w:val="28"/>
+                <w:szCs w:val="28"/>
+              </w:rPr>
+              <w:t>KeyboardInterrupt</w:t>
+            </w:r>
+            <w:proofErr w:type="spellEnd"/>
+            <w:r>
+              <w:rPr>
+                <w:b/>
+                <w:bCs/>
+                <w:sz w:val="28"/>
+                <w:szCs w:val="28"/>
+              </w:rPr>
+              <w:t>:</w:t>
+            </w:r>
+          </w:p>
+          <w:p>
+            <w:pPr>
+              <w:rPr>
+                <w:b/>
+                <w:bCs/>
+                <w:sz w:val="28"/>
+                <w:szCs w:val="28"/>
+              </w:rPr>
+            </w:pPr>
+            <w:r>
+              <w:rPr>
+                <w:b/>
+                <w:bCs/>
+                <w:sz w:val="28"/>
+                <w:szCs w:val="28"/>
+              </w:rPr>
+              <w:t xml:space="preserve">    </w:t>
+            </w:r>
+            <w:proofErr w:type="gramStart"/>
+            <w:r>
+              <w:rPr>
+                <w:b/>
+                <w:bCs/>
+                <w:sz w:val="28"/>
+                <w:szCs w:val="28"/>
+              </w:rPr>
+              <w:t>print(</w:t>
+            </w:r>
+            <w:proofErr w:type="gramEnd"/>
+            <w:r>
+              <w:rPr>
+                <w:b/>
+                <w:bCs/>
+                <w:sz w:val="28"/>
+                <w:szCs w:val="28"/>
+              </w:rPr>
+              <w:t>"\</w:t>
+            </w:r>
+            <w:proofErr w:type="spellStart"/>
+            <w:r>
+              <w:rPr>
+                <w:b/>
+                <w:bCs/>
+                <w:sz w:val="28"/>
+                <w:szCs w:val="28"/>
+              </w:rPr>
+              <w:t>nExiting</w:t>
+            </w:r>
+            <w:proofErr w:type="spellEnd"/>
+            <w:r>
+              <w:rPr>
+                <w:b/>
+                <w:bCs/>
+                <w:sz w:val="28"/>
+                <w:szCs w:val="28"/>
+              </w:rPr>
+              <w:t>...")</w:t>
+            </w:r>
+          </w:p>
+          <w:p>
+            <w:pPr>
+              <w:rPr>
+                <w:b/>
+                <w:bCs/>
+                <w:sz w:val="28"/>
+                <w:szCs w:val="28"/>
+              </w:rPr>
+            </w:pPr>
+            <w:r>
+              <w:rPr>
+                <w:b/>
+                <w:bCs/>
+                <w:sz w:val="28"/>
+                <w:szCs w:val="28"/>
+              </w:rPr>
+              <w:t>except Exception as e:</w:t>
+            </w:r>
+          </w:p>
+          <w:p>
+            <w:pPr>
+              <w:rPr>
+                <w:b/>
+                <w:bCs/>
+                <w:sz w:val="28"/>
+                <w:szCs w:val="28"/>
+              </w:rPr>
+            </w:pPr>
+            <w:r>
+              <w:rPr>
+                <w:b/>
+                <w:bCs/>
+                <w:sz w:val="28"/>
+                <w:szCs w:val="28"/>
+              </w:rPr>
+              <w:t xml:space="preserve">    </w:t>
+            </w:r>
+            <w:proofErr w:type="gramStart"/>
+            <w:r>
+              <w:rPr>
+                <w:b/>
+                <w:bCs/>
+                <w:sz w:val="28"/>
+                <w:szCs w:val="28"/>
+              </w:rPr>
+              <w:t>print(</w:t>
+            </w:r>
+            <w:proofErr w:type="spellStart"/>
+            <w:proofErr w:type="gramEnd"/>
+            <w:r>
+              <w:rPr>
+                <w:b/>
+                <w:bCs/>
+                <w:sz w:val="28"/>
+                <w:szCs w:val="28"/>
+              </w:rPr>
+              <w:t>f"Error</w:t>
+            </w:r>
+            <w:proofErr w:type="spellEnd"/>
+            <w:r>
+              <w:rPr>
+                <w:b/>
+                <w:bCs/>
+                <w:sz w:val="28"/>
+                <w:szCs w:val="28"/>
+              </w:rPr>
+              <w:t>: {e}")</w:t>
+            </w:r>
+          </w:p>
+          <w:p>
+            <w:pPr>
+              <w:rPr>
+                <w:sz w:val="28"/>
+                <w:szCs w:val="28"/>
+                <w:u w:val="single"/>
+                <w:lang w:val="en-US"/>
+              </w:rPr>
+            </w:pPr>
+          </w:p>
+        </w:tc>
+      </w:tr>
+      <w:tr>
+        <w:trPr>
+          <w:trHeight w:val="139"/>
+        </w:trPr>
+        <w:tc>
+          <w:tcPr>
+            <w:tcW w:w="9016" w:type="dxa"/>
+          </w:tcPr>
+          <w:p>
+            <w:pPr>
+              <w:rPr>
+                <w:b/>
+                <w:bCs/>
+                <w:sz w:val="28"/>
+                <w:szCs w:val="28"/>
+              </w:rPr>
+            </w:pPr>
+          </w:p>
+        </w:tc>
+      </w:tr>
+    </w:tbl>
+    <w:p>
+      <w:pPr>
+        <w:rPr>
+          <w:sz w:val="28"/>
+          <w:szCs w:val="28"/>
+          <w:u w:val="single"/>
+          <w:lang w:val="en-US"/>
+        </w:rPr>
+      </w:pPr>
+      <w:r>
+        <w:rPr>
+          <w:sz w:val="28"/>
+          <w:szCs w:val="28"/>
+          <w:u w:val="single"/>
+          <w:lang w:val="en-US"/>
+        </w:rPr>
+        <w:t>Be sure to press, esc</w:t>
+      </w:r>
+      <w:proofErr w:type="gramStart"/>
+      <w:r>
+        <w:rPr>
+          <w:sz w:val="28"/>
+          <w:szCs w:val="28"/>
+          <w:u w:val="single"/>
+          <w:lang w:val="en-US"/>
+        </w:rPr>
+        <w:t>, :</w:t>
+      </w:r>
+      <w:proofErr w:type="gramEnd"/>
+      <w:r>
+        <w:rPr>
+          <w:sz w:val="28"/>
+          <w:szCs w:val="28"/>
+          <w:u w:val="single"/>
+          <w:lang w:val="en-US"/>
+        </w:rPr>
+        <w:t xml:space="preserve"> and the </w:t>
+      </w:r>
+      <w:proofErr w:type="spellStart"/>
+      <w:r>
+        <w:rPr>
+          <w:sz w:val="28"/>
+          <w:szCs w:val="28"/>
+          <w:u w:val="single"/>
+          <w:lang w:val="en-US"/>
+        </w:rPr>
+        <w:t>wq</w:t>
+      </w:r>
+      <w:proofErr w:type="spellEnd"/>
+      <w:r>
+        <w:rPr>
+          <w:sz w:val="28"/>
+          <w:szCs w:val="28"/>
+          <w:u w:val="single"/>
+          <w:lang w:val="en-US"/>
+        </w:rPr>
+        <w:t xml:space="preserve"> to save the code.</w:t>
+      </w:r>
+    </w:p>
+    <w:p>
+      <w:pPr>
+        <w:rPr>
+          <w:sz w:val="28"/>
+          <w:szCs w:val="28"/>
+          <w:u w:val="single"/>
+          <w:lang w:val="en-US"/>
+        </w:rPr>
+      </w:pPr>
+      <w:r>
+        <w:rPr>
+          <w:sz w:val="28"/>
+          <w:szCs w:val="28"/>
+          <w:u w:val="single"/>
+          <w:lang w:val="en-US"/>
+        </w:rPr>
+        <w:t>To change the audio (Optional):</w:t>
+      </w:r>
+    </w:p>
+    <w:tbl>
+      <w:tblPr>
+        <w:tblStyle w:val="TableGrid"/>
+        <w:tblW w:w="0" w:type="auto"/>
+        <w:tblLook w:val="04A0" w:firstRow="1" w:lastRow="0" w:firstColumn="1" w:lastColumn="0" w:noHBand="0" w:noVBand="1"/>
+      </w:tblPr>
+      <w:tblGrid>
+        <w:gridCol w:w="9016"/>
+      </w:tblGrid>
+      <w:tr>
+        <w:tc>
+          <w:tcPr>
+            <w:tcW w:w="9016" w:type="dxa"/>
+          </w:tcPr>
+          <w:p>
+            <w:pPr>
+              <w:rPr>
+                <w:b/>
+                <w:bCs/>
+                <w:sz w:val="28"/>
+                <w:szCs w:val="28"/>
+                <w:lang w:val="en-US"/>
+              </w:rPr>
+            </w:pPr>
+            <w:r>
+              <w:rPr>
+                <w:b/>
+                <w:bCs/>
+                <w:sz w:val="28"/>
+                <w:szCs w:val="28"/>
+                <w:lang w:val="en-US"/>
+              </w:rPr>
+              <w:t xml:space="preserve">(For this </w:t>
+            </w:r>
+            <w:proofErr w:type="gramStart"/>
+            <w:r>
+              <w:rPr>
+                <w:b/>
+                <w:bCs/>
+                <w:sz w:val="28"/>
+                <w:szCs w:val="28"/>
+                <w:lang w:val="en-US"/>
+              </w:rPr>
+              <w:t>particular device</w:t>
+            </w:r>
+            <w:proofErr w:type="gramEnd"/>
+            <w:r>
+              <w:rPr>
+                <w:b/>
+                <w:bCs/>
+                <w:sz w:val="28"/>
+                <w:szCs w:val="28"/>
+                <w:lang w:val="en-US"/>
+              </w:rPr>
+              <w:t xml:space="preserve">, the </w:t>
+            </w:r>
+            <w:proofErr w:type="spellStart"/>
+            <w:r>
+              <w:rPr>
+                <w:b/>
+                <w:bCs/>
+                <w:sz w:val="28"/>
+                <w:szCs w:val="28"/>
+                <w:lang w:val="en-US"/>
+              </w:rPr>
+              <w:t>control_name</w:t>
+            </w:r>
+            <w:proofErr w:type="spellEnd"/>
+            <w:r>
+              <w:rPr>
+                <w:b/>
+                <w:bCs/>
+                <w:sz w:val="28"/>
+                <w:szCs w:val="28"/>
+                <w:lang w:val="en-US"/>
+              </w:rPr>
+              <w:t xml:space="preserve"> is PCM)</w:t>
+            </w:r>
+          </w:p>
+          <w:p>
+            <w:pPr>
+              <w:rPr>
+                <w:sz w:val="28"/>
+                <w:szCs w:val="28"/>
+                <w:lang w:val="en-US"/>
+              </w:rPr>
+            </w:pPr>
+            <w:proofErr w:type="spellStart"/>
+            <w:r>
+              <w:rPr>
+                <w:b/>
+                <w:bCs/>
+                <w:sz w:val="28"/>
+                <w:szCs w:val="28"/>
+                <w:lang w:val="en-US"/>
+              </w:rPr>
+              <w:t>amixer</w:t>
+            </w:r>
+            <w:proofErr w:type="spellEnd"/>
+            <w:r>
+              <w:rPr>
+                <w:b/>
+                <w:bCs/>
+                <w:sz w:val="28"/>
+                <w:szCs w:val="28"/>
+                <w:lang w:val="en-US"/>
+              </w:rPr>
+              <w:t xml:space="preserve"> -c 0 set &lt;</w:t>
+            </w:r>
+            <w:proofErr w:type="spellStart"/>
+            <w:r>
+              <w:rPr>
+                <w:b/>
+                <w:bCs/>
+                <w:sz w:val="28"/>
+                <w:szCs w:val="28"/>
+                <w:lang w:val="en-US"/>
+              </w:rPr>
+              <w:t>control_name</w:t>
+            </w:r>
+            <w:proofErr w:type="spellEnd"/>
+            <w:r>
+              <w:rPr>
+                <w:b/>
+                <w:bCs/>
+                <w:sz w:val="28"/>
+                <w:szCs w:val="28"/>
+                <w:lang w:val="en-US"/>
+              </w:rPr>
+              <w:t xml:space="preserve">&gt; </w:t>
+            </w:r>
+            <w:r>
+              <w:rPr>
+                <w:b/>
+                <w:bCs/>
+                <w:sz w:val="28"/>
+                <w:szCs w:val="28"/>
+                <w:lang w:val="en-US"/>
+              </w:rPr>
+              <w:t>50</w:t>
+            </w:r>
+            <w:r>
+              <w:rPr>
+                <w:b/>
+                <w:bCs/>
+                <w:sz w:val="28"/>
+                <w:szCs w:val="28"/>
+                <w:lang w:val="en-US"/>
+              </w:rPr>
+              <w:t>%</w:t>
+            </w:r>
+            <w:r>
+              <w:rPr>
+                <w:b/>
+                <w:bCs/>
+                <w:sz w:val="28"/>
+                <w:szCs w:val="28"/>
+                <w:lang w:val="en-US"/>
+              </w:rPr>
+              <w:t xml:space="preserve"> -for 50% volume</w:t>
+            </w:r>
+          </w:p>
+        </w:tc>
+      </w:tr>
+    </w:tbl>
+    <w:p>
+      <w:pPr>
+        <w:rPr>
+          <w:sz w:val="28"/>
+          <w:szCs w:val="28"/>
+          <w:u w:val="single"/>
+          <w:lang w:val="en-US"/>
+        </w:rPr>
+      </w:pPr>
+      <w:r>
+        <w:rPr>
+          <w:sz w:val="28"/>
+          <w:szCs w:val="28"/>
+          <w:u w:val="single"/>
+          <w:lang w:val="en-US"/>
+        </w:rPr>
+        <w:t>Now run the code and it should be able to detect the audio from the microphone to the speaker</w:t>
+      </w:r>
+      <w:r>
+        <w:rPr>
+          <w:sz w:val="28"/>
+          <w:szCs w:val="28"/>
+          <w:u w:val="single"/>
+          <w:lang w:val="en-US"/>
+        </w:rPr>
+        <w:t xml:space="preserve"> (Press ctrl + c to exit)</w:t>
+      </w:r>
+    </w:p>
+    <w:tbl>
+      <w:tblPr>
+        <w:tblStyle w:val="TableGrid"/>
+        <w:tblW w:w="0" w:type="auto"/>
+        <w:tblLook w:val="04A0" w:firstRow="1" w:lastRow="0" w:firstColumn="1" w:lastColumn="0" w:noHBand="0" w:noVBand="1"/>
+      </w:tblPr>
+      <w:tblGrid>
+        <w:gridCol w:w="9016"/>
+      </w:tblGrid>
+      <w:tr>
+        <w:tc>
+          <w:tcPr>
+            <w:tcW w:w="9016" w:type="dxa"/>
+          </w:tcPr>
+          <w:p>
+            <w:pPr>
+              <w:rPr>
+                <w:b/>
+                <w:bCs/>
+                <w:sz w:val="28"/>
+                <w:szCs w:val="28"/>
+                <w:lang w:val="en-US"/>
+              </w:rPr>
+            </w:pPr>
+            <w:r>
+              <w:rPr>
+                <w:b/>
+                <w:bCs/>
+                <w:sz w:val="28"/>
+                <w:szCs w:val="28"/>
+                <w:lang w:val="en-US"/>
+              </w:rPr>
+              <w:t>python3 microphone_to_speaker_code.py</w:t>
+            </w:r>
+          </w:p>
+        </w:tc>
+      </w:tr>
+    </w:tbl>
+    <w:p>
+      <w:pPr>
+        <w:rPr>
+          <w:sz w:val="28"/>
+          <w:szCs w:val="28"/>
+          <w:u w:val="single"/>
+          <w:lang w:val="en-US"/>
         </w:rPr>
       </w:pPr>
     </w:p>
@@ -1562,7 +3440,6 @@
   <w:style w:type="character" w:default="1" w:styleId="DefaultParagraphFont">
     <w:name w:val="Default Paragraph Font"/>
     <w:uiPriority w:val="1"/>
-    <w:semiHidden/>
     <w:unhideWhenUsed/>
   </w:style>
   <w:style w:type="table" w:default="1" w:styleId="TableNormal">

</xml_diff>

<commit_message>
Updated Document and added video example of the live feed Updated Hardware Coding.docx that showcases how to view a live feed from the Raspberry Pi, along with adding a video example.
Tested the code to check the video feed quality(the quality is amazing, and the feed is slightly delayed)

If applied, this commit will modify Hardware Coding.docx, and add test_camera.mov.
</commit_message>
<xml_diff>
--- a/Hardware Coding.docx
+++ b/Hardware Coding.docx
@@ -862,16 +862,7 @@
           <w:sz w:val="32"/>
           <w:szCs w:val="32"/>
         </w:rPr>
-        <w:t>mini–External</w:t>
-      </w:r>
-      <w:r>
-        <w:rPr>
-          <w:b/>
-          <w:bCs/>
-          <w:sz w:val="32"/>
-          <w:szCs w:val="32"/>
-        </w:rPr>
-        <w:t xml:space="preserve"> USB Stereo speaker</w:t>
+        <w:t>mini–External USB Stereo speaker</w:t>
       </w:r>
       <w:r>
         <w:rPr>
@@ -2585,37 +2576,7 @@
                 <w:szCs w:val="28"/>
                 <w:lang w:val="en-US"/>
               </w:rPr>
-              <w:t xml:space="preserve">&gt; </w:t>
-            </w:r>
-            <w:r>
-              <w:rPr>
-                <w:b/>
-                <w:bCs/>
-                <w:sz w:val="28"/>
-                <w:szCs w:val="28"/>
-                <w:lang w:val="en-US"/>
-              </w:rPr>
-              <w:t>50</w:t>
-            </w:r>
-            <w:r>
-              <w:rPr>
-                <w:b/>
-                <w:bCs/>
-                <w:sz w:val="28"/>
-                <w:szCs w:val="28"/>
-                <w:lang w:val="en-US"/>
-              </w:rPr>
-              <w:t>%</w:t>
-            </w:r>
-            <w:r>
-              <w:rPr>
-                <w:b/>
-                <w:bCs/>
-                <w:sz w:val="28"/>
-                <w:szCs w:val="28"/>
-                <w:lang w:val="en-US"/>
-              </w:rPr>
-              <w:t xml:space="preserve"> -for 50% volume</w:t>
+              <w:t>&gt; 50% -for 50% volume</w:t>
             </w:r>
           </w:p>
         </w:tc>
@@ -2700,6 +2661,781 @@
     <w:p>
       <w:pPr>
         <w:rPr>
+          <w:b/>
+          <w:bCs/>
+          <w:sz w:val="32"/>
+          <w:szCs w:val="32"/>
+          <w:lang w:val="en-US"/>
+        </w:rPr>
+      </w:pPr>
+      <w:r>
+        <w:rPr>
+          <w:b/>
+          <w:bCs/>
+          <w:sz w:val="32"/>
+          <w:szCs w:val="32"/>
+          <w:lang w:val="en-US"/>
+        </w:rPr>
+        <w:t>To run</w:t>
+      </w:r>
+      <w:r>
+        <w:rPr>
+          <w:b/>
+          <w:bCs/>
+          <w:sz w:val="32"/>
+          <w:szCs w:val="32"/>
+          <w:lang w:val="en-US"/>
+        </w:rPr>
+        <w:t xml:space="preserve"> the</w:t>
+      </w:r>
+      <w:r>
+        <w:rPr>
+          <w:b/>
+          <w:bCs/>
+          <w:sz w:val="32"/>
+          <w:szCs w:val="32"/>
+          <w:lang w:val="en-US"/>
+        </w:rPr>
+        <w:t xml:space="preserve"> Raspberry Pi Camera Module 3 </w:t>
+      </w:r>
+      <w:proofErr w:type="spellStart"/>
+      <w:proofErr w:type="gramStart"/>
+      <w:r>
+        <w:rPr>
+          <w:b/>
+          <w:bCs/>
+          <w:sz w:val="32"/>
+          <w:szCs w:val="32"/>
+          <w:lang w:val="en-US"/>
+        </w:rPr>
+        <w:t>NoIR</w:t>
+      </w:r>
+      <w:proofErr w:type="spellEnd"/>
+      <w:proofErr w:type="gramEnd"/>
+      <w:r>
+        <w:rPr>
+          <w:b/>
+          <w:bCs/>
+          <w:sz w:val="32"/>
+          <w:szCs w:val="32"/>
+          <w:lang w:val="en-US"/>
+        </w:rPr>
+        <w:t xml:space="preserve"> live on Raspberry Pi zero</w:t>
+      </w:r>
+      <w:r>
+        <w:rPr>
+          <w:b/>
+          <w:bCs/>
+          <w:sz w:val="32"/>
+          <w:szCs w:val="32"/>
+          <w:lang w:val="en-US"/>
+        </w:rPr>
+        <w:t>:</w:t>
+      </w:r>
+    </w:p>
+    <w:p>
+      <w:pPr>
+        <w:rPr>
+          <w:b/>
+          <w:bCs/>
+          <w:color w:val="45B0E1" w:themeColor="accent1" w:themeTint="99"/>
+          <w:sz w:val="28"/>
+          <w:szCs w:val="28"/>
+          <w:lang w:val="en-US"/>
+        </w:rPr>
+      </w:pPr>
+      <w:r>
+        <w:rPr>
+          <w:b/>
+          <w:bCs/>
+          <w:color w:val="45B0E1" w:themeColor="accent1" w:themeTint="99"/>
+          <w:sz w:val="28"/>
+          <w:szCs w:val="28"/>
+          <w:lang w:val="en-US"/>
+        </w:rPr>
+        <w:t xml:space="preserve">(code gotten from </w:t>
+      </w:r>
+      <w:r>
+        <w:rPr>
+          <w:b/>
+          <w:bCs/>
+          <w:color w:val="45B0E1" w:themeColor="accent1" w:themeTint="99"/>
+          <w:sz w:val="28"/>
+          <w:szCs w:val="28"/>
+          <w:lang w:val="en-US"/>
+        </w:rPr>
+        <w:t>https://www.youtube.com/watch?v=U7yVpYv3gxQ</w:t>
+      </w:r>
+      <w:r>
+        <w:rPr>
+          <w:b/>
+          <w:bCs/>
+          <w:color w:val="45B0E1" w:themeColor="accent1" w:themeTint="99"/>
+          <w:sz w:val="28"/>
+          <w:szCs w:val="28"/>
+          <w:lang w:val="en-US"/>
+        </w:rPr>
+        <w:t>)</w:t>
+      </w:r>
+    </w:p>
+    <w:p>
+      <w:pPr>
+        <w:rPr>
+          <w:sz w:val="28"/>
+          <w:szCs w:val="28"/>
+          <w:u w:val="single"/>
+          <w:lang w:val="en-US"/>
+        </w:rPr>
+      </w:pPr>
+      <w:proofErr w:type="gramStart"/>
+      <w:r>
+        <w:rPr>
+          <w:sz w:val="28"/>
+          <w:szCs w:val="28"/>
+          <w:u w:val="single"/>
+          <w:lang w:val="en-US"/>
+        </w:rPr>
+        <w:t>In order to</w:t>
+      </w:r>
+      <w:proofErr w:type="gramEnd"/>
+      <w:r>
+        <w:rPr>
+          <w:sz w:val="28"/>
+          <w:szCs w:val="28"/>
+          <w:u w:val="single"/>
+          <w:lang w:val="en-US"/>
+        </w:rPr>
+        <w:t xml:space="preserve"> run the live feed of the Raspberry Pi Camera module 3 on the Raspberry Pi zero, this is the code to use:</w:t>
+      </w:r>
+    </w:p>
+    <w:tbl>
+      <w:tblPr>
+        <w:tblStyle w:val="TableGrid"/>
+        <w:tblW w:w="0" w:type="auto"/>
+        <w:tblLook w:val="04A0" w:firstRow="1" w:lastRow="0" w:firstColumn="1" w:lastColumn="0" w:noHBand="0" w:noVBand="1"/>
+      </w:tblPr>
+      <w:tblGrid>
+        <w:gridCol w:w="9016"/>
+      </w:tblGrid>
+      <w:tr>
+        <w:tc>
+          <w:tcPr>
+            <w:tcW w:w="9016" w:type="dxa"/>
+          </w:tcPr>
+          <w:p>
+            <w:pPr>
+              <w:rPr>
+                <w:b/>
+                <w:bCs/>
+                <w:sz w:val="28"/>
+                <w:szCs w:val="28"/>
+                <w:lang w:val="en-US"/>
+              </w:rPr>
+            </w:pPr>
+            <w:proofErr w:type="spellStart"/>
+            <w:r>
+              <w:rPr>
+                <w:b/>
+                <w:bCs/>
+                <w:sz w:val="28"/>
+                <w:szCs w:val="28"/>
+                <w:lang w:val="en-US"/>
+              </w:rPr>
+              <w:t>libcamera</w:t>
+            </w:r>
+            <w:proofErr w:type="spellEnd"/>
+            <w:r>
+              <w:rPr>
+                <w:b/>
+                <w:bCs/>
+                <w:sz w:val="28"/>
+                <w:szCs w:val="28"/>
+                <w:lang w:val="en-US"/>
+              </w:rPr>
+              <w:t>-hello</w:t>
+            </w:r>
+          </w:p>
+          <w:p>
+            <w:pPr>
+              <w:rPr>
+                <w:b/>
+                <w:bCs/>
+                <w:sz w:val="28"/>
+                <w:szCs w:val="28"/>
+                <w:lang w:val="en-US"/>
+              </w:rPr>
+            </w:pPr>
+            <w:proofErr w:type="spellStart"/>
+            <w:r>
+              <w:rPr>
+                <w:b/>
+                <w:bCs/>
+                <w:sz w:val="28"/>
+                <w:szCs w:val="28"/>
+                <w:lang w:val="en-US"/>
+              </w:rPr>
+              <w:t>libcamera</w:t>
+            </w:r>
+            <w:proofErr w:type="spellEnd"/>
+            <w:r>
+              <w:rPr>
+                <w:b/>
+                <w:bCs/>
+                <w:sz w:val="28"/>
+                <w:szCs w:val="28"/>
+                <w:lang w:val="en-US"/>
+              </w:rPr>
+              <w:t>-hello -t 0 (for a constant live feed)</w:t>
+            </w:r>
+          </w:p>
+        </w:tc>
+      </w:tr>
+    </w:tbl>
+    <w:p>
+      <w:pPr>
+        <w:rPr>
+          <w:sz w:val="28"/>
+          <w:szCs w:val="28"/>
+          <w:u w:val="single"/>
+          <w:lang w:val="en-US"/>
+        </w:rPr>
+      </w:pPr>
+      <w:r>
+        <w:rPr>
+          <w:sz w:val="28"/>
+          <w:szCs w:val="28"/>
+          <w:u w:val="single"/>
+          <w:lang w:val="en-US"/>
+        </w:rPr>
+        <w:t>In case that it does not detect the camera, it is best to enable legacy camera in:</w:t>
+      </w:r>
+    </w:p>
+    <w:tbl>
+      <w:tblPr>
+        <w:tblStyle w:val="TableGrid"/>
+        <w:tblW w:w="0" w:type="auto"/>
+        <w:tblLook w:val="04A0" w:firstRow="1" w:lastRow="0" w:firstColumn="1" w:lastColumn="0" w:noHBand="0" w:noVBand="1"/>
+      </w:tblPr>
+      <w:tblGrid>
+        <w:gridCol w:w="9016"/>
+      </w:tblGrid>
+      <w:tr>
+        <w:tc>
+          <w:tcPr>
+            <w:tcW w:w="9016" w:type="dxa"/>
+          </w:tcPr>
+          <w:p>
+            <w:pPr>
+              <w:rPr>
+                <w:b/>
+                <w:bCs/>
+                <w:sz w:val="28"/>
+                <w:szCs w:val="28"/>
+                <w:lang w:val="en-US"/>
+              </w:rPr>
+            </w:pPr>
+            <w:proofErr w:type="spellStart"/>
+            <w:r>
+              <w:rPr>
+                <w:b/>
+                <w:bCs/>
+                <w:sz w:val="28"/>
+                <w:szCs w:val="28"/>
+                <w:lang w:val="en-US"/>
+              </w:rPr>
+              <w:t>sudo</w:t>
+            </w:r>
+            <w:proofErr w:type="spellEnd"/>
+            <w:r>
+              <w:rPr>
+                <w:b/>
+                <w:bCs/>
+                <w:sz w:val="28"/>
+                <w:szCs w:val="28"/>
+                <w:lang w:val="en-US"/>
+              </w:rPr>
+              <w:t xml:space="preserve"> </w:t>
+            </w:r>
+            <w:proofErr w:type="spellStart"/>
+            <w:r>
+              <w:rPr>
+                <w:b/>
+                <w:bCs/>
+                <w:sz w:val="28"/>
+                <w:szCs w:val="28"/>
+                <w:lang w:val="en-US"/>
+              </w:rPr>
+              <w:t>raspi</w:t>
+            </w:r>
+            <w:proofErr w:type="spellEnd"/>
+            <w:r>
+              <w:rPr>
+                <w:b/>
+                <w:bCs/>
+                <w:sz w:val="28"/>
+                <w:szCs w:val="28"/>
+                <w:lang w:val="en-US"/>
+              </w:rPr>
+              <w:t>-config</w:t>
+            </w:r>
+          </w:p>
+        </w:tc>
+      </w:tr>
+    </w:tbl>
+    <w:p>
+      <w:pPr>
+        <w:rPr>
+          <w:sz w:val="28"/>
+          <w:szCs w:val="28"/>
+          <w:u w:val="single"/>
+        </w:rPr>
+      </w:pPr>
+      <w:r>
+        <w:rPr>
+          <w:sz w:val="28"/>
+          <w:szCs w:val="28"/>
+          <w:u w:val="single"/>
+          <w:lang w:val="en-US"/>
+        </w:rPr>
+        <w:t xml:space="preserve">Then later go to </w:t>
+      </w:r>
+      <w:r>
+        <w:rPr>
+          <w:sz w:val="28"/>
+          <w:szCs w:val="28"/>
+          <w:u w:val="single"/>
+        </w:rPr>
+        <w:t>Interface Options &gt; Legacy Camera</w:t>
+      </w:r>
+      <w:r>
+        <w:rPr>
+          <w:sz w:val="28"/>
+          <w:szCs w:val="28"/>
+          <w:u w:val="single"/>
+        </w:rPr>
+        <w:t>, enable it and do:</w:t>
+      </w:r>
+    </w:p>
+    <w:tbl>
+      <w:tblPr>
+        <w:tblStyle w:val="TableGrid"/>
+        <w:tblW w:w="0" w:type="auto"/>
+        <w:tblLook w:val="04A0" w:firstRow="1" w:lastRow="0" w:firstColumn="1" w:lastColumn="0" w:noHBand="0" w:noVBand="1"/>
+      </w:tblPr>
+      <w:tblGrid>
+        <w:gridCol w:w="9016"/>
+      </w:tblGrid>
+      <w:tr>
+        <w:tc>
+          <w:tcPr>
+            <w:tcW w:w="9016" w:type="dxa"/>
+          </w:tcPr>
+          <w:p>
+            <w:pPr>
+              <w:rPr>
+                <w:b/>
+                <w:bCs/>
+                <w:sz w:val="28"/>
+                <w:szCs w:val="28"/>
+                <w:lang w:val="en-US"/>
+              </w:rPr>
+            </w:pPr>
+            <w:proofErr w:type="spellStart"/>
+            <w:r>
+              <w:rPr>
+                <w:b/>
+                <w:bCs/>
+                <w:sz w:val="28"/>
+                <w:szCs w:val="28"/>
+              </w:rPr>
+              <w:lastRenderedPageBreak/>
+              <w:t>sudo</w:t>
+            </w:r>
+            <w:proofErr w:type="spellEnd"/>
+            <w:r>
+              <w:rPr>
+                <w:b/>
+                <w:bCs/>
+                <w:sz w:val="28"/>
+                <w:szCs w:val="28"/>
+              </w:rPr>
+              <w:t xml:space="preserve"> reboot</w:t>
+            </w:r>
+          </w:p>
+        </w:tc>
+      </w:tr>
+    </w:tbl>
+    <w:p>
+      <w:pPr>
+        <w:rPr>
+          <w:sz w:val="28"/>
+          <w:szCs w:val="28"/>
+          <w:u w:val="single"/>
+          <w:lang w:val="en-US"/>
+        </w:rPr>
+      </w:pPr>
+    </w:p>
+    <w:p>
+      <w:pPr>
+        <w:rPr>
+          <w:sz w:val="28"/>
+          <w:szCs w:val="28"/>
+          <w:u w:val="single"/>
+          <w:lang w:val="en-US"/>
+        </w:rPr>
+      </w:pPr>
+      <w:r>
+        <w:rPr>
+          <w:sz w:val="28"/>
+          <w:szCs w:val="28"/>
+          <w:u w:val="single"/>
+          <w:lang w:val="en-US"/>
+        </w:rPr>
+        <w:t xml:space="preserve">If it still doesn't detect the camera, </w:t>
+      </w:r>
+      <w:r>
+        <w:rPr>
+          <w:sz w:val="28"/>
+          <w:szCs w:val="28"/>
+          <w:u w:val="single"/>
+          <w:lang w:val="en-US"/>
+        </w:rPr>
+        <w:t>go to this config file:</w:t>
+      </w:r>
+    </w:p>
+    <w:tbl>
+      <w:tblPr>
+        <w:tblStyle w:val="TableGrid"/>
+        <w:tblW w:w="0" w:type="auto"/>
+        <w:tblLook w:val="04A0" w:firstRow="1" w:lastRow="0" w:firstColumn="1" w:lastColumn="0" w:noHBand="0" w:noVBand="1"/>
+      </w:tblPr>
+      <w:tblGrid>
+        <w:gridCol w:w="9016"/>
+      </w:tblGrid>
+      <w:tr>
+        <w:tc>
+          <w:tcPr>
+            <w:tcW w:w="9016" w:type="dxa"/>
+          </w:tcPr>
+          <w:p>
+            <w:pPr>
+              <w:rPr>
+                <w:b/>
+                <w:bCs/>
+                <w:sz w:val="28"/>
+                <w:szCs w:val="28"/>
+                <w:lang w:val="en-US"/>
+              </w:rPr>
+            </w:pPr>
+            <w:proofErr w:type="spellStart"/>
+            <w:r>
+              <w:rPr>
+                <w:b/>
+                <w:bCs/>
+                <w:sz w:val="28"/>
+                <w:szCs w:val="28"/>
+                <w:lang w:val="en-US"/>
+              </w:rPr>
+              <w:t>sudo</w:t>
+            </w:r>
+            <w:proofErr w:type="spellEnd"/>
+            <w:r>
+              <w:rPr>
+                <w:b/>
+                <w:bCs/>
+                <w:sz w:val="28"/>
+                <w:szCs w:val="28"/>
+                <w:lang w:val="en-US"/>
+              </w:rPr>
+              <w:t xml:space="preserve"> nano /boot/config.txt</w:t>
+            </w:r>
+          </w:p>
+        </w:tc>
+      </w:tr>
+    </w:tbl>
+    <w:p>
+      <w:pPr>
+        <w:rPr>
+          <w:sz w:val="28"/>
+          <w:szCs w:val="28"/>
+          <w:u w:val="single"/>
+          <w:lang w:val="en-US"/>
+        </w:rPr>
+      </w:pPr>
+      <w:r>
+        <w:rPr>
+          <w:sz w:val="28"/>
+          <w:szCs w:val="28"/>
+          <w:u w:val="single"/>
+          <w:lang w:val="en-US"/>
+        </w:rPr>
+        <w:t>Be sure to add or uncomment these files:</w:t>
+      </w:r>
+    </w:p>
+    <w:p>
+      <w:pPr>
+        <w:pStyle w:val="ListParagraph"/>
+        <w:numPr>
+          <w:ilvl w:val="0"/>
+          <w:numId w:val="2"/>
+        </w:numPr>
+        <w:rPr>
+          <w:b/>
+          <w:bCs/>
+          <w:sz w:val="28"/>
+          <w:szCs w:val="28"/>
+          <w:lang w:val="en-US"/>
+        </w:rPr>
+      </w:pPr>
+      <w:proofErr w:type="spellStart"/>
+      <w:r>
+        <w:rPr>
+          <w:b/>
+          <w:bCs/>
+          <w:sz w:val="28"/>
+          <w:szCs w:val="28"/>
+        </w:rPr>
+        <w:t>camera_auto_detect</w:t>
+      </w:r>
+      <w:proofErr w:type="spellEnd"/>
+      <w:r>
+        <w:rPr>
+          <w:b/>
+          <w:bCs/>
+          <w:sz w:val="28"/>
+          <w:szCs w:val="28"/>
+        </w:rPr>
+        <w:t>=1</w:t>
+      </w:r>
+    </w:p>
+    <w:p>
+      <w:pPr>
+        <w:pStyle w:val="ListParagraph"/>
+        <w:numPr>
+          <w:ilvl w:val="0"/>
+          <w:numId w:val="2"/>
+        </w:numPr>
+        <w:rPr>
+          <w:b/>
+          <w:bCs/>
+          <w:sz w:val="28"/>
+          <w:szCs w:val="28"/>
+          <w:lang w:val="en-US"/>
+        </w:rPr>
+      </w:pPr>
+      <w:proofErr w:type="spellStart"/>
+      <w:r>
+        <w:rPr>
+          <w:b/>
+          <w:bCs/>
+          <w:sz w:val="28"/>
+          <w:szCs w:val="28"/>
+        </w:rPr>
+        <w:t>dtoverlay</w:t>
+      </w:r>
+      <w:proofErr w:type="spellEnd"/>
+      <w:r>
+        <w:rPr>
+          <w:b/>
+          <w:bCs/>
+          <w:sz w:val="28"/>
+          <w:szCs w:val="28"/>
+        </w:rPr>
+        <w:t>=vc4-kms-v3d</w:t>
+      </w:r>
+    </w:p>
+    <w:p>
+      <w:pPr>
+        <w:rPr>
+          <w:sz w:val="28"/>
+          <w:szCs w:val="28"/>
+          <w:u w:val="single"/>
+          <w:lang w:val="en-US"/>
+        </w:rPr>
+      </w:pPr>
+      <w:r>
+        <w:rPr>
+          <w:sz w:val="28"/>
+          <w:szCs w:val="28"/>
+          <w:u w:val="single"/>
+          <w:lang w:val="en-US"/>
+        </w:rPr>
+        <w:t>Also be sure to comment out these files:</w:t>
+      </w:r>
+    </w:p>
+    <w:p>
+      <w:pPr>
+        <w:pStyle w:val="ListParagraph"/>
+        <w:numPr>
+          <w:ilvl w:val="0"/>
+          <w:numId w:val="3"/>
+        </w:numPr>
+        <w:rPr>
+          <w:b/>
+          <w:bCs/>
+          <w:sz w:val="28"/>
+          <w:szCs w:val="28"/>
+          <w:lang w:val="en-US"/>
+        </w:rPr>
+      </w:pPr>
+      <w:r>
+        <w:rPr>
+          <w:b/>
+          <w:bCs/>
+          <w:sz w:val="28"/>
+          <w:szCs w:val="28"/>
+        </w:rPr>
+        <w:t>#</w:t>
+      </w:r>
+      <w:proofErr w:type="gramStart"/>
+      <w:r>
+        <w:rPr>
+          <w:b/>
+          <w:bCs/>
+          <w:sz w:val="28"/>
+          <w:szCs w:val="28"/>
+        </w:rPr>
+        <w:t>start</w:t>
+      </w:r>
+      <w:proofErr w:type="gramEnd"/>
+      <w:r>
+        <w:rPr>
+          <w:b/>
+          <w:bCs/>
+          <w:sz w:val="28"/>
+          <w:szCs w:val="28"/>
+        </w:rPr>
+        <w:t>_x=1</w:t>
+      </w:r>
+    </w:p>
+    <w:p>
+      <w:pPr>
+        <w:pStyle w:val="ListParagraph"/>
+        <w:numPr>
+          <w:ilvl w:val="0"/>
+          <w:numId w:val="3"/>
+        </w:numPr>
+        <w:rPr>
+          <w:b/>
+          <w:bCs/>
+          <w:sz w:val="28"/>
+          <w:szCs w:val="28"/>
+          <w:lang w:val="en-US"/>
+        </w:rPr>
+      </w:pPr>
+      <w:r>
+        <w:rPr>
+          <w:b/>
+          <w:bCs/>
+          <w:sz w:val="28"/>
+          <w:szCs w:val="28"/>
+        </w:rPr>
+        <w:t>#gpu_mem=128</w:t>
+      </w:r>
+    </w:p>
+    <w:p>
+      <w:pPr>
+        <w:rPr>
+          <w:sz w:val="28"/>
+          <w:szCs w:val="28"/>
+          <w:u w:val="single"/>
+          <w:lang w:val="en-US"/>
+        </w:rPr>
+      </w:pPr>
+      <w:proofErr w:type="spellStart"/>
+      <w:r>
+        <w:rPr>
+          <w:sz w:val="28"/>
+          <w:szCs w:val="28"/>
+          <w:u w:val="single"/>
+          <w:lang w:val="en-US"/>
+        </w:rPr>
+        <w:t>Ctrl+o</w:t>
+      </w:r>
+      <w:proofErr w:type="spellEnd"/>
+      <w:r>
+        <w:rPr>
+          <w:sz w:val="28"/>
+          <w:szCs w:val="28"/>
+          <w:u w:val="single"/>
+          <w:lang w:val="en-US"/>
+        </w:rPr>
+        <w:t xml:space="preserve"> and enter to save and exit, then </w:t>
+      </w:r>
+      <w:proofErr w:type="spellStart"/>
+      <w:r>
+        <w:rPr>
+          <w:sz w:val="28"/>
+          <w:szCs w:val="28"/>
+          <w:u w:val="single"/>
+          <w:lang w:val="en-US"/>
+        </w:rPr>
+        <w:t>ctrl+x</w:t>
+      </w:r>
+      <w:proofErr w:type="spellEnd"/>
+      <w:r>
+        <w:rPr>
+          <w:sz w:val="28"/>
+          <w:szCs w:val="28"/>
+          <w:u w:val="single"/>
+          <w:lang w:val="en-US"/>
+        </w:rPr>
+        <w:t xml:space="preserve"> to exit editor. Perform the </w:t>
+      </w:r>
+      <w:proofErr w:type="spellStart"/>
+      <w:r>
+        <w:rPr>
+          <w:sz w:val="28"/>
+          <w:szCs w:val="28"/>
+          <w:u w:val="single"/>
+          <w:lang w:val="en-US"/>
+        </w:rPr>
+        <w:t>sudo</w:t>
+      </w:r>
+      <w:proofErr w:type="spellEnd"/>
+      <w:r>
+        <w:rPr>
+          <w:sz w:val="28"/>
+          <w:szCs w:val="28"/>
+          <w:u w:val="single"/>
+          <w:lang w:val="en-US"/>
+        </w:rPr>
+        <w:t xml:space="preserve"> reboot and run </w:t>
+      </w:r>
+      <w:proofErr w:type="spellStart"/>
+      <w:r>
+        <w:rPr>
+          <w:sz w:val="28"/>
+          <w:szCs w:val="28"/>
+          <w:u w:val="single"/>
+          <w:lang w:val="en-US"/>
+        </w:rPr>
+        <w:t>libcamera</w:t>
+      </w:r>
+      <w:proofErr w:type="spellEnd"/>
+      <w:r>
+        <w:rPr>
+          <w:sz w:val="28"/>
+          <w:szCs w:val="28"/>
+          <w:u w:val="single"/>
+          <w:lang w:val="en-US"/>
+        </w:rPr>
+        <w:t>-hello.</w:t>
+      </w:r>
+    </w:p>
+    <w:p>
+      <w:pPr>
+        <w:rPr>
+          <w:sz w:val="28"/>
+          <w:szCs w:val="28"/>
+          <w:u w:val="single"/>
+          <w:lang w:val="en-US"/>
+        </w:rPr>
+      </w:pPr>
+    </w:p>
+    <w:p>
+      <w:pPr>
+        <w:rPr>
           <w:sz w:val="52"/>
           <w:szCs w:val="52"/>
           <w:lang w:val="en-US"/>
@@ -2719,9 +3455,9 @@
 <file path=word/numbering.xml><?xml version="1.0" encoding="utf-8"?>
 <w:numbering xmlns:wpc="http://schemas.microsoft.com/office/word/2010/wordprocessingCanvas" xmlns:cx="http://schemas.microsoft.com/office/drawing/2014/chartex" xmlns:cx1="http://schemas.microsoft.com/office/drawing/2015/9/8/chartex" xmlns:cx2="http://schemas.microsoft.com/office/drawing/2015/10/21/chartex" xmlns:cx3="http://schemas.microsoft.com/office/drawing/2016/5/9/chartex" xmlns:cx4="http://schemas.microsoft.com/office/drawing/2016/5/10/chartex" xmlns:cx5="http://schemas.microsoft.com/office/drawing/2016/5/11/chartex" xmlns:cx6="http://schemas.microsoft.com/office/drawing/2016/5/12/chartex" xmlns:cx7="http://schemas.microsoft.com/office/drawing/2016/5/13/chartex" xmlns:cx8="http://schemas.microsoft.com/office/drawing/2016/5/14/chartex" xmlns:mc="http://schemas.openxmlformats.org/markup-compatibility/2006" xmlns:aink="http://schemas.microsoft.com/office/drawing/2016/ink" xmlns:am3d="http://schemas.microsoft.com/office/drawing/2017/model3d" xmlns:o="urn:schemas-microsoft-com:office:office" xmlns:oel="http://schemas.microsoft.com/office/2019/extlst" xmlns:r="http://schemas.openxmlformats.org/officeDocument/2006/relationships" xmlns:m="http://schemas.openxmlformats.org/officeDocument/2006/math" xmlns:v="urn:schemas-microsoft-com:vml" xmlns:wp14="http://schemas.microsoft.com/office/word/2010/wordprocessingDrawing" xmlns:wp="http://schemas.openxmlformats.org/drawingml/2006/wordprocessingDrawing" xmlns:w10="urn:schemas-microsoft-com:office:word" xmlns:w="http://schemas.openxmlformats.org/wordprocessingml/2006/main" xmlns:w14="http://schemas.microsoft.com/office/word/2010/wordml" xmlns:w15="http://schemas.microsoft.com/office/word/2012/wordml" xmlns:w16cex="http://schemas.microsoft.com/office/word/2018/wordml/cex" xmlns:w16cid="http://schemas.microsoft.com/office/word/2016/wordml/cid" xmlns:w16="http://schemas.microsoft.com/office/word/2018/wordml" xmlns:w16du="http://schemas.microsoft.com/office/word/2023/wordml/word16du" xmlns:w16sdtdh="http://schemas.microsoft.com/office/word/2020/wordml/sdtdatahash" xmlns:w16se="http://schemas.microsoft.com/office/word/2015/wordml/symex" xmlns:wpg="http://schemas.microsoft.com/office/word/2010/wordprocessingGroup" xmlns:wpi="http://schemas.microsoft.com/office/word/2010/wordprocessingInk" xmlns:wne="http://schemas.microsoft.com/office/word/2006/wordml" xmlns:wps="http://schemas.microsoft.com/office/word/2010/wordprocessingShape" mc:Ignorable="w14 w15 w16se w16cid w16 w16cex w16sdtdh w16du wp14">
   <w:abstractNum w:abstractNumId="0" w15:restartNumberingAfterBreak="0">
-    <w:nsid w:val="4FF47C66"/>
+    <w:nsid w:val="00A20212"/>
     <w:multiLevelType w:val="hybridMultilevel"/>
-    <w:tmpl w:val="4E6253E0"/>
+    <w:tmpl w:val="5B52CE72"/>
     <w:lvl w:ilvl="0" w:tplc="18090001">
       <w:start w:val="1"/>
       <w:numFmt w:val="bullet"/>
@@ -2831,8 +3567,240 @@
       </w:rPr>
     </w:lvl>
   </w:abstractNum>
+  <w:abstractNum w:abstractNumId="1" w15:restartNumberingAfterBreak="0">
+    <w:nsid w:val="4FF47C66"/>
+    <w:multiLevelType w:val="hybridMultilevel"/>
+    <w:tmpl w:val="4E6253E0"/>
+    <w:lvl w:ilvl="0" w:tplc="18090001">
+      <w:start w:val="1"/>
+      <w:numFmt w:val="bullet"/>
+      <w:lvlText w:val=""/>
+      <w:lvlJc w:val="left"/>
+      <w:pPr>
+        <w:ind w:left="720" w:hanging="360"/>
+      </w:pPr>
+      <w:rPr>
+        <w:rFonts w:ascii="Symbol" w:hAnsi="Symbol" w:hint="default"/>
+      </w:rPr>
+    </w:lvl>
+    <w:lvl w:ilvl="1" w:tplc="18090003" w:tentative="1">
+      <w:start w:val="1"/>
+      <w:numFmt w:val="bullet"/>
+      <w:lvlText w:val="o"/>
+      <w:lvlJc w:val="left"/>
+      <w:pPr>
+        <w:ind w:left="1440" w:hanging="360"/>
+      </w:pPr>
+      <w:rPr>
+        <w:rFonts w:ascii="Courier New" w:hAnsi="Courier New" w:cs="Courier New" w:hint="default"/>
+      </w:rPr>
+    </w:lvl>
+    <w:lvl w:ilvl="2" w:tplc="18090005" w:tentative="1">
+      <w:start w:val="1"/>
+      <w:numFmt w:val="bullet"/>
+      <w:lvlText w:val=""/>
+      <w:lvlJc w:val="left"/>
+      <w:pPr>
+        <w:ind w:left="2160" w:hanging="360"/>
+      </w:pPr>
+      <w:rPr>
+        <w:rFonts w:ascii="Wingdings" w:hAnsi="Wingdings" w:hint="default"/>
+      </w:rPr>
+    </w:lvl>
+    <w:lvl w:ilvl="3" w:tplc="18090001" w:tentative="1">
+      <w:start w:val="1"/>
+      <w:numFmt w:val="bullet"/>
+      <w:lvlText w:val=""/>
+      <w:lvlJc w:val="left"/>
+      <w:pPr>
+        <w:ind w:left="2880" w:hanging="360"/>
+      </w:pPr>
+      <w:rPr>
+        <w:rFonts w:ascii="Symbol" w:hAnsi="Symbol" w:hint="default"/>
+      </w:rPr>
+    </w:lvl>
+    <w:lvl w:ilvl="4" w:tplc="18090003" w:tentative="1">
+      <w:start w:val="1"/>
+      <w:numFmt w:val="bullet"/>
+      <w:lvlText w:val="o"/>
+      <w:lvlJc w:val="left"/>
+      <w:pPr>
+        <w:ind w:left="3600" w:hanging="360"/>
+      </w:pPr>
+      <w:rPr>
+        <w:rFonts w:ascii="Courier New" w:hAnsi="Courier New" w:cs="Courier New" w:hint="default"/>
+      </w:rPr>
+    </w:lvl>
+    <w:lvl w:ilvl="5" w:tplc="18090005" w:tentative="1">
+      <w:start w:val="1"/>
+      <w:numFmt w:val="bullet"/>
+      <w:lvlText w:val=""/>
+      <w:lvlJc w:val="left"/>
+      <w:pPr>
+        <w:ind w:left="4320" w:hanging="360"/>
+      </w:pPr>
+      <w:rPr>
+        <w:rFonts w:ascii="Wingdings" w:hAnsi="Wingdings" w:hint="default"/>
+      </w:rPr>
+    </w:lvl>
+    <w:lvl w:ilvl="6" w:tplc="18090001" w:tentative="1">
+      <w:start w:val="1"/>
+      <w:numFmt w:val="bullet"/>
+      <w:lvlText w:val=""/>
+      <w:lvlJc w:val="left"/>
+      <w:pPr>
+        <w:ind w:left="5040" w:hanging="360"/>
+      </w:pPr>
+      <w:rPr>
+        <w:rFonts w:ascii="Symbol" w:hAnsi="Symbol" w:hint="default"/>
+      </w:rPr>
+    </w:lvl>
+    <w:lvl w:ilvl="7" w:tplc="18090003" w:tentative="1">
+      <w:start w:val="1"/>
+      <w:numFmt w:val="bullet"/>
+      <w:lvlText w:val="o"/>
+      <w:lvlJc w:val="left"/>
+      <w:pPr>
+        <w:ind w:left="5760" w:hanging="360"/>
+      </w:pPr>
+      <w:rPr>
+        <w:rFonts w:ascii="Courier New" w:hAnsi="Courier New" w:cs="Courier New" w:hint="default"/>
+      </w:rPr>
+    </w:lvl>
+    <w:lvl w:ilvl="8" w:tplc="18090005" w:tentative="1">
+      <w:start w:val="1"/>
+      <w:numFmt w:val="bullet"/>
+      <w:lvlText w:val=""/>
+      <w:lvlJc w:val="left"/>
+      <w:pPr>
+        <w:ind w:left="6480" w:hanging="360"/>
+      </w:pPr>
+      <w:rPr>
+        <w:rFonts w:ascii="Wingdings" w:hAnsi="Wingdings" w:hint="default"/>
+      </w:rPr>
+    </w:lvl>
+  </w:abstractNum>
+  <w:abstractNum w:abstractNumId="2" w15:restartNumberingAfterBreak="0">
+    <w:nsid w:val="50DC41A3"/>
+    <w:multiLevelType w:val="hybridMultilevel"/>
+    <w:tmpl w:val="A2C6340E"/>
+    <w:lvl w:ilvl="0" w:tplc="18090001">
+      <w:start w:val="1"/>
+      <w:numFmt w:val="bullet"/>
+      <w:lvlText w:val=""/>
+      <w:lvlJc w:val="left"/>
+      <w:pPr>
+        <w:ind w:left="720" w:hanging="360"/>
+      </w:pPr>
+      <w:rPr>
+        <w:rFonts w:ascii="Symbol" w:hAnsi="Symbol" w:hint="default"/>
+      </w:rPr>
+    </w:lvl>
+    <w:lvl w:ilvl="1" w:tplc="18090003" w:tentative="1">
+      <w:start w:val="1"/>
+      <w:numFmt w:val="bullet"/>
+      <w:lvlText w:val="o"/>
+      <w:lvlJc w:val="left"/>
+      <w:pPr>
+        <w:ind w:left="1440" w:hanging="360"/>
+      </w:pPr>
+      <w:rPr>
+        <w:rFonts w:ascii="Courier New" w:hAnsi="Courier New" w:cs="Courier New" w:hint="default"/>
+      </w:rPr>
+    </w:lvl>
+    <w:lvl w:ilvl="2" w:tplc="18090005" w:tentative="1">
+      <w:start w:val="1"/>
+      <w:numFmt w:val="bullet"/>
+      <w:lvlText w:val=""/>
+      <w:lvlJc w:val="left"/>
+      <w:pPr>
+        <w:ind w:left="2160" w:hanging="360"/>
+      </w:pPr>
+      <w:rPr>
+        <w:rFonts w:ascii="Wingdings" w:hAnsi="Wingdings" w:hint="default"/>
+      </w:rPr>
+    </w:lvl>
+    <w:lvl w:ilvl="3" w:tplc="18090001" w:tentative="1">
+      <w:start w:val="1"/>
+      <w:numFmt w:val="bullet"/>
+      <w:lvlText w:val=""/>
+      <w:lvlJc w:val="left"/>
+      <w:pPr>
+        <w:ind w:left="2880" w:hanging="360"/>
+      </w:pPr>
+      <w:rPr>
+        <w:rFonts w:ascii="Symbol" w:hAnsi="Symbol" w:hint="default"/>
+      </w:rPr>
+    </w:lvl>
+    <w:lvl w:ilvl="4" w:tplc="18090003" w:tentative="1">
+      <w:start w:val="1"/>
+      <w:numFmt w:val="bullet"/>
+      <w:lvlText w:val="o"/>
+      <w:lvlJc w:val="left"/>
+      <w:pPr>
+        <w:ind w:left="3600" w:hanging="360"/>
+      </w:pPr>
+      <w:rPr>
+        <w:rFonts w:ascii="Courier New" w:hAnsi="Courier New" w:cs="Courier New" w:hint="default"/>
+      </w:rPr>
+    </w:lvl>
+    <w:lvl w:ilvl="5" w:tplc="18090005" w:tentative="1">
+      <w:start w:val="1"/>
+      <w:numFmt w:val="bullet"/>
+      <w:lvlText w:val=""/>
+      <w:lvlJc w:val="left"/>
+      <w:pPr>
+        <w:ind w:left="4320" w:hanging="360"/>
+      </w:pPr>
+      <w:rPr>
+        <w:rFonts w:ascii="Wingdings" w:hAnsi="Wingdings" w:hint="default"/>
+      </w:rPr>
+    </w:lvl>
+    <w:lvl w:ilvl="6" w:tplc="18090001" w:tentative="1">
+      <w:start w:val="1"/>
+      <w:numFmt w:val="bullet"/>
+      <w:lvlText w:val=""/>
+      <w:lvlJc w:val="left"/>
+      <w:pPr>
+        <w:ind w:left="5040" w:hanging="360"/>
+      </w:pPr>
+      <w:rPr>
+        <w:rFonts w:ascii="Symbol" w:hAnsi="Symbol" w:hint="default"/>
+      </w:rPr>
+    </w:lvl>
+    <w:lvl w:ilvl="7" w:tplc="18090003" w:tentative="1">
+      <w:start w:val="1"/>
+      <w:numFmt w:val="bullet"/>
+      <w:lvlText w:val="o"/>
+      <w:lvlJc w:val="left"/>
+      <w:pPr>
+        <w:ind w:left="5760" w:hanging="360"/>
+      </w:pPr>
+      <w:rPr>
+        <w:rFonts w:ascii="Courier New" w:hAnsi="Courier New" w:cs="Courier New" w:hint="default"/>
+      </w:rPr>
+    </w:lvl>
+    <w:lvl w:ilvl="8" w:tplc="18090005" w:tentative="1">
+      <w:start w:val="1"/>
+      <w:numFmt w:val="bullet"/>
+      <w:lvlText w:val=""/>
+      <w:lvlJc w:val="left"/>
+      <w:pPr>
+        <w:ind w:left="6480" w:hanging="360"/>
+      </w:pPr>
+      <w:rPr>
+        <w:rFonts w:ascii="Wingdings" w:hAnsi="Wingdings" w:hint="default"/>
+      </w:rPr>
+    </w:lvl>
+  </w:abstractNum>
   <w:num w:numId="1" w16cid:durableId="612251659">
+    <w:abstractNumId w:val="1"/>
+  </w:num>
+  <w:num w:numId="2" w16cid:durableId="1536969769">
     <w:abstractNumId w:val="0"/>
+  </w:num>
+  <w:num w:numId="3" w16cid:durableId="1512799158">
+    <w:abstractNumId w:val="2"/>
   </w:num>
 </w:numbering>
 </file>

</xml_diff>

<commit_message>
Update Document, added picture Prototype 3 and motion test code
Updated Hardware Coding.docx that showcases how to do motion detection with a PIR Motion sensor, along with hardware picture and python code

Tested the code to check female-to-female wire connection from PIR Motion sensor to the Raspberry Pi zero

If applied, this commit will modify Hardware Coding.docx, add motion_test.py and Prototype 3.jpg.
</commit_message>
<xml_diff>
--- a/Hardware Coding.docx
+++ b/Hardware Coding.docx
@@ -64,68 +64,26 @@
           <w:szCs w:val="32"/>
           <w:lang w:val="en-US"/>
         </w:rPr>
-        <w:t xml:space="preserve">To run the Raspberry Pi Camera Module 3 </w:t>
-      </w:r>
-      <w:proofErr w:type="spellStart"/>
-      <w:r>
-        <w:rPr>
-          <w:b/>
-          <w:bCs/>
-          <w:sz w:val="32"/>
-          <w:szCs w:val="32"/>
-          <w:lang w:val="en-US"/>
-        </w:rPr>
-        <w:t>NoIR</w:t>
-      </w:r>
-      <w:proofErr w:type="spellEnd"/>
-      <w:r>
-        <w:rPr>
-          <w:b/>
-          <w:bCs/>
-          <w:sz w:val="32"/>
-          <w:szCs w:val="32"/>
-          <w:lang w:val="en-US"/>
-        </w:rPr>
-        <w:t>:</w:t>
-      </w:r>
-    </w:p>
-    <w:p>
-      <w:pPr>
-        <w:rPr>
-          <w:sz w:val="28"/>
-          <w:szCs w:val="28"/>
-          <w:u w:val="single"/>
-          <w:lang w:val="en-US"/>
-        </w:rPr>
-      </w:pPr>
-      <w:r>
-        <w:rPr>
-          <w:sz w:val="28"/>
-          <w:szCs w:val="28"/>
-          <w:u w:val="single"/>
-          <w:lang w:val="en-US"/>
-        </w:rPr>
-        <w:t xml:space="preserve">The hardware would require an update for the Raspberry Pi </w:t>
-      </w:r>
-      <w:proofErr w:type="gramStart"/>
-      <w:r>
-        <w:rPr>
-          <w:sz w:val="28"/>
-          <w:szCs w:val="28"/>
-          <w:u w:val="single"/>
-          <w:lang w:val="en-US"/>
-        </w:rPr>
-        <w:t>in order to</w:t>
-      </w:r>
-      <w:proofErr w:type="gramEnd"/>
-      <w:r>
-        <w:rPr>
-          <w:sz w:val="28"/>
-          <w:szCs w:val="28"/>
-          <w:u w:val="single"/>
-          <w:lang w:val="en-US"/>
-        </w:rPr>
-        <w:t xml:space="preserve"> make it work properly, best case scenario is to update the Pi fully using these commands:</w:t>
+        <w:t>To run the Raspberry Pi Camera Module 3 NoIR:</w:t>
+      </w:r>
+    </w:p>
+    <w:p>
+      <w:pPr>
+        <w:rPr>
+          <w:sz w:val="28"/>
+          <w:szCs w:val="28"/>
+          <w:u w:val="single"/>
+          <w:lang w:val="en-US"/>
+        </w:rPr>
+      </w:pPr>
+      <w:r>
+        <w:rPr>
+          <w:sz w:val="28"/>
+          <w:szCs w:val="28"/>
+          <w:u w:val="single"/>
+          <w:lang w:val="en-US"/>
+        </w:rPr>
+        <w:t>The hardware would require an update for the Raspberry Pi in order to make it work properly, best case scenario is to update the Pi fully using these commands:</w:t>
       </w:r>
     </w:p>
     <w:tbl>
@@ -152,7 +110,6 @@
                 <w:lang w:val="en-US"/>
               </w:rPr>
             </w:pPr>
-            <w:proofErr w:type="spellStart"/>
             <w:r>
               <w:rPr>
                 <w:b/>
@@ -161,10 +118,11 @@
                 <w:szCs w:val="28"/>
                 <w:lang w:val="en-US"/>
               </w:rPr>
-              <w:t>sudo</w:t>
-            </w:r>
-            <w:proofErr w:type="spellEnd"/>
-            <w:r>
+              <w:t>sudo apt update</w:t>
+            </w:r>
+          </w:p>
+          <w:p>
+            <w:pPr>
               <w:rPr>
                 <w:b/>
                 <w:bCs/>
@@ -172,11 +130,8 @@
                 <w:szCs w:val="28"/>
                 <w:lang w:val="en-US"/>
               </w:rPr>
-              <w:t xml:space="preserve"> apt update</w:t>
-            </w:r>
-          </w:p>
-          <w:p>
-            <w:pPr>
+            </w:pPr>
+            <w:r>
               <w:rPr>
                 <w:b/>
                 <w:bCs/>
@@ -184,9 +139,11 @@
                 <w:szCs w:val="28"/>
                 <w:lang w:val="en-US"/>
               </w:rPr>
-            </w:pPr>
-            <w:proofErr w:type="spellStart"/>
-            <w:r>
+              <w:t>sudo apt full-upgrade</w:t>
+            </w:r>
+          </w:p>
+          <w:p>
+            <w:pPr>
               <w:rPr>
                 <w:b/>
                 <w:bCs/>
@@ -194,9 +151,7 @@
                 <w:szCs w:val="28"/>
                 <w:lang w:val="en-US"/>
               </w:rPr>
-              <w:t>sudo</w:t>
-            </w:r>
-            <w:proofErr w:type="spellEnd"/>
+            </w:pPr>
             <w:r>
               <w:rPr>
                 <w:b/>
@@ -205,10 +160,11 @@
                 <w:szCs w:val="28"/>
                 <w:lang w:val="en-US"/>
               </w:rPr>
-              <w:t xml:space="preserve"> apt </w:t>
-            </w:r>
-            <w:proofErr w:type="gramStart"/>
-            <w:r>
+              <w:t>sudo rpi-update</w:t>
+            </w:r>
+          </w:p>
+          <w:p>
+            <w:pPr>
               <w:rPr>
                 <w:b/>
                 <w:bCs/>
@@ -216,12 +172,8 @@
                 <w:szCs w:val="28"/>
                 <w:lang w:val="en-US"/>
               </w:rPr>
-              <w:t>full-upgrade</w:t>
-            </w:r>
-            <w:proofErr w:type="gramEnd"/>
-          </w:p>
-          <w:p>
-            <w:pPr>
+            </w:pPr>
+            <w:r>
               <w:rPr>
                 <w:b/>
                 <w:bCs/>
@@ -229,83 +181,7 @@
                 <w:szCs w:val="28"/>
                 <w:lang w:val="en-US"/>
               </w:rPr>
-            </w:pPr>
-            <w:proofErr w:type="spellStart"/>
-            <w:r>
-              <w:rPr>
-                <w:b/>
-                <w:bCs/>
-                <w:sz w:val="28"/>
-                <w:szCs w:val="28"/>
-                <w:lang w:val="en-US"/>
-              </w:rPr>
-              <w:t>sudo</w:t>
-            </w:r>
-            <w:proofErr w:type="spellEnd"/>
-            <w:r>
-              <w:rPr>
-                <w:b/>
-                <w:bCs/>
-                <w:sz w:val="28"/>
-                <w:szCs w:val="28"/>
-                <w:lang w:val="en-US"/>
-              </w:rPr>
-              <w:t xml:space="preserve"> </w:t>
-            </w:r>
-            <w:proofErr w:type="spellStart"/>
-            <w:r>
-              <w:rPr>
-                <w:b/>
-                <w:bCs/>
-                <w:sz w:val="28"/>
-                <w:szCs w:val="28"/>
-                <w:lang w:val="en-US"/>
-              </w:rPr>
-              <w:t>rpi</w:t>
-            </w:r>
-            <w:proofErr w:type="spellEnd"/>
-            <w:r>
-              <w:rPr>
-                <w:b/>
-                <w:bCs/>
-                <w:sz w:val="28"/>
-                <w:szCs w:val="28"/>
-                <w:lang w:val="en-US"/>
-              </w:rPr>
-              <w:t>-update</w:t>
-            </w:r>
-          </w:p>
-          <w:p>
-            <w:pPr>
-              <w:rPr>
-                <w:b/>
-                <w:bCs/>
-                <w:sz w:val="28"/>
-                <w:szCs w:val="28"/>
-                <w:lang w:val="en-US"/>
-              </w:rPr>
-            </w:pPr>
-            <w:proofErr w:type="spellStart"/>
-            <w:r>
-              <w:rPr>
-                <w:b/>
-                <w:bCs/>
-                <w:sz w:val="28"/>
-                <w:szCs w:val="28"/>
-                <w:lang w:val="en-US"/>
-              </w:rPr>
-              <w:t>sudo</w:t>
-            </w:r>
-            <w:proofErr w:type="spellEnd"/>
-            <w:r>
-              <w:rPr>
-                <w:b/>
-                <w:bCs/>
-                <w:sz w:val="28"/>
-                <w:szCs w:val="28"/>
-                <w:lang w:val="en-US"/>
-              </w:rPr>
-              <w:t xml:space="preserve"> reboot</w:t>
+              <w:t>sudo reboot</w:t>
             </w:r>
           </w:p>
         </w:tc>
@@ -364,7 +240,6 @@
                 <w:lang w:val="en-US"/>
               </w:rPr>
             </w:pPr>
-            <w:proofErr w:type="spellStart"/>
             <w:r>
               <w:rPr>
                 <w:b/>
@@ -373,10 +248,11 @@
                 <w:szCs w:val="28"/>
                 <w:lang w:val="en-US"/>
               </w:rPr>
-              <w:t>sudo</w:t>
-            </w:r>
-            <w:proofErr w:type="spellEnd"/>
-            <w:r>
+              <w:t>sudo raspi-config</w:t>
+            </w:r>
+          </w:p>
+          <w:p>
+            <w:pPr>
               <w:rPr>
                 <w:b/>
                 <w:bCs/>
@@ -384,9 +260,7 @@
                 <w:szCs w:val="28"/>
                 <w:lang w:val="en-US"/>
               </w:rPr>
-              <w:t xml:space="preserve"> </w:t>
-            </w:r>
-            <w:proofErr w:type="spellStart"/>
+            </w:pPr>
             <w:r>
               <w:rPr>
                 <w:b/>
@@ -395,10 +269,11 @@
                 <w:szCs w:val="28"/>
                 <w:lang w:val="en-US"/>
               </w:rPr>
-              <w:t>raspi</w:t>
-            </w:r>
-            <w:proofErr w:type="spellEnd"/>
-            <w:r>
+              <w:t>sudo reboot</w:t>
+            </w:r>
+          </w:p>
+          <w:p>
+            <w:pPr>
               <w:rPr>
                 <w:b/>
                 <w:bCs/>
@@ -406,11 +281,8 @@
                 <w:szCs w:val="28"/>
                 <w:lang w:val="en-US"/>
               </w:rPr>
-              <w:t>-config</w:t>
-            </w:r>
-          </w:p>
-          <w:p>
-            <w:pPr>
+            </w:pPr>
+            <w:r>
               <w:rPr>
                 <w:b/>
                 <w:bCs/>
@@ -418,61 +290,7 @@
                 <w:szCs w:val="28"/>
                 <w:lang w:val="en-US"/>
               </w:rPr>
-            </w:pPr>
-            <w:proofErr w:type="spellStart"/>
-            <w:r>
-              <w:rPr>
-                <w:b/>
-                <w:bCs/>
-                <w:sz w:val="28"/>
-                <w:szCs w:val="28"/>
-                <w:lang w:val="en-US"/>
-              </w:rPr>
-              <w:t>sudo</w:t>
-            </w:r>
-            <w:proofErr w:type="spellEnd"/>
-            <w:r>
-              <w:rPr>
-                <w:b/>
-                <w:bCs/>
-                <w:sz w:val="28"/>
-                <w:szCs w:val="28"/>
-                <w:lang w:val="en-US"/>
-              </w:rPr>
-              <w:t xml:space="preserve"> reboot</w:t>
-            </w:r>
-          </w:p>
-          <w:p>
-            <w:pPr>
-              <w:rPr>
-                <w:b/>
-                <w:bCs/>
-                <w:sz w:val="28"/>
-                <w:szCs w:val="28"/>
-                <w:lang w:val="en-US"/>
-              </w:rPr>
-            </w:pPr>
-            <w:proofErr w:type="spellStart"/>
-            <w:r>
-              <w:rPr>
-                <w:b/>
-                <w:bCs/>
-                <w:sz w:val="28"/>
-                <w:szCs w:val="28"/>
-                <w:lang w:val="en-US"/>
-              </w:rPr>
-              <w:t>libcamera</w:t>
-            </w:r>
-            <w:proofErr w:type="spellEnd"/>
-            <w:r>
-              <w:rPr>
-                <w:b/>
-                <w:bCs/>
-                <w:sz w:val="28"/>
-                <w:szCs w:val="28"/>
-                <w:lang w:val="en-US"/>
-              </w:rPr>
-              <w:t xml:space="preserve">-still -o image.jpg -t 5000 </w:t>
+              <w:t xml:space="preserve">libcamera-still -o image.jpg -t 5000 </w:t>
             </w:r>
           </w:p>
         </w:tc>
@@ -600,7 +418,6 @@
                 <w:lang w:val="en-US"/>
               </w:rPr>
             </w:pPr>
-            <w:proofErr w:type="spellStart"/>
             <w:r>
               <w:rPr>
                 <w:b/>
@@ -609,18 +426,7 @@
                 <w:szCs w:val="28"/>
                 <w:lang w:val="en-US"/>
               </w:rPr>
-              <w:t>arecord</w:t>
-            </w:r>
-            <w:proofErr w:type="spellEnd"/>
-            <w:r>
-              <w:rPr>
-                <w:b/>
-                <w:bCs/>
-                <w:sz w:val="28"/>
-                <w:szCs w:val="28"/>
-                <w:lang w:val="en-US"/>
-              </w:rPr>
-              <w:t xml:space="preserve"> -D plughw:1,0 -d 5 test_audio.wav</w:t>
+              <w:t>arecord -D plughw:1,0 -d 5 test_audio.wav</w:t>
             </w:r>
           </w:p>
         </w:tc>
@@ -652,7 +458,6 @@
           <w:lang w:val="en-US"/>
         </w:rPr>
       </w:pPr>
-      <w:proofErr w:type="spellStart"/>
       <w:r>
         <w:rPr>
           <w:b/>
@@ -661,40 +466,7 @@
           <w:szCs w:val="26"/>
           <w:lang w:val="en-US"/>
         </w:rPr>
-        <w:t>arecord</w:t>
-      </w:r>
-      <w:proofErr w:type="spellEnd"/>
-      <w:r>
-        <w:rPr>
-          <w:b/>
-          <w:bCs/>
-          <w:sz w:val="26"/>
-          <w:szCs w:val="26"/>
-          <w:lang w:val="en-US"/>
-        </w:rPr>
-        <w:t xml:space="preserve">: a command line utility for </w:t>
-      </w:r>
-      <w:proofErr w:type="spellStart"/>
-      <w:r>
-        <w:rPr>
-          <w:b/>
-          <w:bCs/>
-          <w:sz w:val="26"/>
-          <w:szCs w:val="26"/>
-          <w:lang w:val="en-US"/>
-        </w:rPr>
-        <w:t>linux</w:t>
-      </w:r>
-      <w:proofErr w:type="spellEnd"/>
-      <w:r>
-        <w:rPr>
-          <w:b/>
-          <w:bCs/>
-          <w:sz w:val="26"/>
-          <w:szCs w:val="26"/>
-          <w:lang w:val="en-US"/>
-        </w:rPr>
-        <w:t xml:space="preserve"> to record audio</w:t>
+        <w:t>arecord: a command line utility for linux to record audio</w:t>
       </w:r>
     </w:p>
     <w:p>
@@ -890,29 +662,8 @@
           <w:u w:val="single"/>
           <w:lang w:val="en-US"/>
         </w:rPr>
-        <w:t xml:space="preserve">Before writing the code for connecting the </w:t>
-      </w:r>
-      <w:proofErr w:type="gramStart"/>
-      <w:r>
-        <w:rPr>
-          <w:sz w:val="28"/>
-          <w:szCs w:val="28"/>
-          <w:u w:val="single"/>
-          <w:lang w:val="en-US"/>
-        </w:rPr>
-        <w:t>mini USB</w:t>
-      </w:r>
-      <w:proofErr w:type="gramEnd"/>
-      <w:r>
-        <w:rPr>
-          <w:sz w:val="28"/>
-          <w:szCs w:val="28"/>
-          <w:u w:val="single"/>
-          <w:lang w:val="en-US"/>
-        </w:rPr>
-        <w:t xml:space="preserve"> microphone to the mini-External USB stereo speaker, it is best to update the Raspberry Pi Zero to support “</w:t>
-      </w:r>
-      <w:proofErr w:type="spellStart"/>
+        <w:t>Before writing the code for connecting the mini USB microphone to the mini-External USB stereo speaker, it is best to update the Raspberry Pi Zero to support “</w:t>
+      </w:r>
       <w:r>
         <w:rPr>
           <w:sz w:val="28"/>
@@ -921,7 +672,6 @@
         </w:rPr>
         <w:t>sounddevice</w:t>
       </w:r>
-      <w:proofErr w:type="spellEnd"/>
       <w:r>
         <w:rPr>
           <w:sz w:val="28"/>
@@ -994,20 +744,8 @@
                 <w:szCs w:val="28"/>
                 <w:lang w:val="en-US"/>
               </w:rPr>
-              <w:t xml:space="preserve">python3 -m pip install </w:t>
-            </w:r>
-            <w:proofErr w:type="spellStart"/>
-            <w:r>
-              <w:rPr>
-                <w:b/>
-                <w:bCs/>
-                <w:sz w:val="28"/>
-                <w:szCs w:val="28"/>
-                <w:lang w:val="en-US"/>
-              </w:rPr>
-              <w:t>sounddevice</w:t>
-            </w:r>
-            <w:proofErr w:type="spellEnd"/>
+              <w:t>python3 -m pip install sounddevice</w:t>
+            </w:r>
           </w:p>
         </w:tc>
       </w:tr>
@@ -1163,39 +901,8 @@
                 <w:sz w:val="28"/>
                 <w:szCs w:val="28"/>
               </w:rPr>
-              <w:t xml:space="preserve">import </w:t>
-            </w:r>
-            <w:proofErr w:type="spellStart"/>
-            <w:r>
-              <w:rPr>
-                <w:b/>
-                <w:bCs/>
-                <w:sz w:val="28"/>
-                <w:szCs w:val="28"/>
-              </w:rPr>
-              <w:t>sounddevice</w:t>
-            </w:r>
-            <w:proofErr w:type="spellEnd"/>
-            <w:r>
-              <w:rPr>
-                <w:b/>
-                <w:bCs/>
-                <w:sz w:val="28"/>
-                <w:szCs w:val="28"/>
-              </w:rPr>
-              <w:t xml:space="preserve"> as </w:t>
-            </w:r>
-            <w:proofErr w:type="spellStart"/>
-            <w:r>
-              <w:rPr>
-                <w:b/>
-                <w:bCs/>
-                <w:sz w:val="28"/>
-                <w:szCs w:val="28"/>
-              </w:rPr>
-              <w:t>sd</w:t>
-            </w:r>
-            <w:proofErr w:type="spellEnd"/>
+              <w:t>import sounddevice as sd</w:t>
+            </w:r>
           </w:p>
           <w:p>
             <w:pPr>
@@ -1289,45 +996,14 @@
                 <w:szCs w:val="28"/>
               </w:rPr>
             </w:pPr>
-            <w:proofErr w:type="spellStart"/>
-            <w:r>
-              <w:rPr>
-                <w:b/>
-                <w:bCs/>
-                <w:sz w:val="28"/>
-                <w:szCs w:val="28"/>
-              </w:rPr>
-              <w:t>input_device</w:t>
-            </w:r>
-            <w:proofErr w:type="spellEnd"/>
-            <w:r>
-              <w:rPr>
-                <w:b/>
-                <w:bCs/>
-                <w:sz w:val="28"/>
-                <w:szCs w:val="28"/>
-              </w:rPr>
-              <w:t xml:space="preserve"> = </w:t>
-            </w:r>
-            <w:proofErr w:type="gramStart"/>
-            <w:r>
-              <w:rPr>
-                <w:b/>
-                <w:bCs/>
-                <w:sz w:val="28"/>
-                <w:szCs w:val="28"/>
-              </w:rPr>
-              <w:t>1  #</w:t>
-            </w:r>
-            <w:proofErr w:type="gramEnd"/>
-            <w:r>
-              <w:rPr>
-                <w:b/>
-                <w:bCs/>
-                <w:sz w:val="28"/>
-                <w:szCs w:val="28"/>
-              </w:rPr>
-              <w:t xml:space="preserve">  </w:t>
+            <w:r>
+              <w:rPr>
+                <w:b/>
+                <w:bCs/>
+                <w:sz w:val="28"/>
+                <w:szCs w:val="28"/>
+              </w:rPr>
+              <w:t xml:space="preserve">input_device = 1  #  </w:t>
             </w:r>
             <w:r>
               <w:rPr>
@@ -1357,37 +1033,15 @@
                 <w:szCs w:val="28"/>
               </w:rPr>
             </w:pPr>
-            <w:proofErr w:type="spellStart"/>
-            <w:r>
-              <w:rPr>
-                <w:b/>
-                <w:bCs/>
-                <w:sz w:val="28"/>
-                <w:szCs w:val="28"/>
-              </w:rPr>
-              <w:t>output_device</w:t>
-            </w:r>
-            <w:proofErr w:type="spellEnd"/>
-            <w:r>
-              <w:rPr>
-                <w:b/>
-                <w:bCs/>
-                <w:sz w:val="28"/>
-                <w:szCs w:val="28"/>
-              </w:rPr>
-              <w:t xml:space="preserve"> = </w:t>
-            </w:r>
-            <w:proofErr w:type="gramStart"/>
-            <w:r>
-              <w:rPr>
-                <w:b/>
-                <w:bCs/>
-                <w:sz w:val="28"/>
-                <w:szCs w:val="28"/>
-              </w:rPr>
-              <w:t>0  #</w:t>
-            </w:r>
-            <w:proofErr w:type="gramEnd"/>
+            <w:r>
+              <w:rPr>
+                <w:b/>
+                <w:bCs/>
+                <w:sz w:val="28"/>
+                <w:szCs w:val="28"/>
+              </w:rPr>
+              <w:t>output_device = 0  #</w:t>
+            </w:r>
             <w:r>
               <w:rPr>
                 <w:b/>
@@ -1502,25 +1156,14 @@
                 <w:szCs w:val="28"/>
               </w:rPr>
             </w:pPr>
-            <w:proofErr w:type="spellStart"/>
-            <w:r>
-              <w:rPr>
-                <w:b/>
-                <w:bCs/>
-                <w:sz w:val="28"/>
-                <w:szCs w:val="28"/>
-              </w:rPr>
-              <w:t>blocksize</w:t>
-            </w:r>
-            <w:proofErr w:type="spellEnd"/>
-            <w:r>
-              <w:rPr>
-                <w:b/>
-                <w:bCs/>
-                <w:sz w:val="28"/>
-                <w:szCs w:val="28"/>
-              </w:rPr>
-              <w:t xml:space="preserve"> = 1024</w:t>
+            <w:r>
+              <w:rPr>
+                <w:b/>
+                <w:bCs/>
+                <w:sz w:val="28"/>
+                <w:szCs w:val="28"/>
+              </w:rPr>
+              <w:t>blocksize = 1024</w:t>
             </w:r>
           </w:p>
           <w:p>
@@ -1568,78 +1211,7 @@
                 <w:sz w:val="28"/>
                 <w:szCs w:val="28"/>
               </w:rPr>
-              <w:t xml:space="preserve">def </w:t>
-            </w:r>
-            <w:proofErr w:type="spellStart"/>
-            <w:r>
-              <w:rPr>
-                <w:b/>
-                <w:bCs/>
-                <w:sz w:val="28"/>
-                <w:szCs w:val="28"/>
-              </w:rPr>
-              <w:t>audio_</w:t>
-            </w:r>
-            <w:proofErr w:type="gramStart"/>
-            <w:r>
-              <w:rPr>
-                <w:b/>
-                <w:bCs/>
-                <w:sz w:val="28"/>
-                <w:szCs w:val="28"/>
-              </w:rPr>
-              <w:t>callback</w:t>
-            </w:r>
-            <w:proofErr w:type="spellEnd"/>
-            <w:r>
-              <w:rPr>
-                <w:b/>
-                <w:bCs/>
-                <w:sz w:val="28"/>
-                <w:szCs w:val="28"/>
-              </w:rPr>
-              <w:t>(</w:t>
-            </w:r>
-            <w:proofErr w:type="spellStart"/>
-            <w:proofErr w:type="gramEnd"/>
-            <w:r>
-              <w:rPr>
-                <w:b/>
-                <w:bCs/>
-                <w:sz w:val="28"/>
-                <w:szCs w:val="28"/>
-              </w:rPr>
-              <w:t>indata</w:t>
-            </w:r>
-            <w:proofErr w:type="spellEnd"/>
-            <w:r>
-              <w:rPr>
-                <w:b/>
-                <w:bCs/>
-                <w:sz w:val="28"/>
-                <w:szCs w:val="28"/>
-              </w:rPr>
-              <w:t xml:space="preserve">, </w:t>
-            </w:r>
-            <w:proofErr w:type="spellStart"/>
-            <w:r>
-              <w:rPr>
-                <w:b/>
-                <w:bCs/>
-                <w:sz w:val="28"/>
-                <w:szCs w:val="28"/>
-              </w:rPr>
-              <w:t>outdata</w:t>
-            </w:r>
-            <w:proofErr w:type="spellEnd"/>
-            <w:r>
-              <w:rPr>
-                <w:b/>
-                <w:bCs/>
-                <w:sz w:val="28"/>
-                <w:szCs w:val="28"/>
-              </w:rPr>
-              <w:t>, frames, time, status):</w:t>
+              <w:t>def audio_callback(indata, outdata, frames, time, status):</w:t>
             </w:r>
           </w:p>
           <w:p>
@@ -1696,118 +1268,36 @@
                 <w:sz w:val="28"/>
                 <w:szCs w:val="28"/>
               </w:rPr>
-              <w:t xml:space="preserve">    </w:t>
-            </w:r>
-            <w:proofErr w:type="spellStart"/>
-            <w:proofErr w:type="gramStart"/>
-            <w:r>
-              <w:rPr>
-                <w:b/>
-                <w:bCs/>
-                <w:sz w:val="28"/>
-                <w:szCs w:val="28"/>
-              </w:rPr>
-              <w:t>outdata</w:t>
-            </w:r>
-            <w:proofErr w:type="spellEnd"/>
-            <w:r>
-              <w:rPr>
-                <w:b/>
-                <w:bCs/>
-                <w:sz w:val="28"/>
-                <w:szCs w:val="28"/>
-              </w:rPr>
-              <w:t>[</w:t>
-            </w:r>
-            <w:proofErr w:type="gramEnd"/>
-            <w:r>
-              <w:rPr>
-                <w:b/>
-                <w:bCs/>
-                <w:sz w:val="28"/>
-                <w:szCs w:val="28"/>
-              </w:rPr>
-              <w:t xml:space="preserve">:] = </w:t>
-            </w:r>
-            <w:proofErr w:type="spellStart"/>
-            <w:r>
-              <w:rPr>
-                <w:b/>
-                <w:bCs/>
-                <w:sz w:val="28"/>
-                <w:szCs w:val="28"/>
-              </w:rPr>
-              <w:t>indata</w:t>
-            </w:r>
-            <w:proofErr w:type="spellEnd"/>
-            <w:r>
-              <w:rPr>
-                <w:b/>
-                <w:bCs/>
-                <w:sz w:val="28"/>
-                <w:szCs w:val="28"/>
-              </w:rPr>
-              <w:t xml:space="preserve">  # Copy input data to output</w:t>
-            </w:r>
-          </w:p>
-          <w:p>
-            <w:pPr>
-              <w:rPr>
-                <w:b/>
-                <w:bCs/>
-                <w:sz w:val="28"/>
-                <w:szCs w:val="28"/>
-              </w:rPr>
-            </w:pPr>
-          </w:p>
-          <w:p>
-            <w:pPr>
-              <w:rPr>
-                <w:b/>
-                <w:bCs/>
-                <w:sz w:val="28"/>
-                <w:szCs w:val="28"/>
-              </w:rPr>
-            </w:pPr>
-            <w:proofErr w:type="gramStart"/>
-            <w:r>
-              <w:rPr>
-                <w:b/>
-                <w:bCs/>
-                <w:sz w:val="28"/>
-                <w:szCs w:val="28"/>
-              </w:rPr>
-              <w:t>print(</w:t>
-            </w:r>
-            <w:proofErr w:type="gramEnd"/>
-            <w:r>
-              <w:rPr>
-                <w:b/>
-                <w:bCs/>
-                <w:sz w:val="28"/>
-                <w:szCs w:val="28"/>
-              </w:rPr>
-              <w:t xml:space="preserve">"Start speaking... Press </w:t>
-            </w:r>
-            <w:proofErr w:type="spellStart"/>
-            <w:r>
-              <w:rPr>
-                <w:b/>
-                <w:bCs/>
-                <w:sz w:val="28"/>
-                <w:szCs w:val="28"/>
-              </w:rPr>
-              <w:t>Ctrl+C</w:t>
-            </w:r>
-            <w:proofErr w:type="spellEnd"/>
-            <w:r>
-              <w:rPr>
-                <w:b/>
-                <w:bCs/>
-                <w:sz w:val="28"/>
-                <w:szCs w:val="28"/>
-              </w:rPr>
-              <w:t xml:space="preserve"> to stop.")</w:t>
+              <w:t>    outdata[:] = indata  # Copy input data to output</w:t>
+            </w:r>
+          </w:p>
+          <w:p>
+            <w:pPr>
+              <w:rPr>
+                <w:b/>
+                <w:bCs/>
+                <w:sz w:val="28"/>
+                <w:szCs w:val="28"/>
+              </w:rPr>
+            </w:pPr>
+          </w:p>
+          <w:p>
+            <w:pPr>
+              <w:rPr>
+                <w:b/>
+                <w:bCs/>
+                <w:sz w:val="28"/>
+                <w:szCs w:val="28"/>
+              </w:rPr>
+            </w:pPr>
+            <w:r>
+              <w:rPr>
+                <w:b/>
+                <w:bCs/>
+                <w:sz w:val="28"/>
+                <w:szCs w:val="28"/>
+              </w:rPr>
+              <w:t>print("Start speaking... Press Ctrl+C to stop.")</w:t>
             </w:r>
           </w:p>
           <w:p>
@@ -1930,69 +1420,7 @@
                 <w:sz w:val="28"/>
                 <w:szCs w:val="28"/>
               </w:rPr>
-              <w:t xml:space="preserve">    with </w:t>
-            </w:r>
-            <w:proofErr w:type="spellStart"/>
-            <w:proofErr w:type="gramStart"/>
-            <w:r>
-              <w:rPr>
-                <w:b/>
-                <w:bCs/>
-                <w:sz w:val="28"/>
-                <w:szCs w:val="28"/>
-              </w:rPr>
-              <w:t>sd.Stream</w:t>
-            </w:r>
-            <w:proofErr w:type="spellEnd"/>
-            <w:proofErr w:type="gramEnd"/>
-            <w:r>
-              <w:rPr>
-                <w:b/>
-                <w:bCs/>
-                <w:sz w:val="28"/>
-                <w:szCs w:val="28"/>
-              </w:rPr>
-              <w:t>(</w:t>
-            </w:r>
-            <w:proofErr w:type="spellStart"/>
-            <w:r>
-              <w:rPr>
-                <w:b/>
-                <w:bCs/>
-                <w:sz w:val="28"/>
-                <w:szCs w:val="28"/>
-              </w:rPr>
-              <w:t>samplerate</w:t>
-            </w:r>
-            <w:proofErr w:type="spellEnd"/>
-            <w:r>
-              <w:rPr>
-                <w:b/>
-                <w:bCs/>
-                <w:sz w:val="28"/>
-                <w:szCs w:val="28"/>
-              </w:rPr>
-              <w:t xml:space="preserve">=SAMPLE_RATE, channels=CHANNELS, </w:t>
-            </w:r>
-            <w:proofErr w:type="spellStart"/>
-            <w:r>
-              <w:rPr>
-                <w:b/>
-                <w:bCs/>
-                <w:sz w:val="28"/>
-                <w:szCs w:val="28"/>
-              </w:rPr>
-              <w:t>dtype</w:t>
-            </w:r>
-            <w:proofErr w:type="spellEnd"/>
-            <w:r>
-              <w:rPr>
-                <w:b/>
-                <w:bCs/>
-                <w:sz w:val="28"/>
-                <w:szCs w:val="28"/>
-              </w:rPr>
-              <w:t>='int16') as stream:</w:t>
+              <w:t>    with sd.Stream(samplerate=SAMPLE_RATE, channels=CHANNELS, dtype='int16') as stream:</w:t>
             </w:r>
           </w:p>
           <w:p>
@@ -2085,29 +1513,7 @@
                 <w:sz w:val="28"/>
                 <w:szCs w:val="28"/>
               </w:rPr>
-              <w:t xml:space="preserve">            data, _ = </w:t>
-            </w:r>
-            <w:proofErr w:type="spellStart"/>
-            <w:proofErr w:type="gramStart"/>
-            <w:r>
-              <w:rPr>
-                <w:b/>
-                <w:bCs/>
-                <w:sz w:val="28"/>
-                <w:szCs w:val="28"/>
-              </w:rPr>
-              <w:t>stream.read</w:t>
-            </w:r>
-            <w:proofErr w:type="spellEnd"/>
-            <w:proofErr w:type="gramEnd"/>
-            <w:r>
-              <w:rPr>
-                <w:b/>
-                <w:bCs/>
-                <w:sz w:val="28"/>
-                <w:szCs w:val="28"/>
-              </w:rPr>
-              <w:t>(SAMPLE_RATE // 10)  # Read</w:t>
+              <w:t>            data, _ = stream.read(SAMPLE_RATE // 10)  # Read</w:t>
             </w:r>
             <w:r>
               <w:rPr>
@@ -2144,127 +1550,45 @@
                 <w:sz w:val="28"/>
                 <w:szCs w:val="28"/>
               </w:rPr>
-              <w:t xml:space="preserve">            </w:t>
-            </w:r>
-            <w:proofErr w:type="spellStart"/>
-            <w:proofErr w:type="gramStart"/>
-            <w:r>
-              <w:rPr>
-                <w:b/>
-                <w:bCs/>
-                <w:sz w:val="28"/>
-                <w:szCs w:val="28"/>
-              </w:rPr>
-              <w:t>stream.write</w:t>
-            </w:r>
-            <w:proofErr w:type="spellEnd"/>
-            <w:proofErr w:type="gramEnd"/>
-            <w:r>
-              <w:rPr>
-                <w:b/>
-                <w:bCs/>
-                <w:sz w:val="28"/>
-                <w:szCs w:val="28"/>
-              </w:rPr>
-              <w:t>(data)</w:t>
-            </w:r>
-          </w:p>
-          <w:p>
-            <w:pPr>
-              <w:rPr>
-                <w:b/>
-                <w:bCs/>
-                <w:sz w:val="28"/>
-                <w:szCs w:val="28"/>
-              </w:rPr>
-            </w:pPr>
-            <w:r>
-              <w:rPr>
-                <w:b/>
-                <w:bCs/>
-                <w:sz w:val="28"/>
-                <w:szCs w:val="28"/>
-              </w:rPr>
-              <w:t xml:space="preserve">except </w:t>
-            </w:r>
-            <w:proofErr w:type="spellStart"/>
-            <w:r>
-              <w:rPr>
-                <w:b/>
-                <w:bCs/>
-                <w:sz w:val="28"/>
-                <w:szCs w:val="28"/>
-              </w:rPr>
-              <w:t>KeyboardInterrupt</w:t>
-            </w:r>
-            <w:proofErr w:type="spellEnd"/>
-            <w:r>
-              <w:rPr>
-                <w:b/>
-                <w:bCs/>
-                <w:sz w:val="28"/>
-                <w:szCs w:val="28"/>
-              </w:rPr>
-              <w:t>:</w:t>
-            </w:r>
-          </w:p>
-          <w:p>
-            <w:pPr>
-              <w:rPr>
-                <w:b/>
-                <w:bCs/>
-                <w:sz w:val="28"/>
-                <w:szCs w:val="28"/>
-              </w:rPr>
-            </w:pPr>
-            <w:r>
-              <w:rPr>
-                <w:b/>
-                <w:bCs/>
-                <w:sz w:val="28"/>
-                <w:szCs w:val="28"/>
-              </w:rPr>
-              <w:t xml:space="preserve">    </w:t>
-            </w:r>
-            <w:proofErr w:type="gramStart"/>
-            <w:r>
-              <w:rPr>
-                <w:b/>
-                <w:bCs/>
-                <w:sz w:val="28"/>
-                <w:szCs w:val="28"/>
-              </w:rPr>
-              <w:t>print(</w:t>
-            </w:r>
-            <w:proofErr w:type="gramEnd"/>
-            <w:r>
-              <w:rPr>
-                <w:b/>
-                <w:bCs/>
-                <w:sz w:val="28"/>
-                <w:szCs w:val="28"/>
-              </w:rPr>
-              <w:t>"\</w:t>
-            </w:r>
-            <w:proofErr w:type="spellStart"/>
-            <w:r>
-              <w:rPr>
-                <w:b/>
-                <w:bCs/>
-                <w:sz w:val="28"/>
-                <w:szCs w:val="28"/>
-              </w:rPr>
-              <w:t>nExiting</w:t>
-            </w:r>
-            <w:proofErr w:type="spellEnd"/>
-            <w:r>
-              <w:rPr>
-                <w:b/>
-                <w:bCs/>
-                <w:sz w:val="28"/>
-                <w:szCs w:val="28"/>
-              </w:rPr>
-              <w:t>...")</w:t>
+              <w:t>            stream.write(data)</w:t>
+            </w:r>
+          </w:p>
+          <w:p>
+            <w:pPr>
+              <w:rPr>
+                <w:b/>
+                <w:bCs/>
+                <w:sz w:val="28"/>
+                <w:szCs w:val="28"/>
+              </w:rPr>
+            </w:pPr>
+            <w:r>
+              <w:rPr>
+                <w:b/>
+                <w:bCs/>
+                <w:sz w:val="28"/>
+                <w:szCs w:val="28"/>
+              </w:rPr>
+              <w:t>except KeyboardInterrupt:</w:t>
+            </w:r>
+          </w:p>
+          <w:p>
+            <w:pPr>
+              <w:rPr>
+                <w:b/>
+                <w:bCs/>
+                <w:sz w:val="28"/>
+                <w:szCs w:val="28"/>
+              </w:rPr>
+            </w:pPr>
+            <w:r>
+              <w:rPr>
+                <w:b/>
+                <w:bCs/>
+                <w:sz w:val="28"/>
+                <w:szCs w:val="28"/>
+              </w:rPr>
+              <w:t>    print("\nExiting...")</w:t>
             </w:r>
           </w:p>
           <w:p>
@@ -2302,38 +1626,7 @@
                 <w:sz w:val="28"/>
                 <w:szCs w:val="28"/>
               </w:rPr>
-              <w:t xml:space="preserve">    </w:t>
-            </w:r>
-            <w:proofErr w:type="gramStart"/>
-            <w:r>
-              <w:rPr>
-                <w:b/>
-                <w:bCs/>
-                <w:sz w:val="28"/>
-                <w:szCs w:val="28"/>
-              </w:rPr>
-              <w:t>print(</w:t>
-            </w:r>
-            <w:proofErr w:type="spellStart"/>
-            <w:proofErr w:type="gramEnd"/>
-            <w:r>
-              <w:rPr>
-                <w:b/>
-                <w:bCs/>
-                <w:sz w:val="28"/>
-                <w:szCs w:val="28"/>
-              </w:rPr>
-              <w:t>f"Error</w:t>
-            </w:r>
-            <w:proofErr w:type="spellEnd"/>
-            <w:r>
-              <w:rPr>
-                <w:b/>
-                <w:bCs/>
-                <w:sz w:val="28"/>
-                <w:szCs w:val="28"/>
-              </w:rPr>
-              <w:t>: {e}")</w:t>
+              <w:t>    print(f"Error: {e}")</w:t>
             </w:r>
           </w:p>
           <w:p>
@@ -2385,47 +1678,7 @@
           <w:u w:val="single"/>
           <w:lang w:val="en-US"/>
         </w:rPr>
-        <w:t>Be sure to press, esc</w:t>
-      </w:r>
-      <w:proofErr w:type="gramStart"/>
-      <w:r>
-        <w:rPr>
-          <w:sz w:val="28"/>
-          <w:szCs w:val="28"/>
-          <w:u w:val="single"/>
-          <w:lang w:val="en-US"/>
-        </w:rPr>
-        <w:t>, :</w:t>
-      </w:r>
-      <w:proofErr w:type="gramEnd"/>
-      <w:r>
-        <w:rPr>
-          <w:sz w:val="28"/>
-          <w:szCs w:val="28"/>
-          <w:u w:val="single"/>
-          <w:lang w:val="en-US"/>
-        </w:rPr>
-        <w:t xml:space="preserve"> and the </w:t>
-      </w:r>
-      <w:proofErr w:type="spellStart"/>
-      <w:r>
-        <w:rPr>
-          <w:sz w:val="28"/>
-          <w:szCs w:val="28"/>
-          <w:u w:val="single"/>
-          <w:lang w:val="en-US"/>
-        </w:rPr>
-        <w:t>wq</w:t>
-      </w:r>
-      <w:proofErr w:type="spellEnd"/>
-      <w:r>
-        <w:rPr>
-          <w:sz w:val="28"/>
-          <w:szCs w:val="28"/>
-          <w:u w:val="single"/>
-          <w:lang w:val="en-US"/>
-        </w:rPr>
-        <w:t xml:space="preserve"> to save the code.</w:t>
+        <w:t>Be sure to press, esc, : and the wq to save the code.</w:t>
       </w:r>
     </w:p>
     <w:p>
@@ -2479,20 +1732,17 @@
                 <w:szCs w:val="28"/>
                 <w:lang w:val="en-US"/>
               </w:rPr>
-              <w:t xml:space="preserve">(For this </w:t>
-            </w:r>
-            <w:proofErr w:type="gramStart"/>
-            <w:r>
-              <w:rPr>
-                <w:b/>
-                <w:bCs/>
+              <w:t>(For this particular device, the control_name is PCM)</w:t>
+            </w:r>
+          </w:p>
+          <w:p>
+            <w:pPr>
+              <w:rPr>
                 <w:sz w:val="28"/>
                 <w:szCs w:val="28"/>
                 <w:lang w:val="en-US"/>
               </w:rPr>
-              <w:t>particular device</w:t>
-            </w:r>
-            <w:proofErr w:type="gramEnd"/>
+            </w:pPr>
             <w:r>
               <w:rPr>
                 <w:b/>
@@ -2501,82 +1751,7 @@
                 <w:szCs w:val="28"/>
                 <w:lang w:val="en-US"/>
               </w:rPr>
-              <w:t xml:space="preserve">, the </w:t>
-            </w:r>
-            <w:proofErr w:type="spellStart"/>
-            <w:r>
-              <w:rPr>
-                <w:b/>
-                <w:bCs/>
-                <w:sz w:val="28"/>
-                <w:szCs w:val="28"/>
-                <w:lang w:val="en-US"/>
-              </w:rPr>
-              <w:t>control_name</w:t>
-            </w:r>
-            <w:proofErr w:type="spellEnd"/>
-            <w:r>
-              <w:rPr>
-                <w:b/>
-                <w:bCs/>
-                <w:sz w:val="28"/>
-                <w:szCs w:val="28"/>
-                <w:lang w:val="en-US"/>
-              </w:rPr>
-              <w:t xml:space="preserve"> is PCM)</w:t>
-            </w:r>
-          </w:p>
-          <w:p>
-            <w:pPr>
-              <w:rPr>
-                <w:sz w:val="28"/>
-                <w:szCs w:val="28"/>
-                <w:lang w:val="en-US"/>
-              </w:rPr>
-            </w:pPr>
-            <w:proofErr w:type="spellStart"/>
-            <w:r>
-              <w:rPr>
-                <w:b/>
-                <w:bCs/>
-                <w:sz w:val="28"/>
-                <w:szCs w:val="28"/>
-                <w:lang w:val="en-US"/>
-              </w:rPr>
-              <w:t>amixer</w:t>
-            </w:r>
-            <w:proofErr w:type="spellEnd"/>
-            <w:r>
-              <w:rPr>
-                <w:b/>
-                <w:bCs/>
-                <w:sz w:val="28"/>
-                <w:szCs w:val="28"/>
-                <w:lang w:val="en-US"/>
-              </w:rPr>
-              <w:t xml:space="preserve"> -c 0 set &lt;</w:t>
-            </w:r>
-            <w:proofErr w:type="spellStart"/>
-            <w:r>
-              <w:rPr>
-                <w:b/>
-                <w:bCs/>
-                <w:sz w:val="28"/>
-                <w:szCs w:val="28"/>
-                <w:lang w:val="en-US"/>
-              </w:rPr>
-              <w:t>control_name</w:t>
-            </w:r>
-            <w:proofErr w:type="spellEnd"/>
-            <w:r>
-              <w:rPr>
-                <w:b/>
-                <w:bCs/>
-                <w:sz w:val="28"/>
-                <w:szCs w:val="28"/>
-                <w:lang w:val="en-US"/>
-              </w:rPr>
-              <w:t>&gt; 50% -for 50% volume</w:t>
+              <w:t>amixer -c 0 set &lt;control_name&gt; 50% -for 50% volume</w:t>
             </w:r>
           </w:p>
         </w:tc>
@@ -2696,10 +1871,8 @@
           <w:szCs w:val="32"/>
           <w:lang w:val="en-US"/>
         </w:rPr>
-        <w:t xml:space="preserve"> Raspberry Pi Camera Module 3 </w:t>
-      </w:r>
-      <w:proofErr w:type="spellStart"/>
-      <w:proofErr w:type="gramStart"/>
+        <w:t xml:space="preserve"> Raspberry Pi Camera Module 3 NoIR</w:t>
+      </w:r>
       <w:r>
         <w:rPr>
           <w:b/>
@@ -2708,10 +1881,8 @@
           <w:szCs w:val="32"/>
           <w:lang w:val="en-US"/>
         </w:rPr>
-        <w:t>NoIR</w:t>
-      </w:r>
-      <w:proofErr w:type="spellEnd"/>
-      <w:proofErr w:type="gramEnd"/>
+        <w:t xml:space="preserve"> live on Raspberry Pi zero</w:t>
+      </w:r>
       <w:r>
         <w:rPr>
           <w:b/>
@@ -2720,16 +1891,6 @@
           <w:szCs w:val="32"/>
           <w:lang w:val="en-US"/>
         </w:rPr>
-        <w:t xml:space="preserve"> live on Raspberry Pi zero</w:t>
-      </w:r>
-      <w:r>
-        <w:rPr>
-          <w:b/>
-          <w:bCs/>
-          <w:sz w:val="32"/>
-          <w:szCs w:val="32"/>
-          <w:lang w:val="en-US"/>
-        </w:rPr>
         <w:t>:</w:t>
       </w:r>
     </w:p>
@@ -2753,59 +1914,26 @@
           <w:szCs w:val="28"/>
           <w:lang w:val="en-US"/>
         </w:rPr>
-        <w:t xml:space="preserve">(code gotten from </w:t>
-      </w:r>
-      <w:r>
-        <w:rPr>
-          <w:b/>
-          <w:bCs/>
-          <w:color w:val="45B0E1" w:themeColor="accent1" w:themeTint="99"/>
-          <w:sz w:val="28"/>
-          <w:szCs w:val="28"/>
-          <w:lang w:val="en-US"/>
-        </w:rPr>
-        <w:t>https://www.youtube.com/watch?v=U7yVpYv3gxQ</w:t>
-      </w:r>
-      <w:r>
-        <w:rPr>
-          <w:b/>
-          <w:bCs/>
-          <w:color w:val="45B0E1" w:themeColor="accent1" w:themeTint="99"/>
-          <w:sz w:val="28"/>
-          <w:szCs w:val="28"/>
-          <w:lang w:val="en-US"/>
-        </w:rPr>
-        <w:t>)</w:t>
-      </w:r>
-    </w:p>
-    <w:p>
-      <w:pPr>
-        <w:rPr>
-          <w:sz w:val="28"/>
-          <w:szCs w:val="28"/>
-          <w:u w:val="single"/>
-          <w:lang w:val="en-US"/>
-        </w:rPr>
-      </w:pPr>
-      <w:proofErr w:type="gramStart"/>
-      <w:r>
-        <w:rPr>
-          <w:sz w:val="28"/>
-          <w:szCs w:val="28"/>
-          <w:u w:val="single"/>
-          <w:lang w:val="en-US"/>
-        </w:rPr>
-        <w:t>In order to</w:t>
-      </w:r>
-      <w:proofErr w:type="gramEnd"/>
-      <w:r>
-        <w:rPr>
-          <w:sz w:val="28"/>
-          <w:szCs w:val="28"/>
-          <w:u w:val="single"/>
-          <w:lang w:val="en-US"/>
-        </w:rPr>
-        <w:t xml:space="preserve"> run the live feed of the Raspberry Pi Camera module 3 on the Raspberry Pi zero, this is the code to use:</w:t>
+        <w:t>(code gotten from https://www.youtube.com/watch?v=U7yVpYv3gxQ)</w:t>
+      </w:r>
+    </w:p>
+    <w:p>
+      <w:pPr>
+        <w:rPr>
+          <w:sz w:val="28"/>
+          <w:szCs w:val="28"/>
+          <w:u w:val="single"/>
+          <w:lang w:val="en-US"/>
+        </w:rPr>
+      </w:pPr>
+      <w:r>
+        <w:rPr>
+          <w:sz w:val="28"/>
+          <w:szCs w:val="28"/>
+          <w:u w:val="single"/>
+          <w:lang w:val="en-US"/>
+        </w:rPr>
+        <w:t>In order to run the live feed of the Raspberry Pi Camera module 3 on the Raspberry Pi zero, this is the code to use:</w:t>
       </w:r>
     </w:p>
     <w:tbl>
@@ -2832,7 +1960,6 @@
                 <w:lang w:val="en-US"/>
               </w:rPr>
             </w:pPr>
-            <w:proofErr w:type="spellStart"/>
             <w:r>
               <w:rPr>
                 <w:b/>
@@ -2841,10 +1968,11 @@
                 <w:szCs w:val="28"/>
                 <w:lang w:val="en-US"/>
               </w:rPr>
-              <w:t>libcamera</w:t>
-            </w:r>
-            <w:proofErr w:type="spellEnd"/>
-            <w:r>
+              <w:t>libcamera-hello</w:t>
+            </w:r>
+          </w:p>
+          <w:p>
+            <w:pPr>
               <w:rPr>
                 <w:b/>
                 <w:bCs/>
@@ -2852,11 +1980,8 @@
                 <w:szCs w:val="28"/>
                 <w:lang w:val="en-US"/>
               </w:rPr>
-              <w:t>-hello</w:t>
-            </w:r>
-          </w:p>
-          <w:p>
-            <w:pPr>
+            </w:pPr>
+            <w:r>
               <w:rPr>
                 <w:b/>
                 <w:bCs/>
@@ -2864,28 +1989,7 @@
                 <w:szCs w:val="28"/>
                 <w:lang w:val="en-US"/>
               </w:rPr>
-            </w:pPr>
-            <w:proofErr w:type="spellStart"/>
-            <w:r>
-              <w:rPr>
-                <w:b/>
-                <w:bCs/>
-                <w:sz w:val="28"/>
-                <w:szCs w:val="28"/>
-                <w:lang w:val="en-US"/>
-              </w:rPr>
-              <w:t>libcamera</w:t>
-            </w:r>
-            <w:proofErr w:type="spellEnd"/>
-            <w:r>
-              <w:rPr>
-                <w:b/>
-                <w:bCs/>
-                <w:sz w:val="28"/>
-                <w:szCs w:val="28"/>
-                <w:lang w:val="en-US"/>
-              </w:rPr>
-              <w:t>-hello -t 0 (for a constant live feed)</w:t>
+              <w:t>libcamera-hello -t 0 (for a constant live feed)</w:t>
             </w:r>
           </w:p>
         </w:tc>
@@ -2934,7 +2038,6 @@
                 <w:lang w:val="en-US"/>
               </w:rPr>
             </w:pPr>
-            <w:proofErr w:type="spellStart"/>
             <w:r>
               <w:rPr>
                 <w:b/>
@@ -2943,40 +2046,7 @@
                 <w:szCs w:val="28"/>
                 <w:lang w:val="en-US"/>
               </w:rPr>
-              <w:t>sudo</w:t>
-            </w:r>
-            <w:proofErr w:type="spellEnd"/>
-            <w:r>
-              <w:rPr>
-                <w:b/>
-                <w:bCs/>
-                <w:sz w:val="28"/>
-                <w:szCs w:val="28"/>
-                <w:lang w:val="en-US"/>
-              </w:rPr>
-              <w:t xml:space="preserve"> </w:t>
-            </w:r>
-            <w:proofErr w:type="spellStart"/>
-            <w:r>
-              <w:rPr>
-                <w:b/>
-                <w:bCs/>
-                <w:sz w:val="28"/>
-                <w:szCs w:val="28"/>
-                <w:lang w:val="en-US"/>
-              </w:rPr>
-              <w:t>raspi</w:t>
-            </w:r>
-            <w:proofErr w:type="spellEnd"/>
-            <w:r>
-              <w:rPr>
-                <w:b/>
-                <w:bCs/>
-                <w:sz w:val="28"/>
-                <w:szCs w:val="28"/>
-                <w:lang w:val="en-US"/>
-              </w:rPr>
-              <w:t>-config</w:t>
+              <w:t>sudo raspi-config</w:t>
             </w:r>
           </w:p>
         </w:tc>
@@ -3040,7 +2110,6 @@
                 <w:lang w:val="en-US"/>
               </w:rPr>
             </w:pPr>
-            <w:proofErr w:type="spellStart"/>
             <w:r>
               <w:rPr>
                 <w:b/>
@@ -3049,17 +2118,7 @@
                 <w:szCs w:val="28"/>
               </w:rPr>
               <w:lastRenderedPageBreak/>
-              <w:t>sudo</w:t>
-            </w:r>
-            <w:proofErr w:type="spellEnd"/>
-            <w:r>
-              <w:rPr>
-                <w:b/>
-                <w:bCs/>
-                <w:sz w:val="28"/>
-                <w:szCs w:val="28"/>
-              </w:rPr>
-              <w:t xml:space="preserve"> reboot</w:t>
+              <w:t>sudo reboot</w:t>
             </w:r>
           </w:p>
         </w:tc>
@@ -3127,7 +2186,6 @@
                 <w:lang w:val="en-US"/>
               </w:rPr>
             </w:pPr>
-            <w:proofErr w:type="spellStart"/>
             <w:r>
               <w:rPr>
                 <w:b/>
@@ -3136,18 +2194,7 @@
                 <w:szCs w:val="28"/>
                 <w:lang w:val="en-US"/>
               </w:rPr>
-              <w:t>sudo</w:t>
-            </w:r>
-            <w:proofErr w:type="spellEnd"/>
-            <w:r>
-              <w:rPr>
-                <w:b/>
-                <w:bCs/>
-                <w:sz w:val="28"/>
-                <w:szCs w:val="28"/>
-                <w:lang w:val="en-US"/>
-              </w:rPr>
-              <w:t xml:space="preserve"> nano /boot/config.txt</w:t>
+              <w:t>sudo nano /boot/config.txt</w:t>
             </w:r>
           </w:p>
         </w:tc>
@@ -3187,25 +2234,14 @@
           <w:lang w:val="en-US"/>
         </w:rPr>
       </w:pPr>
-      <w:proofErr w:type="spellStart"/>
-      <w:r>
-        <w:rPr>
-          <w:b/>
-          <w:bCs/>
-          <w:sz w:val="28"/>
-          <w:szCs w:val="28"/>
-        </w:rPr>
-        <w:t>camera_auto_detect</w:t>
-      </w:r>
-      <w:proofErr w:type="spellEnd"/>
-      <w:r>
-        <w:rPr>
-          <w:b/>
-          <w:bCs/>
-          <w:sz w:val="28"/>
-          <w:szCs w:val="28"/>
-        </w:rPr>
-        <w:t>=1</w:t>
+      <w:r>
+        <w:rPr>
+          <w:b/>
+          <w:bCs/>
+          <w:sz w:val="28"/>
+          <w:szCs w:val="28"/>
+        </w:rPr>
+        <w:t>camera_auto_detect=1</w:t>
       </w:r>
     </w:p>
     <w:p>
@@ -3223,25 +2259,14 @@
           <w:lang w:val="en-US"/>
         </w:rPr>
       </w:pPr>
-      <w:proofErr w:type="spellStart"/>
-      <w:r>
-        <w:rPr>
-          <w:b/>
-          <w:bCs/>
-          <w:sz w:val="28"/>
-          <w:szCs w:val="28"/>
-        </w:rPr>
-        <w:t>dtoverlay</w:t>
-      </w:r>
-      <w:proofErr w:type="spellEnd"/>
-      <w:r>
-        <w:rPr>
-          <w:b/>
-          <w:bCs/>
-          <w:sz w:val="28"/>
-          <w:szCs w:val="28"/>
-        </w:rPr>
-        <w:t>=vc4-kms-v3d</w:t>
+      <w:r>
+        <w:rPr>
+          <w:b/>
+          <w:bCs/>
+          <w:sz w:val="28"/>
+          <w:szCs w:val="28"/>
+        </w:rPr>
+        <w:t>dtoverlay=vc4-kms-v3d</w:t>
       </w:r>
     </w:p>
     <w:p>
@@ -3285,27 +2310,7 @@
           <w:sz w:val="28"/>
           <w:szCs w:val="28"/>
         </w:rPr>
-        <w:t>#</w:t>
-      </w:r>
-      <w:proofErr w:type="gramStart"/>
-      <w:r>
-        <w:rPr>
-          <w:b/>
-          <w:bCs/>
-          <w:sz w:val="28"/>
-          <w:szCs w:val="28"/>
-        </w:rPr>
-        <w:t>start</w:t>
-      </w:r>
-      <w:proofErr w:type="gramEnd"/>
-      <w:r>
-        <w:rPr>
-          <w:b/>
-          <w:bCs/>
-          <w:sz w:val="28"/>
-          <w:szCs w:val="28"/>
-        </w:rPr>
-        <w:t>_x=1</w:t>
+        <w:t>#start_x=1</w:t>
       </w:r>
     </w:p>
     <w:p>
@@ -3342,86 +2347,816 @@
           <w:lang w:val="en-US"/>
         </w:rPr>
       </w:pPr>
-      <w:proofErr w:type="spellStart"/>
-      <w:r>
-        <w:rPr>
-          <w:sz w:val="28"/>
-          <w:szCs w:val="28"/>
-          <w:u w:val="single"/>
-          <w:lang w:val="en-US"/>
-        </w:rPr>
-        <w:t>Ctrl+o</w:t>
-      </w:r>
-      <w:proofErr w:type="spellEnd"/>
-      <w:r>
-        <w:rPr>
-          <w:sz w:val="28"/>
-          <w:szCs w:val="28"/>
-          <w:u w:val="single"/>
-          <w:lang w:val="en-US"/>
-        </w:rPr>
-        <w:t xml:space="preserve"> and enter to save and exit, then </w:t>
-      </w:r>
-      <w:proofErr w:type="spellStart"/>
-      <w:r>
-        <w:rPr>
-          <w:sz w:val="28"/>
-          <w:szCs w:val="28"/>
-          <w:u w:val="single"/>
-          <w:lang w:val="en-US"/>
-        </w:rPr>
-        <w:t>ctrl+x</w:t>
-      </w:r>
-      <w:proofErr w:type="spellEnd"/>
-      <w:r>
-        <w:rPr>
-          <w:sz w:val="28"/>
-          <w:szCs w:val="28"/>
-          <w:u w:val="single"/>
-          <w:lang w:val="en-US"/>
-        </w:rPr>
-        <w:t xml:space="preserve"> to exit editor. Perform the </w:t>
-      </w:r>
-      <w:proofErr w:type="spellStart"/>
-      <w:r>
-        <w:rPr>
-          <w:sz w:val="28"/>
-          <w:szCs w:val="28"/>
-          <w:u w:val="single"/>
-          <w:lang w:val="en-US"/>
-        </w:rPr>
-        <w:t>sudo</w:t>
-      </w:r>
-      <w:proofErr w:type="spellEnd"/>
-      <w:r>
-        <w:rPr>
-          <w:sz w:val="28"/>
-          <w:szCs w:val="28"/>
-          <w:u w:val="single"/>
-          <w:lang w:val="en-US"/>
-        </w:rPr>
-        <w:t xml:space="preserve"> reboot and run </w:t>
-      </w:r>
-      <w:proofErr w:type="spellStart"/>
-      <w:r>
-        <w:rPr>
-          <w:sz w:val="28"/>
-          <w:szCs w:val="28"/>
-          <w:u w:val="single"/>
-          <w:lang w:val="en-US"/>
-        </w:rPr>
-        <w:t>libcamera</w:t>
-      </w:r>
-      <w:proofErr w:type="spellEnd"/>
-      <w:r>
-        <w:rPr>
-          <w:sz w:val="28"/>
-          <w:szCs w:val="28"/>
-          <w:u w:val="single"/>
-          <w:lang w:val="en-US"/>
-        </w:rPr>
-        <w:t>-hello.</w:t>
-      </w:r>
+      <w:r>
+        <w:rPr>
+          <w:sz w:val="28"/>
+          <w:szCs w:val="28"/>
+          <w:u w:val="single"/>
+          <w:lang w:val="en-US"/>
+        </w:rPr>
+        <w:t>Ctrl+o and enter to save and exit, then ctrl+x to exit editor. Perform the sudo reboot and run libcamera-hello.</w:t>
+      </w:r>
+    </w:p>
+    <w:p>
+      <w:pPr>
+        <w:rPr>
+          <w:sz w:val="28"/>
+          <w:szCs w:val="28"/>
+          <w:u w:val="single"/>
+          <w:lang w:val="en-US"/>
+        </w:rPr>
+      </w:pPr>
+    </w:p>
+    <w:p>
+      <w:pPr>
+        <w:rPr>
+          <w:b/>
+          <w:bCs/>
+          <w:sz w:val="32"/>
+          <w:szCs w:val="32"/>
+          <w:lang w:val="en-US"/>
+        </w:rPr>
+      </w:pPr>
+      <w:r>
+        <w:rPr>
+          <w:b/>
+          <w:bCs/>
+          <w:sz w:val="32"/>
+          <w:szCs w:val="32"/>
+          <w:lang w:val="en-US"/>
+        </w:rPr>
+        <w:t xml:space="preserve">To </w:t>
+      </w:r>
+      <w:r>
+        <w:rPr>
+          <w:b/>
+          <w:bCs/>
+          <w:sz w:val="32"/>
+          <w:szCs w:val="32"/>
+          <w:lang w:val="en-US"/>
+        </w:rPr>
+        <w:t>test the pir motion sensor:</w:t>
+      </w:r>
+    </w:p>
+    <w:p>
+      <w:pPr>
+        <w:rPr>
+          <w:sz w:val="28"/>
+          <w:szCs w:val="28"/>
+          <w:u w:val="single"/>
+          <w:lang w:val="en-US"/>
+        </w:rPr>
+      </w:pPr>
+      <w:r>
+        <w:rPr>
+          <w:sz w:val="28"/>
+          <w:szCs w:val="28"/>
+          <w:u w:val="single"/>
+          <w:lang w:val="en-US"/>
+        </w:rPr>
+        <w:t>In order to test the pir motion sensor inside the Raspberry Pi zero, first thing you need to do is make a python file (for this case “motion_test.py”):</w:t>
+      </w:r>
+    </w:p>
+    <w:tbl>
+      <w:tblPr>
+        <w:tblStyle w:val="TableGrid"/>
+        <w:tblW w:w="0" w:type="auto"/>
+        <w:tblLook w:val="04A0" w:firstRow="1" w:lastRow="0" w:firstColumn="1" w:lastColumn="0" w:noHBand="0" w:noVBand="1"/>
+      </w:tblPr>
+      <w:tblGrid>
+        <w:gridCol w:w="9016"/>
+      </w:tblGrid>
+      <w:tr>
+        <w:tc>
+          <w:tcPr>
+            <w:tcW w:w="9016" w:type="dxa"/>
+          </w:tcPr>
+          <w:p>
+            <w:pPr>
+              <w:rPr>
+                <w:b/>
+                <w:bCs/>
+                <w:sz w:val="28"/>
+                <w:szCs w:val="28"/>
+                <w:lang w:val="en-US"/>
+              </w:rPr>
+            </w:pPr>
+            <w:r>
+              <w:rPr>
+                <w:b/>
+                <w:bCs/>
+                <w:sz w:val="28"/>
+                <w:szCs w:val="28"/>
+                <w:lang w:val="en-US"/>
+              </w:rPr>
+              <w:t>nano motion_test.py</w:t>
+            </w:r>
+          </w:p>
+        </w:tc>
+      </w:tr>
+    </w:tbl>
+    <w:p>
+      <w:pPr>
+        <w:rPr>
+          <w:sz w:val="28"/>
+          <w:szCs w:val="28"/>
+          <w:u w:val="single"/>
+          <w:lang w:val="en-US"/>
+        </w:rPr>
+      </w:pPr>
+      <w:r>
+        <w:rPr>
+          <w:sz w:val="28"/>
+          <w:szCs w:val="28"/>
+          <w:u w:val="single"/>
+          <w:lang w:val="en-US"/>
+        </w:rPr>
+        <w:t>Then afterwards enter the file using vim motion_test.py (or sudo vim motion_test.py if there is not permission), then enter the following code:</w:t>
+      </w:r>
+    </w:p>
+    <w:tbl>
+      <w:tblPr>
+        <w:tblStyle w:val="TableGrid"/>
+        <w:tblW w:w="0" w:type="auto"/>
+        <w:tblLook w:val="04A0" w:firstRow="1" w:lastRow="0" w:firstColumn="1" w:lastColumn="0" w:noHBand="0" w:noVBand="1"/>
+      </w:tblPr>
+      <w:tblGrid>
+        <w:gridCol w:w="9016"/>
+      </w:tblGrid>
+      <w:tr>
+        <w:tc>
+          <w:tcPr>
+            <w:tcW w:w="9016" w:type="dxa"/>
+          </w:tcPr>
+          <w:p>
+            <w:pPr>
+              <w:rPr>
+                <w:b/>
+                <w:bCs/>
+                <w:sz w:val="28"/>
+                <w:szCs w:val="28"/>
+              </w:rPr>
+            </w:pPr>
+            <w:r>
+              <w:rPr>
+                <w:b/>
+                <w:bCs/>
+                <w:sz w:val="28"/>
+                <w:szCs w:val="28"/>
+              </w:rPr>
+              <w:t>import RPi.GPIO as GPIO</w:t>
+            </w:r>
+          </w:p>
+          <w:p>
+            <w:pPr>
+              <w:rPr>
+                <w:b/>
+                <w:bCs/>
+                <w:sz w:val="28"/>
+                <w:szCs w:val="28"/>
+              </w:rPr>
+            </w:pPr>
+            <w:r>
+              <w:rPr>
+                <w:b/>
+                <w:bCs/>
+                <w:sz w:val="28"/>
+                <w:szCs w:val="28"/>
+              </w:rPr>
+              <w:t>import time</w:t>
+            </w:r>
+          </w:p>
+          <w:p>
+            <w:pPr>
+              <w:rPr>
+                <w:b/>
+                <w:bCs/>
+                <w:sz w:val="28"/>
+                <w:szCs w:val="28"/>
+              </w:rPr>
+            </w:pPr>
+          </w:p>
+          <w:p>
+            <w:pPr>
+              <w:rPr>
+                <w:b/>
+                <w:bCs/>
+                <w:sz w:val="28"/>
+                <w:szCs w:val="28"/>
+              </w:rPr>
+            </w:pPr>
+            <w:r>
+              <w:rPr>
+                <w:b/>
+                <w:bCs/>
+                <w:sz w:val="28"/>
+                <w:szCs w:val="28"/>
+              </w:rPr>
+              <w:t>PIR_PIN = 17</w:t>
+            </w:r>
+          </w:p>
+          <w:p>
+            <w:pPr>
+              <w:rPr>
+                <w:b/>
+                <w:bCs/>
+                <w:sz w:val="28"/>
+                <w:szCs w:val="28"/>
+              </w:rPr>
+            </w:pPr>
+            <w:r>
+              <w:rPr>
+                <w:b/>
+                <w:bCs/>
+                <w:sz w:val="28"/>
+                <w:szCs w:val="28"/>
+              </w:rPr>
+              <w:t>GPIO.setmode(GPIO.BCM)</w:t>
+            </w:r>
+          </w:p>
+          <w:p>
+            <w:pPr>
+              <w:rPr>
+                <w:b/>
+                <w:bCs/>
+                <w:sz w:val="28"/>
+                <w:szCs w:val="28"/>
+              </w:rPr>
+            </w:pPr>
+            <w:r>
+              <w:rPr>
+                <w:b/>
+                <w:bCs/>
+                <w:sz w:val="28"/>
+                <w:szCs w:val="28"/>
+              </w:rPr>
+              <w:t>GPIO.setup(PIR_PIN, GPIO.IN)</w:t>
+            </w:r>
+          </w:p>
+          <w:p>
+            <w:pPr>
+              <w:rPr>
+                <w:b/>
+                <w:bCs/>
+                <w:sz w:val="28"/>
+                <w:szCs w:val="28"/>
+              </w:rPr>
+            </w:pPr>
+          </w:p>
+          <w:p>
+            <w:pPr>
+              <w:rPr>
+                <w:b/>
+                <w:bCs/>
+                <w:sz w:val="28"/>
+                <w:szCs w:val="28"/>
+              </w:rPr>
+            </w:pPr>
+            <w:r>
+              <w:rPr>
+                <w:b/>
+                <w:bCs/>
+                <w:sz w:val="28"/>
+                <w:szCs w:val="28"/>
+              </w:rPr>
+              <w:t>print("Monitoring action")</w:t>
+            </w:r>
+          </w:p>
+          <w:p>
+            <w:pPr>
+              <w:rPr>
+                <w:b/>
+                <w:bCs/>
+                <w:sz w:val="28"/>
+                <w:szCs w:val="28"/>
+              </w:rPr>
+            </w:pPr>
+          </w:p>
+          <w:p>
+            <w:pPr>
+              <w:rPr>
+                <w:b/>
+                <w:bCs/>
+                <w:sz w:val="28"/>
+                <w:szCs w:val="28"/>
+              </w:rPr>
+            </w:pPr>
+            <w:r>
+              <w:rPr>
+                <w:b/>
+                <w:bCs/>
+                <w:sz w:val="28"/>
+                <w:szCs w:val="28"/>
+              </w:rPr>
+              <w:t>try:</w:t>
+            </w:r>
+          </w:p>
+          <w:p>
+            <w:pPr>
+              <w:rPr>
+                <w:b/>
+                <w:bCs/>
+                <w:sz w:val="28"/>
+                <w:szCs w:val="28"/>
+              </w:rPr>
+            </w:pPr>
+            <w:r>
+              <w:rPr>
+                <w:b/>
+                <w:bCs/>
+                <w:sz w:val="28"/>
+                <w:szCs w:val="28"/>
+              </w:rPr>
+              <w:t>    while True:</w:t>
+            </w:r>
+          </w:p>
+          <w:p>
+            <w:pPr>
+              <w:rPr>
+                <w:b/>
+                <w:bCs/>
+                <w:sz w:val="28"/>
+                <w:szCs w:val="28"/>
+              </w:rPr>
+            </w:pPr>
+            <w:r>
+              <w:rPr>
+                <w:b/>
+                <w:bCs/>
+                <w:sz w:val="28"/>
+                <w:szCs w:val="28"/>
+              </w:rPr>
+              <w:t>        if GPIO.input(PIR_PIN):</w:t>
+            </w:r>
+          </w:p>
+          <w:p>
+            <w:pPr>
+              <w:rPr>
+                <w:b/>
+                <w:bCs/>
+                <w:sz w:val="28"/>
+                <w:szCs w:val="28"/>
+              </w:rPr>
+            </w:pPr>
+            <w:r>
+              <w:rPr>
+                <w:b/>
+                <w:bCs/>
+                <w:sz w:val="28"/>
+                <w:szCs w:val="28"/>
+              </w:rPr>
+              <w:t>            print("Motion!")</w:t>
+            </w:r>
+          </w:p>
+          <w:p>
+            <w:pPr>
+              <w:rPr>
+                <w:b/>
+                <w:bCs/>
+                <w:sz w:val="28"/>
+                <w:szCs w:val="28"/>
+              </w:rPr>
+            </w:pPr>
+            <w:r>
+              <w:rPr>
+                <w:b/>
+                <w:bCs/>
+                <w:sz w:val="28"/>
+                <w:szCs w:val="28"/>
+              </w:rPr>
+              <w:lastRenderedPageBreak/>
+              <w:t>        else:</w:t>
+            </w:r>
+          </w:p>
+          <w:p>
+            <w:pPr>
+              <w:rPr>
+                <w:b/>
+                <w:bCs/>
+                <w:sz w:val="28"/>
+                <w:szCs w:val="28"/>
+              </w:rPr>
+            </w:pPr>
+            <w:r>
+              <w:rPr>
+                <w:b/>
+                <w:bCs/>
+                <w:sz w:val="28"/>
+                <w:szCs w:val="28"/>
+              </w:rPr>
+              <w:t>            print("No motion")</w:t>
+            </w:r>
+          </w:p>
+          <w:p>
+            <w:pPr>
+              <w:rPr>
+                <w:b/>
+                <w:bCs/>
+                <w:sz w:val="28"/>
+                <w:szCs w:val="28"/>
+              </w:rPr>
+            </w:pPr>
+            <w:r>
+              <w:rPr>
+                <w:b/>
+                <w:bCs/>
+                <w:sz w:val="28"/>
+                <w:szCs w:val="28"/>
+              </w:rPr>
+              <w:t xml:space="preserve">            </w:t>
+            </w:r>
+          </w:p>
+          <w:p>
+            <w:pPr>
+              <w:rPr>
+                <w:b/>
+                <w:bCs/>
+                <w:sz w:val="28"/>
+                <w:szCs w:val="28"/>
+              </w:rPr>
+            </w:pPr>
+            <w:r>
+              <w:rPr>
+                <w:b/>
+                <w:bCs/>
+                <w:sz w:val="28"/>
+                <w:szCs w:val="28"/>
+              </w:rPr>
+              <w:t xml:space="preserve">        </w:t>
+            </w:r>
+          </w:p>
+          <w:p>
+            <w:pPr>
+              <w:rPr>
+                <w:b/>
+                <w:bCs/>
+                <w:sz w:val="28"/>
+                <w:szCs w:val="28"/>
+              </w:rPr>
+            </w:pPr>
+            <w:r>
+              <w:rPr>
+                <w:b/>
+                <w:bCs/>
+                <w:sz w:val="28"/>
+                <w:szCs w:val="28"/>
+              </w:rPr>
+              <w:t>        time.sleep(0.5)</w:t>
+            </w:r>
+          </w:p>
+          <w:p>
+            <w:pPr>
+              <w:rPr>
+                <w:b/>
+                <w:bCs/>
+                <w:sz w:val="28"/>
+                <w:szCs w:val="28"/>
+              </w:rPr>
+            </w:pPr>
+          </w:p>
+          <w:p>
+            <w:pPr>
+              <w:rPr>
+                <w:b/>
+                <w:bCs/>
+                <w:sz w:val="28"/>
+                <w:szCs w:val="28"/>
+              </w:rPr>
+            </w:pPr>
+            <w:r>
+              <w:rPr>
+                <w:b/>
+                <w:bCs/>
+                <w:sz w:val="28"/>
+                <w:szCs w:val="28"/>
+              </w:rPr>
+              <w:t>except KeyboardInterrupt:</w:t>
+            </w:r>
+          </w:p>
+          <w:p>
+            <w:pPr>
+              <w:rPr>
+                <w:b/>
+                <w:bCs/>
+                <w:sz w:val="28"/>
+                <w:szCs w:val="28"/>
+              </w:rPr>
+            </w:pPr>
+            <w:r>
+              <w:rPr>
+                <w:b/>
+                <w:bCs/>
+                <w:sz w:val="28"/>
+                <w:szCs w:val="28"/>
+              </w:rPr>
+              <w:t>    print("\nExiting program.")</w:t>
+            </w:r>
+          </w:p>
+          <w:p>
+            <w:pPr>
+              <w:rPr>
+                <w:b/>
+                <w:bCs/>
+                <w:sz w:val="28"/>
+                <w:szCs w:val="28"/>
+              </w:rPr>
+            </w:pPr>
+          </w:p>
+          <w:p>
+            <w:pPr>
+              <w:rPr>
+                <w:b/>
+                <w:bCs/>
+                <w:sz w:val="28"/>
+                <w:szCs w:val="28"/>
+              </w:rPr>
+            </w:pPr>
+            <w:r>
+              <w:rPr>
+                <w:b/>
+                <w:bCs/>
+                <w:sz w:val="28"/>
+                <w:szCs w:val="28"/>
+              </w:rPr>
+              <w:t>finally:</w:t>
+            </w:r>
+          </w:p>
+          <w:p>
+            <w:pPr>
+              <w:rPr>
+                <w:b/>
+                <w:bCs/>
+                <w:sz w:val="28"/>
+                <w:szCs w:val="28"/>
+              </w:rPr>
+            </w:pPr>
+            <w:r>
+              <w:rPr>
+                <w:b/>
+                <w:bCs/>
+                <w:sz w:val="28"/>
+                <w:szCs w:val="28"/>
+              </w:rPr>
+              <w:t>    GPIO.cleanup()</w:t>
+            </w:r>
+          </w:p>
+          <w:p>
+            <w:pPr>
+              <w:rPr>
+                <w:sz w:val="28"/>
+                <w:szCs w:val="28"/>
+                <w:lang w:val="en-US"/>
+              </w:rPr>
+            </w:pPr>
+          </w:p>
+        </w:tc>
+      </w:tr>
+    </w:tbl>
+    <w:p>
+      <w:pPr>
+        <w:pStyle w:val="ListParagraph"/>
+        <w:numPr>
+          <w:ilvl w:val="0"/>
+          <w:numId w:val="4"/>
+        </w:numPr>
+        <w:spacing w:after="0" w:line="240" w:lineRule="auto"/>
+        <w:rPr>
+          <w:b/>
+          <w:bCs/>
+          <w:sz w:val="28"/>
+          <w:szCs w:val="28"/>
+        </w:rPr>
+      </w:pPr>
+      <w:r>
+        <w:rPr>
+          <w:b/>
+          <w:bCs/>
+          <w:sz w:val="28"/>
+          <w:szCs w:val="28"/>
+        </w:rPr>
+        <w:lastRenderedPageBreak/>
+        <w:t>PIR_PIN = 17</w:t>
+      </w:r>
+      <w:r>
+        <w:rPr>
+          <w:b/>
+          <w:bCs/>
+          <w:sz w:val="28"/>
+          <w:szCs w:val="28"/>
+        </w:rPr>
+        <w:t xml:space="preserve"> (The motion sensor is connected to GPIO 17 pin, could be changed to something else)</w:t>
+      </w:r>
+    </w:p>
+    <w:p>
+      <w:pPr>
+        <w:pStyle w:val="ListParagraph"/>
+        <w:numPr>
+          <w:ilvl w:val="0"/>
+          <w:numId w:val="4"/>
+        </w:numPr>
+        <w:rPr>
+          <w:b/>
+          <w:bCs/>
+          <w:sz w:val="28"/>
+          <w:szCs w:val="28"/>
+        </w:rPr>
+      </w:pPr>
+      <w:r>
+        <w:rPr>
+          <w:b/>
+          <w:bCs/>
+          <w:sz w:val="28"/>
+          <w:szCs w:val="28"/>
+        </w:rPr>
+        <w:t>if GPIO.input(PIR_PIN):</w:t>
+      </w:r>
+      <w:r>
+        <w:rPr>
+          <w:b/>
+          <w:bCs/>
+          <w:sz w:val="28"/>
+          <w:szCs w:val="28"/>
+        </w:rPr>
+        <w:t xml:space="preserve"> (If the motion is detected, print “Motion!”)</w:t>
+      </w:r>
+    </w:p>
+    <w:p>
+      <w:pPr>
+        <w:pStyle w:val="ListParagraph"/>
+        <w:numPr>
+          <w:ilvl w:val="0"/>
+          <w:numId w:val="4"/>
+        </w:numPr>
+        <w:rPr>
+          <w:sz w:val="28"/>
+          <w:szCs w:val="28"/>
+          <w:lang w:val="en-US"/>
+        </w:rPr>
+      </w:pPr>
+      <w:r>
+        <w:rPr>
+          <w:b/>
+          <w:bCs/>
+          <w:sz w:val="28"/>
+          <w:szCs w:val="28"/>
+        </w:rPr>
+        <w:t>time.sleep(0.5)</w:t>
+      </w:r>
+      <w:r>
+        <w:rPr>
+          <w:b/>
+          <w:bCs/>
+          <w:sz w:val="28"/>
+          <w:szCs w:val="28"/>
+        </w:rPr>
+        <w:t xml:space="preserve"> (used to delay the detection)</w:t>
+      </w:r>
+    </w:p>
+    <w:p>
+      <w:pPr>
+        <w:pStyle w:val="ListParagraph"/>
+        <w:numPr>
+          <w:ilvl w:val="0"/>
+          <w:numId w:val="4"/>
+        </w:numPr>
+        <w:rPr>
+          <w:b/>
+          <w:bCs/>
+          <w:sz w:val="28"/>
+          <w:szCs w:val="28"/>
+        </w:rPr>
+      </w:pPr>
+      <w:r>
+        <w:rPr>
+          <w:b/>
+          <w:bCs/>
+          <w:sz w:val="28"/>
+          <w:szCs w:val="28"/>
+        </w:rPr>
+        <w:t>except KeyboardInterrupt:</w:t>
+      </w:r>
+      <w:r>
+        <w:rPr>
+          <w:b/>
+          <w:bCs/>
+          <w:sz w:val="28"/>
+          <w:szCs w:val="28"/>
+        </w:rPr>
+        <w:t xml:space="preserve"> (If the user presses ctrl+c, it will exit and say “Exiting program.)</w:t>
+      </w:r>
+    </w:p>
+    <w:p>
+      <w:pPr>
+        <w:pStyle w:val="ListParagraph"/>
+        <w:numPr>
+          <w:ilvl w:val="0"/>
+          <w:numId w:val="4"/>
+        </w:numPr>
+        <w:rPr>
+          <w:b/>
+          <w:bCs/>
+          <w:sz w:val="28"/>
+          <w:szCs w:val="28"/>
+        </w:rPr>
+      </w:pPr>
+      <w:r>
+        <w:rPr>
+          <w:b/>
+          <w:bCs/>
+          <w:sz w:val="28"/>
+          <w:szCs w:val="28"/>
+        </w:rPr>
+        <w:t>GPIO.cleanup()</w:t>
+      </w:r>
+      <w:r>
+        <w:rPr>
+          <w:b/>
+          <w:bCs/>
+          <w:sz w:val="28"/>
+          <w:szCs w:val="28"/>
+        </w:rPr>
+        <w:t xml:space="preserve"> (Resets all pins to inputs)</w:t>
+      </w:r>
+    </w:p>
+    <w:p>
+      <w:pPr>
+        <w:rPr>
+          <w:sz w:val="28"/>
+          <w:szCs w:val="28"/>
+          <w:u w:val="single"/>
+        </w:rPr>
+      </w:pPr>
+      <w:r>
+        <w:rPr>
+          <w:sz w:val="28"/>
+          <w:szCs w:val="28"/>
+          <w:u w:val="single"/>
+        </w:rPr>
+        <w:t>Then run the code using the following command to run the code:</w:t>
+      </w:r>
+    </w:p>
+    <w:tbl>
+      <w:tblPr>
+        <w:tblStyle w:val="TableGrid"/>
+        <w:tblW w:w="0" w:type="auto"/>
+        <w:tblLook w:val="04A0" w:firstRow="1" w:lastRow="0" w:firstColumn="1" w:lastColumn="0" w:noHBand="0" w:noVBand="1"/>
+      </w:tblPr>
+      <w:tblGrid>
+        <w:gridCol w:w="9016"/>
+      </w:tblGrid>
+      <w:tr>
+        <w:tc>
+          <w:tcPr>
+            <w:tcW w:w="9016" w:type="dxa"/>
+          </w:tcPr>
+          <w:p>
+            <w:pPr>
+              <w:rPr>
+                <w:b/>
+                <w:bCs/>
+                <w:sz w:val="28"/>
+                <w:szCs w:val="28"/>
+              </w:rPr>
+            </w:pPr>
+            <w:r>
+              <w:rPr>
+                <w:b/>
+                <w:bCs/>
+                <w:sz w:val="28"/>
+                <w:szCs w:val="28"/>
+              </w:rPr>
+              <w:t>sudo python3 motion_test.py</w:t>
+            </w:r>
+          </w:p>
+        </w:tc>
+      </w:tr>
+    </w:tbl>
+    <w:p>
+      <w:pPr>
+        <w:rPr>
+          <w:sz w:val="28"/>
+          <w:szCs w:val="28"/>
+          <w:u w:val="single"/>
+        </w:rPr>
+      </w:pPr>
+      <w:r>
+        <w:rPr>
+          <w:sz w:val="28"/>
+          <w:szCs w:val="28"/>
+          <w:u w:val="single"/>
+        </w:rPr>
+        <w:t xml:space="preserve">If everything should work, it should read “Motion!” if there is motion, and “No motion” if there is no motion. </w:t>
+      </w:r>
+    </w:p>
+    <w:p>
+      <w:pPr>
+        <w:rPr>
+          <w:sz w:val="28"/>
+          <w:szCs w:val="28"/>
+          <w:u w:val="single"/>
+          <w:lang w:val="en-US"/>
+        </w:rPr>
+      </w:pPr>
     </w:p>
     <w:p>
       <w:pPr>
@@ -3793,6 +3528,119 @@
       </w:rPr>
     </w:lvl>
   </w:abstractNum>
+  <w:abstractNum w:abstractNumId="3" w15:restartNumberingAfterBreak="0">
+    <w:nsid w:val="76531FCF"/>
+    <w:multiLevelType w:val="hybridMultilevel"/>
+    <w:tmpl w:val="069E533E"/>
+    <w:lvl w:ilvl="0" w:tplc="18090001">
+      <w:start w:val="1"/>
+      <w:numFmt w:val="bullet"/>
+      <w:lvlText w:val=""/>
+      <w:lvlJc w:val="left"/>
+      <w:pPr>
+        <w:ind w:left="720" w:hanging="360"/>
+      </w:pPr>
+      <w:rPr>
+        <w:rFonts w:ascii="Symbol" w:hAnsi="Symbol" w:hint="default"/>
+      </w:rPr>
+    </w:lvl>
+    <w:lvl w:ilvl="1" w:tplc="18090003" w:tentative="1">
+      <w:start w:val="1"/>
+      <w:numFmt w:val="bullet"/>
+      <w:lvlText w:val="o"/>
+      <w:lvlJc w:val="left"/>
+      <w:pPr>
+        <w:ind w:left="1440" w:hanging="360"/>
+      </w:pPr>
+      <w:rPr>
+        <w:rFonts w:ascii="Courier New" w:hAnsi="Courier New" w:cs="Courier New" w:hint="default"/>
+      </w:rPr>
+    </w:lvl>
+    <w:lvl w:ilvl="2" w:tplc="18090005" w:tentative="1">
+      <w:start w:val="1"/>
+      <w:numFmt w:val="bullet"/>
+      <w:lvlText w:val=""/>
+      <w:lvlJc w:val="left"/>
+      <w:pPr>
+        <w:ind w:left="2160" w:hanging="360"/>
+      </w:pPr>
+      <w:rPr>
+        <w:rFonts w:ascii="Wingdings" w:hAnsi="Wingdings" w:hint="default"/>
+      </w:rPr>
+    </w:lvl>
+    <w:lvl w:ilvl="3" w:tplc="18090001" w:tentative="1">
+      <w:start w:val="1"/>
+      <w:numFmt w:val="bullet"/>
+      <w:lvlText w:val=""/>
+      <w:lvlJc w:val="left"/>
+      <w:pPr>
+        <w:ind w:left="2880" w:hanging="360"/>
+      </w:pPr>
+      <w:rPr>
+        <w:rFonts w:ascii="Symbol" w:hAnsi="Symbol" w:hint="default"/>
+      </w:rPr>
+    </w:lvl>
+    <w:lvl w:ilvl="4" w:tplc="18090003" w:tentative="1">
+      <w:start w:val="1"/>
+      <w:numFmt w:val="bullet"/>
+      <w:lvlText w:val="o"/>
+      <w:lvlJc w:val="left"/>
+      <w:pPr>
+        <w:ind w:left="3600" w:hanging="360"/>
+      </w:pPr>
+      <w:rPr>
+        <w:rFonts w:ascii="Courier New" w:hAnsi="Courier New" w:cs="Courier New" w:hint="default"/>
+      </w:rPr>
+    </w:lvl>
+    <w:lvl w:ilvl="5" w:tplc="18090005" w:tentative="1">
+      <w:start w:val="1"/>
+      <w:numFmt w:val="bullet"/>
+      <w:lvlText w:val=""/>
+      <w:lvlJc w:val="left"/>
+      <w:pPr>
+        <w:ind w:left="4320" w:hanging="360"/>
+      </w:pPr>
+      <w:rPr>
+        <w:rFonts w:ascii="Wingdings" w:hAnsi="Wingdings" w:hint="default"/>
+      </w:rPr>
+    </w:lvl>
+    <w:lvl w:ilvl="6" w:tplc="18090001" w:tentative="1">
+      <w:start w:val="1"/>
+      <w:numFmt w:val="bullet"/>
+      <w:lvlText w:val=""/>
+      <w:lvlJc w:val="left"/>
+      <w:pPr>
+        <w:ind w:left="5040" w:hanging="360"/>
+      </w:pPr>
+      <w:rPr>
+        <w:rFonts w:ascii="Symbol" w:hAnsi="Symbol" w:hint="default"/>
+      </w:rPr>
+    </w:lvl>
+    <w:lvl w:ilvl="7" w:tplc="18090003" w:tentative="1">
+      <w:start w:val="1"/>
+      <w:numFmt w:val="bullet"/>
+      <w:lvlText w:val="o"/>
+      <w:lvlJc w:val="left"/>
+      <w:pPr>
+        <w:ind w:left="5760" w:hanging="360"/>
+      </w:pPr>
+      <w:rPr>
+        <w:rFonts w:ascii="Courier New" w:hAnsi="Courier New" w:cs="Courier New" w:hint="default"/>
+      </w:rPr>
+    </w:lvl>
+    <w:lvl w:ilvl="8" w:tplc="18090005" w:tentative="1">
+      <w:start w:val="1"/>
+      <w:numFmt w:val="bullet"/>
+      <w:lvlText w:val=""/>
+      <w:lvlJc w:val="left"/>
+      <w:pPr>
+        <w:ind w:left="6480" w:hanging="360"/>
+      </w:pPr>
+      <w:rPr>
+        <w:rFonts w:ascii="Wingdings" w:hAnsi="Wingdings" w:hint="default"/>
+      </w:rPr>
+    </w:lvl>
+  </w:abstractNum>
   <w:num w:numId="1" w16cid:durableId="612251659">
     <w:abstractNumId w:val="1"/>
   </w:num>
@@ -3801,6 +3649,9 @@
   </w:num>
   <w:num w:numId="3" w16cid:durableId="1512799158">
     <w:abstractNumId w:val="2"/>
+  </w:num>
+  <w:num w:numId="4" w16cid:durableId="49111703">
+    <w:abstractNumId w:val="3"/>
   </w:num>
 </w:numbering>
 </file>
@@ -4408,6 +4259,7 @@
   <w:style w:type="character" w:default="1" w:styleId="DefaultParagraphFont">
     <w:name w:val="Default Paragraph Font"/>
     <w:uiPriority w:val="1"/>
+    <w:semiHidden/>
     <w:unhideWhenUsed/>
   </w:style>
   <w:style w:type="table" w:default="1" w:styleId="TableNormal">

</xml_diff>

<commit_message>
Update Document and motion test code, then add video examples Updated Hardware Coding.docx that showcases how to make the PIR Motion sensor affect the Camera module 3 (with video examples included)
Used motion_test.py example to update it to work with a camera and communicate to PubNub

If applied, this commit will modify Hardware Coding.docx, add motion_picamera2.py, and video examples.
</commit_message>
<xml_diff>
--- a/Hardware Coding.docx
+++ b/Hardware Coding.docx
@@ -1914,7 +1914,29 @@
           <w:szCs w:val="28"/>
           <w:lang w:val="en-US"/>
         </w:rPr>
-        <w:t>(code gotten from https://www.youtube.com/watch?v=U7yVpYv3gxQ)</w:t>
+        <w:t>(code gotten from</w:t>
+      </w:r>
+      <w:r>
+        <w:rPr>
+          <w:b/>
+          <w:bCs/>
+          <w:color w:val="45B0E1" w:themeColor="accent1" w:themeTint="99"/>
+          <w:sz w:val="28"/>
+          <w:szCs w:val="28"/>
+          <w:lang w:val="en-US"/>
+        </w:rPr>
+        <w:t>:</w:t>
+      </w:r>
+      <w:r>
+        <w:rPr>
+          <w:b/>
+          <w:bCs/>
+          <w:color w:val="45B0E1" w:themeColor="accent1" w:themeTint="99"/>
+          <w:sz w:val="28"/>
+          <w:szCs w:val="28"/>
+          <w:lang w:val="en-US"/>
+        </w:rPr>
+        <w:t xml:space="preserve"> https://www.youtube.com/watch?v=U7yVpYv3gxQ)</w:t>
       </w:r>
     </w:p>
     <w:p>
@@ -3147,6 +3169,1616 @@
         </w:rPr>
         <w:t xml:space="preserve">If everything should work, it should read “Motion!” if there is motion, and “No motion” if there is no motion. </w:t>
       </w:r>
+    </w:p>
+    <w:p>
+      <w:pPr>
+        <w:rPr>
+          <w:b/>
+          <w:bCs/>
+          <w:sz w:val="32"/>
+          <w:szCs w:val="32"/>
+          <w:lang w:val="en-US"/>
+        </w:rPr>
+      </w:pPr>
+      <w:r>
+        <w:rPr>
+          <w:b/>
+          <w:bCs/>
+          <w:sz w:val="32"/>
+          <w:szCs w:val="32"/>
+          <w:lang w:val="en-US"/>
+        </w:rPr>
+        <w:t xml:space="preserve">To </w:t>
+      </w:r>
+      <w:r>
+        <w:rPr>
+          <w:b/>
+          <w:bCs/>
+          <w:sz w:val="32"/>
+          <w:szCs w:val="32"/>
+          <w:lang w:val="en-US"/>
+        </w:rPr>
+        <w:t xml:space="preserve">run the </w:t>
+      </w:r>
+      <w:r>
+        <w:rPr>
+          <w:b/>
+          <w:bCs/>
+          <w:sz w:val="32"/>
+          <w:szCs w:val="32"/>
+          <w:lang w:val="en-US"/>
+        </w:rPr>
+        <w:t>Raspberry Pi Camera Module 3 NoIR</w:t>
+      </w:r>
+      <w:r>
+        <w:rPr>
+          <w:b/>
+          <w:bCs/>
+          <w:sz w:val="32"/>
+          <w:szCs w:val="32"/>
+          <w:lang w:val="en-US"/>
+        </w:rPr>
+        <w:t xml:space="preserve"> with the pir motion sensor</w:t>
+      </w:r>
+      <w:r>
+        <w:rPr>
+          <w:b/>
+          <w:bCs/>
+          <w:sz w:val="32"/>
+          <w:szCs w:val="32"/>
+          <w:lang w:val="en-US"/>
+        </w:rPr>
+        <w:t>:</w:t>
+      </w:r>
+    </w:p>
+    <w:p>
+      <w:pPr>
+        <w:jc w:val="center"/>
+        <w:rPr>
+          <w:b/>
+          <w:bCs/>
+          <w:color w:val="45B0E1" w:themeColor="accent1" w:themeTint="99"/>
+          <w:sz w:val="28"/>
+          <w:szCs w:val="28"/>
+          <w:lang w:val="en-US"/>
+        </w:rPr>
+      </w:pPr>
+      <w:r>
+        <w:rPr>
+          <w:b/>
+          <w:bCs/>
+          <w:color w:val="45B0E1" w:themeColor="accent1" w:themeTint="99"/>
+          <w:sz w:val="28"/>
+          <w:szCs w:val="28"/>
+          <w:lang w:val="en-US"/>
+        </w:rPr>
+        <w:t>(code gotten from</w:t>
+      </w:r>
+      <w:r>
+        <w:rPr>
+          <w:b/>
+          <w:bCs/>
+          <w:color w:val="45B0E1" w:themeColor="accent1" w:themeTint="99"/>
+          <w:sz w:val="28"/>
+          <w:szCs w:val="28"/>
+          <w:lang w:val="en-US"/>
+        </w:rPr>
+        <w:t>:</w:t>
+      </w:r>
+      <w:r>
+        <w:rPr>
+          <w:b/>
+          <w:bCs/>
+          <w:color w:val="45B0E1" w:themeColor="accent1" w:themeTint="99"/>
+          <w:sz w:val="28"/>
+          <w:szCs w:val="28"/>
+          <w:lang w:val="en-US"/>
+        </w:rPr>
+        <w:t xml:space="preserve"> </w:t>
+      </w:r>
+      <w:r>
+        <w:rPr>
+          <w:b/>
+          <w:bCs/>
+          <w:color w:val="45B0E1" w:themeColor="accent1" w:themeTint="99"/>
+          <w:sz w:val="28"/>
+          <w:szCs w:val="28"/>
+          <w:lang w:val="en-US"/>
+        </w:rPr>
+        <w:t xml:space="preserve"> </w:t>
+      </w:r>
+      <w:r>
+        <w:rPr>
+          <w:b/>
+          <w:bCs/>
+          <w:color w:val="45B0E1" w:themeColor="accent1" w:themeTint="99"/>
+          <w:sz w:val="28"/>
+          <w:szCs w:val="28"/>
+          <w:lang w:val="en-US"/>
+        </w:rPr>
+        <w:t>https://forums.raspberrypi.com/viewtopic.php?t=368757</w:t>
+      </w:r>
+      <w:r>
+        <w:rPr>
+          <w:b/>
+          <w:bCs/>
+          <w:color w:val="45B0E1" w:themeColor="accent1" w:themeTint="99"/>
+          <w:sz w:val="28"/>
+          <w:szCs w:val="28"/>
+          <w:lang w:val="en-US"/>
+        </w:rPr>
+        <w:t>)</w:t>
+      </w:r>
+    </w:p>
+    <w:p>
+      <w:pPr>
+        <w:rPr>
+          <w:sz w:val="28"/>
+          <w:szCs w:val="28"/>
+          <w:u w:val="single"/>
+          <w:lang w:val="en-US"/>
+        </w:rPr>
+      </w:pPr>
+      <w:r>
+        <w:rPr>
+          <w:sz w:val="28"/>
+          <w:szCs w:val="28"/>
+          <w:u w:val="single"/>
+          <w:lang w:val="en-US"/>
+        </w:rPr>
+        <w:t>In order to make it so that the motion sensor would activate the camera, record for 5 seconds and then save as a mp4, it is required to create a file, (in this case “motion_picamera2.py”):</w:t>
+      </w:r>
+    </w:p>
+    <w:tbl>
+      <w:tblPr>
+        <w:tblStyle w:val="TableGrid"/>
+        <w:tblW w:w="0" w:type="auto"/>
+        <w:tblLook w:val="04A0" w:firstRow="1" w:lastRow="0" w:firstColumn="1" w:lastColumn="0" w:noHBand="0" w:noVBand="1"/>
+      </w:tblPr>
+      <w:tblGrid>
+        <w:gridCol w:w="9016"/>
+      </w:tblGrid>
+      <w:tr>
+        <w:tc>
+          <w:tcPr>
+            <w:tcW w:w="9016" w:type="dxa"/>
+          </w:tcPr>
+          <w:p>
+            <w:pPr>
+              <w:rPr>
+                <w:b/>
+                <w:bCs/>
+                <w:sz w:val="28"/>
+                <w:szCs w:val="28"/>
+                <w:lang w:val="en-US"/>
+              </w:rPr>
+            </w:pPr>
+            <w:r>
+              <w:rPr>
+                <w:b/>
+                <w:bCs/>
+                <w:sz w:val="28"/>
+                <w:szCs w:val="28"/>
+                <w:lang w:val="en-US"/>
+              </w:rPr>
+              <w:t>nano motion_picamera2.py</w:t>
+            </w:r>
+          </w:p>
+        </w:tc>
+      </w:tr>
+    </w:tbl>
+    <w:p>
+      <w:pPr>
+        <w:rPr>
+          <w:sz w:val="28"/>
+          <w:szCs w:val="28"/>
+          <w:u w:val="single"/>
+          <w:lang w:val="en-US"/>
+        </w:rPr>
+      </w:pPr>
+      <w:r>
+        <w:rPr>
+          <w:sz w:val="28"/>
+          <w:szCs w:val="28"/>
+          <w:u w:val="single"/>
+          <w:lang w:val="en-US"/>
+        </w:rPr>
+        <w:t>Inside motion_picamera2.py, put in this code:</w:t>
+      </w:r>
+    </w:p>
+    <w:tbl>
+      <w:tblPr>
+        <w:tblStyle w:val="TableGrid"/>
+        <w:tblW w:w="0" w:type="auto"/>
+        <w:tblLook w:val="04A0" w:firstRow="1" w:lastRow="0" w:firstColumn="1" w:lastColumn="0" w:noHBand="0" w:noVBand="1"/>
+      </w:tblPr>
+      <w:tblGrid>
+        <w:gridCol w:w="9016"/>
+      </w:tblGrid>
+      <w:tr>
+        <w:tc>
+          <w:tcPr>
+            <w:tcW w:w="9016" w:type="dxa"/>
+          </w:tcPr>
+          <w:p>
+            <w:pPr>
+              <w:rPr>
+                <w:b/>
+                <w:bCs/>
+                <w:sz w:val="28"/>
+                <w:szCs w:val="28"/>
+              </w:rPr>
+            </w:pPr>
+            <w:r>
+              <w:rPr>
+                <w:b/>
+                <w:bCs/>
+                <w:sz w:val="28"/>
+                <w:szCs w:val="28"/>
+              </w:rPr>
+              <w:t>from picamera2 import Picamera2</w:t>
+            </w:r>
+          </w:p>
+          <w:p>
+            <w:pPr>
+              <w:rPr>
+                <w:b/>
+                <w:bCs/>
+                <w:sz w:val="28"/>
+                <w:szCs w:val="28"/>
+              </w:rPr>
+            </w:pPr>
+            <w:r>
+              <w:rPr>
+                <w:b/>
+                <w:bCs/>
+                <w:sz w:val="28"/>
+                <w:szCs w:val="28"/>
+              </w:rPr>
+              <w:t>from picamera2.encoders import H264Encoder</w:t>
+            </w:r>
+          </w:p>
+          <w:p>
+            <w:pPr>
+              <w:rPr>
+                <w:b/>
+                <w:bCs/>
+                <w:sz w:val="28"/>
+                <w:szCs w:val="28"/>
+              </w:rPr>
+            </w:pPr>
+            <w:r>
+              <w:rPr>
+                <w:b/>
+                <w:bCs/>
+                <w:sz w:val="28"/>
+                <w:szCs w:val="28"/>
+              </w:rPr>
+              <w:lastRenderedPageBreak/>
+              <w:t>from picamera2.outputs import FfmpegOutput</w:t>
+            </w:r>
+          </w:p>
+          <w:p>
+            <w:pPr>
+              <w:rPr>
+                <w:b/>
+                <w:bCs/>
+                <w:sz w:val="28"/>
+                <w:szCs w:val="28"/>
+              </w:rPr>
+            </w:pPr>
+            <w:r>
+              <w:rPr>
+                <w:b/>
+                <w:bCs/>
+                <w:sz w:val="28"/>
+                <w:szCs w:val="28"/>
+              </w:rPr>
+              <w:t>import RPi.GPIO as GPIO</w:t>
+            </w:r>
+          </w:p>
+          <w:p>
+            <w:pPr>
+              <w:rPr>
+                <w:b/>
+                <w:bCs/>
+                <w:sz w:val="28"/>
+                <w:szCs w:val="28"/>
+              </w:rPr>
+            </w:pPr>
+            <w:r>
+              <w:rPr>
+                <w:b/>
+                <w:bCs/>
+                <w:sz w:val="28"/>
+                <w:szCs w:val="28"/>
+              </w:rPr>
+              <w:t>import time</w:t>
+            </w:r>
+          </w:p>
+          <w:p>
+            <w:pPr>
+              <w:rPr>
+                <w:b/>
+                <w:bCs/>
+                <w:sz w:val="28"/>
+                <w:szCs w:val="28"/>
+              </w:rPr>
+            </w:pPr>
+            <w:r>
+              <w:rPr>
+                <w:b/>
+                <w:bCs/>
+                <w:sz w:val="28"/>
+                <w:szCs w:val="28"/>
+              </w:rPr>
+              <w:t>import cv2</w:t>
+            </w:r>
+          </w:p>
+          <w:p>
+            <w:pPr>
+              <w:rPr>
+                <w:b/>
+                <w:bCs/>
+                <w:sz w:val="28"/>
+                <w:szCs w:val="28"/>
+              </w:rPr>
+            </w:pPr>
+            <w:r>
+              <w:rPr>
+                <w:b/>
+                <w:bCs/>
+                <w:sz w:val="28"/>
+                <w:szCs w:val="28"/>
+              </w:rPr>
+              <w:t>from pubnub.pnconfiguration import PNConfiguration</w:t>
+            </w:r>
+          </w:p>
+          <w:p>
+            <w:pPr>
+              <w:rPr>
+                <w:b/>
+                <w:bCs/>
+                <w:sz w:val="28"/>
+                <w:szCs w:val="28"/>
+              </w:rPr>
+            </w:pPr>
+            <w:r>
+              <w:rPr>
+                <w:b/>
+                <w:bCs/>
+                <w:sz w:val="28"/>
+                <w:szCs w:val="28"/>
+              </w:rPr>
+              <w:t>from pubnub.pubnub import PubNub</w:t>
+            </w:r>
+          </w:p>
+          <w:p>
+            <w:pPr>
+              <w:rPr>
+                <w:b/>
+                <w:bCs/>
+                <w:sz w:val="28"/>
+                <w:szCs w:val="28"/>
+              </w:rPr>
+            </w:pPr>
+          </w:p>
+          <w:p>
+            <w:pPr>
+              <w:rPr>
+                <w:b/>
+                <w:bCs/>
+                <w:sz w:val="28"/>
+                <w:szCs w:val="28"/>
+              </w:rPr>
+            </w:pPr>
+            <w:r>
+              <w:rPr>
+                <w:b/>
+                <w:bCs/>
+                <w:sz w:val="28"/>
+                <w:szCs w:val="28"/>
+              </w:rPr>
+              <w:t># PubNub configuration</w:t>
+            </w:r>
+          </w:p>
+          <w:p>
+            <w:pPr>
+              <w:rPr>
+                <w:b/>
+                <w:bCs/>
+                <w:sz w:val="28"/>
+                <w:szCs w:val="28"/>
+              </w:rPr>
+            </w:pPr>
+            <w:r>
+              <w:rPr>
+                <w:b/>
+                <w:bCs/>
+                <w:sz w:val="28"/>
+                <w:szCs w:val="28"/>
+              </w:rPr>
+              <w:t>pnconfig = PNConfiguration()</w:t>
+            </w:r>
+          </w:p>
+          <w:p>
+            <w:pPr>
+              <w:rPr>
+                <w:b/>
+                <w:bCs/>
+                <w:sz w:val="28"/>
+                <w:szCs w:val="28"/>
+              </w:rPr>
+            </w:pPr>
+            <w:r>
+              <w:rPr>
+                <w:b/>
+                <w:bCs/>
+                <w:sz w:val="28"/>
+                <w:szCs w:val="28"/>
+              </w:rPr>
+              <w:t>pnconfig.subscribe_key = "</w:t>
+            </w:r>
+            <w:r>
+              <w:rPr>
+                <w:b/>
+                <w:bCs/>
+                <w:sz w:val="28"/>
+                <w:szCs w:val="28"/>
+              </w:rPr>
+              <w:t>&lt;subscribe-key</w:t>
+            </w:r>
+            <w:r>
+              <w:rPr>
+                <w:b/>
+                <w:bCs/>
+                <w:sz w:val="28"/>
+                <w:szCs w:val="28"/>
+              </w:rPr>
+              <w:t>"  </w:t>
+            </w:r>
+          </w:p>
+          <w:p>
+            <w:pPr>
+              <w:rPr>
+                <w:b/>
+                <w:bCs/>
+                <w:sz w:val="28"/>
+                <w:szCs w:val="28"/>
+              </w:rPr>
+            </w:pPr>
+            <w:r>
+              <w:rPr>
+                <w:b/>
+                <w:bCs/>
+                <w:sz w:val="28"/>
+                <w:szCs w:val="28"/>
+              </w:rPr>
+              <w:t>pnconfig.publish_key = "</w:t>
+            </w:r>
+            <w:r>
+              <w:rPr>
+                <w:b/>
+                <w:bCs/>
+                <w:sz w:val="28"/>
+                <w:szCs w:val="28"/>
+              </w:rPr>
+              <w:t>&lt;publish-key</w:t>
+            </w:r>
+            <w:r>
+              <w:rPr>
+                <w:b/>
+                <w:bCs/>
+                <w:sz w:val="28"/>
+                <w:szCs w:val="28"/>
+              </w:rPr>
+              <w:t>"  </w:t>
+            </w:r>
+          </w:p>
+          <w:p>
+            <w:pPr>
+              <w:rPr>
+                <w:b/>
+                <w:bCs/>
+                <w:sz w:val="28"/>
+                <w:szCs w:val="28"/>
+              </w:rPr>
+            </w:pPr>
+            <w:r>
+              <w:rPr>
+                <w:b/>
+                <w:bCs/>
+                <w:sz w:val="28"/>
+                <w:szCs w:val="28"/>
+              </w:rPr>
+              <w:t>pnconfig.uuid = "raspberry-pi-motion"  # Unique identifier for this client</w:t>
+            </w:r>
+          </w:p>
+          <w:p>
+            <w:pPr>
+              <w:rPr>
+                <w:b/>
+                <w:bCs/>
+                <w:sz w:val="28"/>
+                <w:szCs w:val="28"/>
+              </w:rPr>
+            </w:pPr>
+            <w:r>
+              <w:rPr>
+                <w:b/>
+                <w:bCs/>
+                <w:sz w:val="28"/>
+                <w:szCs w:val="28"/>
+              </w:rPr>
+              <w:t>pubnub = PubNub(pnconfig)</w:t>
+            </w:r>
+          </w:p>
+          <w:p>
+            <w:pPr>
+              <w:rPr>
+                <w:b/>
+                <w:bCs/>
+                <w:sz w:val="28"/>
+                <w:szCs w:val="28"/>
+              </w:rPr>
+            </w:pPr>
+          </w:p>
+          <w:p>
+            <w:pPr>
+              <w:rPr>
+                <w:b/>
+                <w:bCs/>
+                <w:sz w:val="28"/>
+                <w:szCs w:val="28"/>
+              </w:rPr>
+            </w:pPr>
+            <w:r>
+              <w:rPr>
+                <w:b/>
+                <w:bCs/>
+                <w:sz w:val="28"/>
+                <w:szCs w:val="28"/>
+              </w:rPr>
+              <w:t># Function to publish messages</w:t>
+            </w:r>
+          </w:p>
+          <w:p>
+            <w:pPr>
+              <w:rPr>
+                <w:b/>
+                <w:bCs/>
+                <w:sz w:val="28"/>
+                <w:szCs w:val="28"/>
+              </w:rPr>
+            </w:pPr>
+            <w:r>
+              <w:rPr>
+                <w:b/>
+                <w:bCs/>
+                <w:sz w:val="28"/>
+                <w:szCs w:val="28"/>
+              </w:rPr>
+              <w:t>def publish_message(message):</w:t>
+            </w:r>
+          </w:p>
+          <w:p>
+            <w:pPr>
+              <w:rPr>
+                <w:b/>
+                <w:bCs/>
+                <w:sz w:val="28"/>
+                <w:szCs w:val="28"/>
+              </w:rPr>
+            </w:pPr>
+            <w:r>
+              <w:rPr>
+                <w:b/>
+                <w:bCs/>
+                <w:sz w:val="28"/>
+                <w:szCs w:val="28"/>
+              </w:rPr>
+              <w:t>    pubnub.publish().channel("motion-detection").message(message).sync()</w:t>
+            </w:r>
+          </w:p>
+          <w:p>
+            <w:pPr>
+              <w:rPr>
+                <w:b/>
+                <w:bCs/>
+                <w:sz w:val="28"/>
+                <w:szCs w:val="28"/>
+              </w:rPr>
+            </w:pPr>
+          </w:p>
+          <w:p>
+            <w:pPr>
+              <w:rPr>
+                <w:b/>
+                <w:bCs/>
+                <w:sz w:val="28"/>
+                <w:szCs w:val="28"/>
+              </w:rPr>
+            </w:pPr>
+            <w:r>
+              <w:rPr>
+                <w:b/>
+                <w:bCs/>
+                <w:sz w:val="28"/>
+                <w:szCs w:val="28"/>
+              </w:rPr>
+              <w:t># PIR sensor setup</w:t>
+            </w:r>
+          </w:p>
+          <w:p>
+            <w:pPr>
+              <w:rPr>
+                <w:b/>
+                <w:bCs/>
+                <w:sz w:val="28"/>
+                <w:szCs w:val="28"/>
+              </w:rPr>
+            </w:pPr>
+            <w:r>
+              <w:rPr>
+                <w:b/>
+                <w:bCs/>
+                <w:sz w:val="28"/>
+                <w:szCs w:val="28"/>
+              </w:rPr>
+              <w:t xml:space="preserve">PIR_PIN = 17  # GPIO pin </w:t>
+            </w:r>
+          </w:p>
+          <w:p>
+            <w:pPr>
+              <w:rPr>
+                <w:b/>
+                <w:bCs/>
+                <w:sz w:val="28"/>
+                <w:szCs w:val="28"/>
+              </w:rPr>
+            </w:pPr>
+            <w:r>
+              <w:rPr>
+                <w:b/>
+                <w:bCs/>
+                <w:sz w:val="28"/>
+                <w:szCs w:val="28"/>
+              </w:rPr>
+              <w:t>GPIO.setmode(GPIO.BCM)</w:t>
+            </w:r>
+          </w:p>
+          <w:p>
+            <w:pPr>
+              <w:rPr>
+                <w:b/>
+                <w:bCs/>
+                <w:sz w:val="28"/>
+                <w:szCs w:val="28"/>
+              </w:rPr>
+            </w:pPr>
+            <w:r>
+              <w:rPr>
+                <w:b/>
+                <w:bCs/>
+                <w:sz w:val="28"/>
+                <w:szCs w:val="28"/>
+              </w:rPr>
+              <w:t>GPIO.setup(PIR_PIN, GPIO.IN)</w:t>
+            </w:r>
+          </w:p>
+          <w:p>
+            <w:pPr>
+              <w:rPr>
+                <w:b/>
+                <w:bCs/>
+                <w:sz w:val="28"/>
+                <w:szCs w:val="28"/>
+              </w:rPr>
+            </w:pPr>
+          </w:p>
+          <w:p>
+            <w:pPr>
+              <w:rPr>
+                <w:b/>
+                <w:bCs/>
+                <w:sz w:val="28"/>
+                <w:szCs w:val="28"/>
+              </w:rPr>
+            </w:pPr>
+            <w:r>
+              <w:rPr>
+                <w:b/>
+                <w:bCs/>
+                <w:sz w:val="28"/>
+                <w:szCs w:val="28"/>
+              </w:rPr>
+              <w:t># Initializes the Picamera2</w:t>
+            </w:r>
+          </w:p>
+          <w:p>
+            <w:pPr>
+              <w:rPr>
+                <w:b/>
+                <w:bCs/>
+                <w:sz w:val="28"/>
+                <w:szCs w:val="28"/>
+              </w:rPr>
+            </w:pPr>
+            <w:r>
+              <w:rPr>
+                <w:b/>
+                <w:bCs/>
+                <w:sz w:val="28"/>
+                <w:szCs w:val="28"/>
+              </w:rPr>
+              <w:t>picam2 = Picamera2()</w:t>
+            </w:r>
+          </w:p>
+          <w:p>
+            <w:pPr>
+              <w:rPr>
+                <w:b/>
+                <w:bCs/>
+                <w:sz w:val="28"/>
+                <w:szCs w:val="28"/>
+              </w:rPr>
+            </w:pPr>
+            <w:r>
+              <w:rPr>
+                <w:b/>
+                <w:bCs/>
+                <w:sz w:val="28"/>
+                <w:szCs w:val="28"/>
+              </w:rPr>
+              <w:t>video_config = picam2.create_video_configuration(main={"size": (640, 480)})</w:t>
+            </w:r>
+          </w:p>
+          <w:p>
+            <w:pPr>
+              <w:rPr>
+                <w:b/>
+                <w:bCs/>
+                <w:sz w:val="28"/>
+                <w:szCs w:val="28"/>
+              </w:rPr>
+            </w:pPr>
+            <w:r>
+              <w:rPr>
+                <w:b/>
+                <w:bCs/>
+                <w:sz w:val="28"/>
+                <w:szCs w:val="28"/>
+              </w:rPr>
+              <w:t>picam2.configure(video_config)</w:t>
+            </w:r>
+          </w:p>
+          <w:p>
+            <w:pPr>
+              <w:rPr>
+                <w:b/>
+                <w:bCs/>
+                <w:sz w:val="28"/>
+                <w:szCs w:val="28"/>
+              </w:rPr>
+            </w:pPr>
+            <w:r>
+              <w:rPr>
+                <w:b/>
+                <w:bCs/>
+                <w:sz w:val="28"/>
+                <w:szCs w:val="28"/>
+              </w:rPr>
+              <w:t>picam2.start()</w:t>
+            </w:r>
+          </w:p>
+          <w:p>
+            <w:pPr>
+              <w:rPr>
+                <w:b/>
+                <w:bCs/>
+                <w:sz w:val="28"/>
+                <w:szCs w:val="28"/>
+              </w:rPr>
+            </w:pPr>
+          </w:p>
+          <w:p>
+            <w:pPr>
+              <w:rPr>
+                <w:b/>
+                <w:bCs/>
+                <w:sz w:val="28"/>
+                <w:szCs w:val="28"/>
+              </w:rPr>
+            </w:pPr>
+            <w:r>
+              <w:rPr>
+                <w:b/>
+                <w:bCs/>
+                <w:sz w:val="28"/>
+                <w:szCs w:val="28"/>
+              </w:rPr>
+              <w:t>print("Waiting for motion...")</w:t>
+            </w:r>
+          </w:p>
+          <w:p>
+            <w:pPr>
+              <w:rPr>
+                <w:b/>
+                <w:bCs/>
+                <w:sz w:val="28"/>
+                <w:szCs w:val="28"/>
+              </w:rPr>
+            </w:pPr>
+          </w:p>
+          <w:p>
+            <w:pPr>
+              <w:rPr>
+                <w:b/>
+                <w:bCs/>
+                <w:sz w:val="28"/>
+                <w:szCs w:val="28"/>
+              </w:rPr>
+            </w:pPr>
+            <w:r>
+              <w:rPr>
+                <w:b/>
+                <w:bCs/>
+                <w:sz w:val="28"/>
+                <w:szCs w:val="28"/>
+              </w:rPr>
+              <w:t>try:</w:t>
+            </w:r>
+          </w:p>
+          <w:p>
+            <w:pPr>
+              <w:rPr>
+                <w:b/>
+                <w:bCs/>
+                <w:sz w:val="28"/>
+                <w:szCs w:val="28"/>
+              </w:rPr>
+            </w:pPr>
+            <w:r>
+              <w:rPr>
+                <w:b/>
+                <w:bCs/>
+                <w:sz w:val="28"/>
+                <w:szCs w:val="28"/>
+              </w:rPr>
+              <w:t>    while True:</w:t>
+            </w:r>
+          </w:p>
+          <w:p>
+            <w:pPr>
+              <w:rPr>
+                <w:b/>
+                <w:bCs/>
+                <w:sz w:val="28"/>
+                <w:szCs w:val="28"/>
+              </w:rPr>
+            </w:pPr>
+            <w:r>
+              <w:rPr>
+                <w:b/>
+                <w:bCs/>
+                <w:sz w:val="28"/>
+                <w:szCs w:val="28"/>
+              </w:rPr>
+              <w:t>        # Checks for motion from the PIR sensor</w:t>
+            </w:r>
+          </w:p>
+          <w:p>
+            <w:pPr>
+              <w:rPr>
+                <w:b/>
+                <w:bCs/>
+                <w:sz w:val="28"/>
+                <w:szCs w:val="28"/>
+              </w:rPr>
+            </w:pPr>
+            <w:r>
+              <w:rPr>
+                <w:b/>
+                <w:bCs/>
+                <w:sz w:val="28"/>
+                <w:szCs w:val="28"/>
+              </w:rPr>
+              <w:t>        if GPIO.input(PIR_PIN):</w:t>
+            </w:r>
+          </w:p>
+          <w:p>
+            <w:pPr>
+              <w:rPr>
+                <w:b/>
+                <w:bCs/>
+                <w:sz w:val="28"/>
+                <w:szCs w:val="28"/>
+              </w:rPr>
+            </w:pPr>
+            <w:r>
+              <w:rPr>
+                <w:b/>
+                <w:bCs/>
+                <w:sz w:val="28"/>
+                <w:szCs w:val="28"/>
+              </w:rPr>
+              <w:t>            print("Motion detected!")</w:t>
+            </w:r>
+          </w:p>
+          <w:p>
+            <w:pPr>
+              <w:rPr>
+                <w:b/>
+                <w:bCs/>
+                <w:sz w:val="28"/>
+                <w:szCs w:val="28"/>
+              </w:rPr>
+            </w:pPr>
+            <w:r>
+              <w:rPr>
+                <w:b/>
+                <w:bCs/>
+                <w:sz w:val="28"/>
+                <w:szCs w:val="28"/>
+              </w:rPr>
+              <w:lastRenderedPageBreak/>
+              <w:t>            publish_message({"event": "motion_detected", "timestamp": time.strftime("%Y-%m-%d %H:%M:%S")})</w:t>
+            </w:r>
+          </w:p>
+          <w:p>
+            <w:pPr>
+              <w:rPr>
+                <w:b/>
+                <w:bCs/>
+                <w:sz w:val="28"/>
+                <w:szCs w:val="28"/>
+              </w:rPr>
+            </w:pPr>
+          </w:p>
+          <w:p>
+            <w:pPr>
+              <w:rPr>
+                <w:b/>
+                <w:bCs/>
+                <w:sz w:val="28"/>
+                <w:szCs w:val="28"/>
+              </w:rPr>
+            </w:pPr>
+            <w:r>
+              <w:rPr>
+                <w:b/>
+                <w:bCs/>
+                <w:sz w:val="28"/>
+                <w:szCs w:val="28"/>
+              </w:rPr>
+              <w:t>            # Creates a filename for the video</w:t>
+            </w:r>
+          </w:p>
+          <w:p>
+            <w:pPr>
+              <w:rPr>
+                <w:b/>
+                <w:bCs/>
+                <w:sz w:val="28"/>
+                <w:szCs w:val="28"/>
+              </w:rPr>
+            </w:pPr>
+            <w:r>
+              <w:rPr>
+                <w:b/>
+                <w:bCs/>
+                <w:sz w:val="28"/>
+                <w:szCs w:val="28"/>
+              </w:rPr>
+              <w:t>            timestamp = time.strftime("%Y%m%d_%H%M%S")</w:t>
+            </w:r>
+          </w:p>
+          <w:p>
+            <w:pPr>
+              <w:rPr>
+                <w:b/>
+                <w:bCs/>
+                <w:sz w:val="28"/>
+                <w:szCs w:val="28"/>
+              </w:rPr>
+            </w:pPr>
+            <w:r>
+              <w:rPr>
+                <w:b/>
+                <w:bCs/>
+                <w:sz w:val="28"/>
+                <w:szCs w:val="28"/>
+              </w:rPr>
+              <w:t>            encoder = H264Encoder(10000000)</w:t>
+            </w:r>
+          </w:p>
+          <w:p>
+            <w:pPr>
+              <w:rPr>
+                <w:b/>
+                <w:bCs/>
+                <w:sz w:val="28"/>
+                <w:szCs w:val="28"/>
+              </w:rPr>
+            </w:pPr>
+            <w:r>
+              <w:rPr>
+                <w:b/>
+                <w:bCs/>
+                <w:sz w:val="28"/>
+                <w:szCs w:val="28"/>
+              </w:rPr>
+              <w:t>            filename = FfmpegOutput(f"/home/haroldt2/motion_{timestamp}.mp4")</w:t>
+            </w:r>
+          </w:p>
+          <w:p>
+            <w:pPr>
+              <w:rPr>
+                <w:b/>
+                <w:bCs/>
+                <w:sz w:val="28"/>
+                <w:szCs w:val="28"/>
+              </w:rPr>
+            </w:pPr>
+          </w:p>
+          <w:p>
+            <w:pPr>
+              <w:rPr>
+                <w:b/>
+                <w:bCs/>
+                <w:sz w:val="28"/>
+                <w:szCs w:val="28"/>
+              </w:rPr>
+            </w:pPr>
+            <w:r>
+              <w:rPr>
+                <w:b/>
+                <w:bCs/>
+                <w:sz w:val="28"/>
+                <w:szCs w:val="28"/>
+              </w:rPr>
+              <w:t>            # Start</w:t>
+            </w:r>
+            <w:r>
+              <w:rPr>
+                <w:b/>
+                <w:bCs/>
+                <w:sz w:val="28"/>
+                <w:szCs w:val="28"/>
+              </w:rPr>
+              <w:t>s</w:t>
+            </w:r>
+            <w:r>
+              <w:rPr>
+                <w:b/>
+                <w:bCs/>
+                <w:sz w:val="28"/>
+                <w:szCs w:val="28"/>
+              </w:rPr>
+              <w:t xml:space="preserve"> recording the video</w:t>
+            </w:r>
+          </w:p>
+          <w:p>
+            <w:pPr>
+              <w:rPr>
+                <w:b/>
+                <w:bCs/>
+                <w:sz w:val="28"/>
+                <w:szCs w:val="28"/>
+              </w:rPr>
+            </w:pPr>
+            <w:r>
+              <w:rPr>
+                <w:b/>
+                <w:bCs/>
+                <w:sz w:val="28"/>
+                <w:szCs w:val="28"/>
+              </w:rPr>
+              <w:t>            picam2.start_recording(encoder, output=filename)</w:t>
+            </w:r>
+          </w:p>
+          <w:p>
+            <w:pPr>
+              <w:rPr>
+                <w:b/>
+                <w:bCs/>
+                <w:sz w:val="28"/>
+                <w:szCs w:val="28"/>
+              </w:rPr>
+            </w:pPr>
+          </w:p>
+          <w:p>
+            <w:pPr>
+              <w:rPr>
+                <w:b/>
+                <w:bCs/>
+                <w:sz w:val="28"/>
+                <w:szCs w:val="28"/>
+              </w:rPr>
+            </w:pPr>
+            <w:r>
+              <w:rPr>
+                <w:b/>
+                <w:bCs/>
+                <w:sz w:val="28"/>
+                <w:szCs w:val="28"/>
+              </w:rPr>
+              <w:t>            # Records video for 5 seconds while showing the live feed</w:t>
+            </w:r>
+          </w:p>
+          <w:p>
+            <w:pPr>
+              <w:rPr>
+                <w:b/>
+                <w:bCs/>
+                <w:sz w:val="28"/>
+                <w:szCs w:val="28"/>
+              </w:rPr>
+            </w:pPr>
+            <w:r>
+              <w:rPr>
+                <w:b/>
+                <w:bCs/>
+                <w:sz w:val="28"/>
+                <w:szCs w:val="28"/>
+              </w:rPr>
+              <w:t>            start_time = time.time()</w:t>
+            </w:r>
+          </w:p>
+          <w:p>
+            <w:pPr>
+              <w:rPr>
+                <w:b/>
+                <w:bCs/>
+                <w:sz w:val="28"/>
+                <w:szCs w:val="28"/>
+              </w:rPr>
+            </w:pPr>
+            <w:r>
+              <w:rPr>
+                <w:b/>
+                <w:bCs/>
+                <w:sz w:val="28"/>
+                <w:szCs w:val="28"/>
+              </w:rPr>
+              <w:t>            while time.time() - start_time &lt; 5:</w:t>
+            </w:r>
+          </w:p>
+          <w:p>
+            <w:pPr>
+              <w:rPr>
+                <w:b/>
+                <w:bCs/>
+                <w:sz w:val="28"/>
+                <w:szCs w:val="28"/>
+              </w:rPr>
+            </w:pPr>
+            <w:r>
+              <w:rPr>
+                <w:b/>
+                <w:bCs/>
+                <w:sz w:val="28"/>
+                <w:szCs w:val="28"/>
+              </w:rPr>
+              <w:t>                frame = picam2.capture_array()</w:t>
+            </w:r>
+          </w:p>
+          <w:p>
+            <w:pPr>
+              <w:rPr>
+                <w:b/>
+                <w:bCs/>
+                <w:sz w:val="28"/>
+                <w:szCs w:val="28"/>
+              </w:rPr>
+            </w:pPr>
+            <w:r>
+              <w:rPr>
+                <w:b/>
+                <w:bCs/>
+                <w:sz w:val="28"/>
+                <w:szCs w:val="28"/>
+              </w:rPr>
+              <w:t>                cv2.imshow("Live Camera Feed", frame)</w:t>
+            </w:r>
+          </w:p>
+          <w:p>
+            <w:pPr>
+              <w:rPr>
+                <w:b/>
+                <w:bCs/>
+                <w:sz w:val="28"/>
+                <w:szCs w:val="28"/>
+              </w:rPr>
+            </w:pPr>
+          </w:p>
+          <w:p>
+            <w:pPr>
+              <w:rPr>
+                <w:b/>
+                <w:bCs/>
+                <w:sz w:val="28"/>
+                <w:szCs w:val="28"/>
+              </w:rPr>
+            </w:pPr>
+            <w:r>
+              <w:rPr>
+                <w:b/>
+                <w:bCs/>
+                <w:sz w:val="28"/>
+                <w:szCs w:val="28"/>
+              </w:rPr>
+              <w:t>                # Exits if 'q' is pressed</w:t>
+            </w:r>
+          </w:p>
+          <w:p>
+            <w:pPr>
+              <w:rPr>
+                <w:b/>
+                <w:bCs/>
+                <w:sz w:val="28"/>
+                <w:szCs w:val="28"/>
+              </w:rPr>
+            </w:pPr>
+            <w:r>
+              <w:rPr>
+                <w:b/>
+                <w:bCs/>
+                <w:sz w:val="28"/>
+                <w:szCs w:val="28"/>
+              </w:rPr>
+              <w:t>                if cv2.waitKey(1) &amp; 0xFF == ord('q'):</w:t>
+            </w:r>
+          </w:p>
+          <w:p>
+            <w:pPr>
+              <w:rPr>
+                <w:b/>
+                <w:bCs/>
+                <w:sz w:val="28"/>
+                <w:szCs w:val="28"/>
+              </w:rPr>
+            </w:pPr>
+            <w:r>
+              <w:rPr>
+                <w:b/>
+                <w:bCs/>
+                <w:sz w:val="28"/>
+                <w:szCs w:val="28"/>
+              </w:rPr>
+              <w:t>                    raise KeyboardInterrupt</w:t>
+            </w:r>
+          </w:p>
+          <w:p>
+            <w:pPr>
+              <w:rPr>
+                <w:b/>
+                <w:bCs/>
+                <w:sz w:val="28"/>
+                <w:szCs w:val="28"/>
+              </w:rPr>
+            </w:pPr>
+          </w:p>
+          <w:p>
+            <w:pPr>
+              <w:rPr>
+                <w:b/>
+                <w:bCs/>
+                <w:sz w:val="28"/>
+                <w:szCs w:val="28"/>
+              </w:rPr>
+            </w:pPr>
+            <w:r>
+              <w:rPr>
+                <w:b/>
+                <w:bCs/>
+                <w:sz w:val="28"/>
+                <w:szCs w:val="28"/>
+              </w:rPr>
+              <w:t>            picam2.stop_recording()</w:t>
+            </w:r>
+          </w:p>
+          <w:p>
+            <w:pPr>
+              <w:rPr>
+                <w:b/>
+                <w:bCs/>
+                <w:sz w:val="28"/>
+                <w:szCs w:val="28"/>
+              </w:rPr>
+            </w:pPr>
+            <w:r>
+              <w:rPr>
+                <w:b/>
+                <w:bCs/>
+                <w:sz w:val="28"/>
+                <w:szCs w:val="28"/>
+              </w:rPr>
+              <w:t>            print(f"Video saved as {filename}")</w:t>
+            </w:r>
+          </w:p>
+          <w:p>
+            <w:pPr>
+              <w:rPr>
+                <w:b/>
+                <w:bCs/>
+                <w:sz w:val="28"/>
+                <w:szCs w:val="28"/>
+              </w:rPr>
+            </w:pPr>
+          </w:p>
+          <w:p>
+            <w:pPr>
+              <w:rPr>
+                <w:b/>
+                <w:bCs/>
+                <w:sz w:val="28"/>
+                <w:szCs w:val="28"/>
+              </w:rPr>
+            </w:pPr>
+            <w:r>
+              <w:rPr>
+                <w:b/>
+                <w:bCs/>
+                <w:sz w:val="28"/>
+                <w:szCs w:val="28"/>
+              </w:rPr>
+              <w:t>        time.sleep(0.1)  # Short delay to avoid high CPU usage</w:t>
+            </w:r>
+          </w:p>
+          <w:p>
+            <w:pPr>
+              <w:rPr>
+                <w:b/>
+                <w:bCs/>
+                <w:sz w:val="28"/>
+                <w:szCs w:val="28"/>
+              </w:rPr>
+            </w:pPr>
+          </w:p>
+          <w:p>
+            <w:pPr>
+              <w:rPr>
+                <w:b/>
+                <w:bCs/>
+                <w:sz w:val="28"/>
+                <w:szCs w:val="28"/>
+              </w:rPr>
+            </w:pPr>
+            <w:r>
+              <w:rPr>
+                <w:b/>
+                <w:bCs/>
+                <w:sz w:val="28"/>
+                <w:szCs w:val="28"/>
+              </w:rPr>
+              <w:t>except KeyboardInterrupt:</w:t>
+            </w:r>
+          </w:p>
+          <w:p>
+            <w:pPr>
+              <w:rPr>
+                <w:b/>
+                <w:bCs/>
+                <w:sz w:val="28"/>
+                <w:szCs w:val="28"/>
+              </w:rPr>
+            </w:pPr>
+            <w:r>
+              <w:rPr>
+                <w:b/>
+                <w:bCs/>
+                <w:sz w:val="28"/>
+                <w:szCs w:val="28"/>
+              </w:rPr>
+              <w:t>    print("\nExiting...")</w:t>
+            </w:r>
+          </w:p>
+          <w:p>
+            <w:pPr>
+              <w:rPr>
+                <w:b/>
+                <w:bCs/>
+                <w:sz w:val="28"/>
+                <w:szCs w:val="28"/>
+              </w:rPr>
+            </w:pPr>
+            <w:r>
+              <w:rPr>
+                <w:b/>
+                <w:bCs/>
+                <w:sz w:val="28"/>
+                <w:szCs w:val="28"/>
+              </w:rPr>
+              <w:t>finally:</w:t>
+            </w:r>
+          </w:p>
+          <w:p>
+            <w:pPr>
+              <w:rPr>
+                <w:b/>
+                <w:bCs/>
+                <w:sz w:val="28"/>
+                <w:szCs w:val="28"/>
+              </w:rPr>
+            </w:pPr>
+            <w:r>
+              <w:rPr>
+                <w:b/>
+                <w:bCs/>
+                <w:sz w:val="28"/>
+                <w:szCs w:val="28"/>
+              </w:rPr>
+              <w:t>    # Cleans up resources</w:t>
+            </w:r>
+          </w:p>
+          <w:p>
+            <w:pPr>
+              <w:rPr>
+                <w:b/>
+                <w:bCs/>
+                <w:sz w:val="28"/>
+                <w:szCs w:val="28"/>
+              </w:rPr>
+            </w:pPr>
+            <w:r>
+              <w:rPr>
+                <w:b/>
+                <w:bCs/>
+                <w:sz w:val="28"/>
+                <w:szCs w:val="28"/>
+              </w:rPr>
+              <w:t>    GPIO.cleanup()</w:t>
+            </w:r>
+          </w:p>
+          <w:p>
+            <w:pPr>
+              <w:rPr>
+                <w:b/>
+                <w:bCs/>
+                <w:sz w:val="28"/>
+                <w:szCs w:val="28"/>
+              </w:rPr>
+            </w:pPr>
+            <w:r>
+              <w:rPr>
+                <w:b/>
+                <w:bCs/>
+                <w:sz w:val="28"/>
+                <w:szCs w:val="28"/>
+              </w:rPr>
+              <w:t>    picam2.close()</w:t>
+            </w:r>
+          </w:p>
+          <w:p>
+            <w:pPr>
+              <w:rPr>
+                <w:b/>
+                <w:bCs/>
+                <w:sz w:val="28"/>
+                <w:szCs w:val="28"/>
+              </w:rPr>
+            </w:pPr>
+            <w:r>
+              <w:rPr>
+                <w:b/>
+                <w:bCs/>
+                <w:sz w:val="28"/>
+                <w:szCs w:val="28"/>
+              </w:rPr>
+              <w:t>    cv2.destroyAllWindows()</w:t>
+            </w:r>
+          </w:p>
+          <w:p>
+            <w:pPr>
+              <w:rPr>
+                <w:b/>
+                <w:bCs/>
+                <w:sz w:val="28"/>
+                <w:szCs w:val="28"/>
+              </w:rPr>
+            </w:pPr>
+          </w:p>
+          <w:p>
+            <w:pPr>
+              <w:rPr>
+                <w:b/>
+                <w:bCs/>
+                <w:sz w:val="28"/>
+                <w:szCs w:val="28"/>
+                <w:lang w:val="en-US"/>
+              </w:rPr>
+            </w:pPr>
+          </w:p>
+        </w:tc>
+      </w:tr>
+    </w:tbl>
+    <w:p>
+      <w:pPr>
+        <w:rPr>
+          <w:sz w:val="28"/>
+          <w:szCs w:val="28"/>
+          <w:u w:val="single"/>
+          <w:lang w:val="en-US"/>
+        </w:rPr>
+      </w:pPr>
+      <w:r>
+        <w:rPr>
+          <w:sz w:val="28"/>
+          <w:szCs w:val="28"/>
+          <w:u w:val="single"/>
+          <w:lang w:val="en-US"/>
+        </w:rPr>
+        <w:lastRenderedPageBreak/>
+        <w:t>Then be sure to run the code using this code:</w:t>
+      </w:r>
+    </w:p>
+    <w:tbl>
+      <w:tblPr>
+        <w:tblStyle w:val="TableGrid"/>
+        <w:tblW w:w="0" w:type="auto"/>
+        <w:tblLook w:val="04A0" w:firstRow="1" w:lastRow="0" w:firstColumn="1" w:lastColumn="0" w:noHBand="0" w:noVBand="1"/>
+      </w:tblPr>
+      <w:tblGrid>
+        <w:gridCol w:w="9016"/>
+      </w:tblGrid>
+      <w:tr>
+        <w:tc>
+          <w:tcPr>
+            <w:tcW w:w="9016" w:type="dxa"/>
+          </w:tcPr>
+          <w:p>
+            <w:pPr>
+              <w:rPr>
+                <w:b/>
+                <w:bCs/>
+                <w:sz w:val="28"/>
+                <w:szCs w:val="28"/>
+                <w:lang w:val="en-US"/>
+              </w:rPr>
+            </w:pPr>
+            <w:r>
+              <w:rPr>
+                <w:b/>
+                <w:bCs/>
+                <w:sz w:val="28"/>
+                <w:szCs w:val="28"/>
+              </w:rPr>
+              <w:t xml:space="preserve">sudo python3 </w:t>
+            </w:r>
+            <w:r>
+              <w:rPr>
+                <w:b/>
+                <w:bCs/>
+                <w:sz w:val="28"/>
+                <w:szCs w:val="28"/>
+                <w:lang w:val="en-US"/>
+              </w:rPr>
+              <w:t>motion_picamera2.py</w:t>
+            </w:r>
+          </w:p>
+        </w:tc>
+      </w:tr>
+    </w:tbl>
+    <w:p>
+      <w:pPr>
+        <w:rPr>
+          <w:sz w:val="28"/>
+          <w:szCs w:val="28"/>
+          <w:u w:val="single"/>
+          <w:lang w:val="en-US"/>
+        </w:rPr>
+      </w:pPr>
+    </w:p>
+    <w:p>
+      <w:pPr>
+        <w:rPr>
+          <w:sz w:val="28"/>
+          <w:szCs w:val="28"/>
+          <w:u w:val="single"/>
+          <w:lang w:val="en-US"/>
+        </w:rPr>
+      </w:pPr>
     </w:p>
     <w:p>
       <w:pPr>
@@ -4259,7 +5891,6 @@
   <w:style w:type="character" w:default="1" w:styleId="DefaultParagraphFont">
     <w:name w:val="Default Paragraph Font"/>
     <w:uiPriority w:val="1"/>
-    <w:semiHidden/>
     <w:unhideWhenUsed/>
   </w:style>
   <w:style w:type="table" w:default="1" w:styleId="TableNormal">

</xml_diff>

<commit_message>
Implement DHT22, Button testing Code and a video
Add a test for DHT22 Humidity/temperature sensor and a button, both codes have been tested separately, both succeeded

Updated Hardware Coding.docx

If applied, this commit will add two python files labelled “button_test” and “dht22_test”, a video example and update the word document.
</commit_message>
<xml_diff>
--- a/Hardware Coding.docx
+++ b/Hardware Coding.docx
@@ -817,7 +817,35 @@
                 <w:sz w:val="28"/>
                 <w:szCs w:val="28"/>
               </w:rPr>
-              <w:t>nano live_camera_feed.py</w:t>
+              <w:t xml:space="preserve">nano </w:t>
+            </w:r>
+            <w:r>
+              <w:rPr>
+                <w:b/>
+                <w:bCs/>
+                <w:sz w:val="28"/>
+                <w:szCs w:val="28"/>
+                <w:lang w:val="en-US"/>
+              </w:rPr>
+              <w:t>microphone_to_speaker_code</w:t>
+            </w:r>
+            <w:r>
+              <w:rPr>
+                <w:b/>
+                <w:bCs/>
+                <w:sz w:val="28"/>
+                <w:szCs w:val="28"/>
+              </w:rPr>
+              <w:t>.</w:t>
+            </w:r>
+            <w:r>
+              <w:rPr>
+                <w:b/>
+                <w:bCs/>
+                <w:sz w:val="28"/>
+                <w:szCs w:val="28"/>
+              </w:rPr>
+              <w:t>py</w:t>
             </w:r>
           </w:p>
           <w:p>
@@ -845,8 +873,18 @@
                 <w:bCs/>
                 <w:sz w:val="28"/>
                 <w:szCs w:val="28"/>
-              </w:rPr>
-              <w:t>live_camera_feed.py</w:t>
+                <w:lang w:val="en-US"/>
+              </w:rPr>
+              <w:t>microphone_to_speaker_code</w:t>
+            </w:r>
+            <w:r>
+              <w:rPr>
+                <w:b/>
+                <w:bCs/>
+                <w:sz w:val="28"/>
+                <w:szCs w:val="28"/>
+              </w:rPr>
+              <w:t>.py</w:t>
             </w:r>
           </w:p>
         </w:tc>
@@ -1106,7 +1144,16 @@
                 <w:sz w:val="28"/>
                 <w:szCs w:val="28"/>
               </w:rPr>
-              <w:t>SAMPLE_RATE = 16000</w:t>
+              <w:t xml:space="preserve">SAMPLE_RATE = </w:t>
+            </w:r>
+            <w:r>
+              <w:rPr>
+                <w:b/>
+                <w:bCs/>
+                <w:sz w:val="28"/>
+                <w:szCs w:val="28"/>
+              </w:rPr>
+              <w:t>48000</w:t>
             </w:r>
           </w:p>
           <w:p>
@@ -3218,17 +3265,7 @@
           <w:szCs w:val="32"/>
           <w:lang w:val="en-US"/>
         </w:rPr>
-        <w:t xml:space="preserve"> with the pir motion sensor</w:t>
-      </w:r>
-      <w:r>
-        <w:rPr>
-          <w:b/>
-          <w:bCs/>
-          <w:sz w:val="32"/>
-          <w:szCs w:val="32"/>
-          <w:lang w:val="en-US"/>
-        </w:rPr>
-        <w:t>:</w:t>
+        <w:t xml:space="preserve"> with the pir motion sensor:</w:t>
       </w:r>
     </w:p>
     <w:p>
@@ -4779,6 +4816,676 @@
           <w:lang w:val="en-US"/>
         </w:rPr>
       </w:pPr>
+    </w:p>
+    <w:p>
+      <w:pPr>
+        <w:rPr>
+          <w:b/>
+          <w:bCs/>
+          <w:sz w:val="32"/>
+          <w:szCs w:val="32"/>
+          <w:lang w:val="en-US"/>
+        </w:rPr>
+      </w:pPr>
+      <w:r>
+        <w:rPr>
+          <w:b/>
+          <w:bCs/>
+          <w:sz w:val="32"/>
+          <w:szCs w:val="32"/>
+          <w:lang w:val="en-US"/>
+        </w:rPr>
+        <w:t xml:space="preserve">To </w:t>
+      </w:r>
+      <w:r>
+        <w:rPr>
+          <w:b/>
+          <w:bCs/>
+          <w:sz w:val="32"/>
+          <w:szCs w:val="32"/>
+          <w:lang w:val="en-US"/>
+        </w:rPr>
+        <w:t>run the</w:t>
+      </w:r>
+      <w:r>
+        <w:rPr>
+          <w:b/>
+          <w:bCs/>
+          <w:sz w:val="32"/>
+          <w:szCs w:val="32"/>
+          <w:lang w:val="en-US"/>
+        </w:rPr>
+        <w:t xml:space="preserve"> mini Illuminated Momentary Pushbutton</w:t>
+      </w:r>
+      <w:r>
+        <w:rPr>
+          <w:b/>
+          <w:bCs/>
+          <w:sz w:val="32"/>
+          <w:szCs w:val="32"/>
+          <w:lang w:val="en-US"/>
+        </w:rPr>
+        <w:t>:</w:t>
+      </w:r>
+    </w:p>
+    <w:p>
+      <w:pPr>
+        <w:rPr>
+          <w:sz w:val="28"/>
+          <w:szCs w:val="28"/>
+          <w:u w:val="single"/>
+          <w:lang w:val="en-US"/>
+        </w:rPr>
+      </w:pPr>
+      <w:r>
+        <w:rPr>
+          <w:sz w:val="28"/>
+          <w:szCs w:val="28"/>
+          <w:u w:val="single"/>
+          <w:lang w:val="en-US"/>
+        </w:rPr>
+        <w:t>In order to run the mini Illuminated Momentary Pushbutton, it is required that the button is properly connected to the breadboard and the Raspberry Pi, once it is finished, create a file:</w:t>
+      </w:r>
+    </w:p>
+    <w:tbl>
+      <w:tblPr>
+        <w:tblStyle w:val="TableGrid"/>
+        <w:tblW w:w="0" w:type="auto"/>
+        <w:tblLook w:val="04A0" w:firstRow="1" w:lastRow="0" w:firstColumn="1" w:lastColumn="0" w:noHBand="0" w:noVBand="1"/>
+      </w:tblPr>
+      <w:tblGrid>
+        <w:gridCol w:w="9016"/>
+      </w:tblGrid>
+      <w:tr>
+        <w:tc>
+          <w:tcPr>
+            <w:tcW w:w="9016" w:type="dxa"/>
+          </w:tcPr>
+          <w:p>
+            <w:pPr>
+              <w:rPr>
+                <w:b/>
+                <w:bCs/>
+                <w:sz w:val="28"/>
+                <w:szCs w:val="28"/>
+                <w:lang w:val="en-US"/>
+              </w:rPr>
+            </w:pPr>
+            <w:r>
+              <w:rPr>
+                <w:b/>
+                <w:bCs/>
+                <w:sz w:val="28"/>
+                <w:szCs w:val="28"/>
+                <w:lang w:val="en-US"/>
+              </w:rPr>
+              <w:t>nano button_test.py</w:t>
+            </w:r>
+          </w:p>
+          <w:p>
+            <w:pPr>
+              <w:rPr>
+                <w:b/>
+                <w:bCs/>
+                <w:sz w:val="28"/>
+                <w:szCs w:val="28"/>
+                <w:lang w:val="en-US"/>
+              </w:rPr>
+            </w:pPr>
+            <w:r>
+              <w:rPr>
+                <w:b/>
+                <w:bCs/>
+                <w:sz w:val="28"/>
+                <w:szCs w:val="28"/>
+                <w:lang w:val="en-US"/>
+              </w:rPr>
+              <w:t>vim button_test.py</w:t>
+            </w:r>
+          </w:p>
+        </w:tc>
+      </w:tr>
+    </w:tbl>
+    <w:p>
+      <w:pPr>
+        <w:rPr>
+          <w:sz w:val="28"/>
+          <w:szCs w:val="28"/>
+          <w:u w:val="single"/>
+          <w:lang w:val="en-US"/>
+        </w:rPr>
+      </w:pPr>
+      <w:r>
+        <w:rPr>
+          <w:sz w:val="28"/>
+          <w:szCs w:val="28"/>
+          <w:u w:val="single"/>
+          <w:lang w:val="en-US"/>
+        </w:rPr>
+        <w:t>Once the file is open, input this code:</w:t>
+      </w:r>
+    </w:p>
+    <w:tbl>
+      <w:tblPr>
+        <w:tblStyle w:val="TableGrid"/>
+        <w:tblW w:w="0" w:type="auto"/>
+        <w:tblLook w:val="04A0" w:firstRow="1" w:lastRow="0" w:firstColumn="1" w:lastColumn="0" w:noHBand="0" w:noVBand="1"/>
+      </w:tblPr>
+      <w:tblGrid>
+        <w:gridCol w:w="9016"/>
+      </w:tblGrid>
+      <w:tr>
+        <w:tc>
+          <w:tcPr>
+            <w:tcW w:w="9016" w:type="dxa"/>
+          </w:tcPr>
+          <w:p>
+            <w:pPr>
+              <w:rPr>
+                <w:b/>
+                <w:bCs/>
+                <w:sz w:val="28"/>
+                <w:szCs w:val="28"/>
+                <w:lang w:val="en-US"/>
+              </w:rPr>
+            </w:pPr>
+            <w:r>
+              <w:rPr>
+                <w:b/>
+                <w:bCs/>
+                <w:sz w:val="28"/>
+                <w:szCs w:val="28"/>
+                <w:lang w:val="en-US"/>
+              </w:rPr>
+              <w:t>import RPi.GPIO as GPIO</w:t>
+            </w:r>
+          </w:p>
+          <w:p>
+            <w:pPr>
+              <w:rPr>
+                <w:b/>
+                <w:bCs/>
+                <w:sz w:val="28"/>
+                <w:szCs w:val="28"/>
+                <w:lang w:val="en-US"/>
+              </w:rPr>
+            </w:pPr>
+            <w:r>
+              <w:rPr>
+                <w:b/>
+                <w:bCs/>
+                <w:sz w:val="28"/>
+                <w:szCs w:val="28"/>
+                <w:lang w:val="en-US"/>
+              </w:rPr>
+              <w:t>import time</w:t>
+            </w:r>
+          </w:p>
+          <w:p>
+            <w:pPr>
+              <w:rPr>
+                <w:b/>
+                <w:bCs/>
+                <w:sz w:val="28"/>
+                <w:szCs w:val="28"/>
+                <w:lang w:val="en-US"/>
+              </w:rPr>
+            </w:pPr>
+          </w:p>
+          <w:p>
+            <w:pPr>
+              <w:rPr>
+                <w:b/>
+                <w:bCs/>
+                <w:sz w:val="28"/>
+                <w:szCs w:val="28"/>
+                <w:lang w:val="en-US"/>
+              </w:rPr>
+            </w:pPr>
+            <w:r>
+              <w:rPr>
+                <w:b/>
+                <w:bCs/>
+                <w:sz w:val="28"/>
+                <w:szCs w:val="28"/>
+                <w:lang w:val="en-US"/>
+              </w:rPr>
+              <w:t># Set GPIO mode</w:t>
+            </w:r>
+          </w:p>
+          <w:p>
+            <w:pPr>
+              <w:rPr>
+                <w:b/>
+                <w:bCs/>
+                <w:sz w:val="28"/>
+                <w:szCs w:val="28"/>
+                <w:lang w:val="en-US"/>
+              </w:rPr>
+            </w:pPr>
+            <w:r>
+              <w:rPr>
+                <w:b/>
+                <w:bCs/>
+                <w:sz w:val="28"/>
+                <w:szCs w:val="28"/>
+                <w:lang w:val="en-US"/>
+              </w:rPr>
+              <w:t>GPIO.setmode(GPIO.BCM)</w:t>
+            </w:r>
+          </w:p>
+          <w:p>
+            <w:pPr>
+              <w:rPr>
+                <w:b/>
+                <w:bCs/>
+                <w:sz w:val="28"/>
+                <w:szCs w:val="28"/>
+                <w:lang w:val="en-US"/>
+              </w:rPr>
+            </w:pPr>
+          </w:p>
+          <w:p>
+            <w:pPr>
+              <w:rPr>
+                <w:b/>
+                <w:bCs/>
+                <w:sz w:val="28"/>
+                <w:szCs w:val="28"/>
+                <w:lang w:val="en-US"/>
+              </w:rPr>
+            </w:pPr>
+            <w:r>
+              <w:rPr>
+                <w:b/>
+                <w:bCs/>
+                <w:sz w:val="28"/>
+                <w:szCs w:val="28"/>
+                <w:lang w:val="en-US"/>
+              </w:rPr>
+              <w:t># Define the button pin</w:t>
+            </w:r>
+          </w:p>
+          <w:p>
+            <w:pPr>
+              <w:rPr>
+                <w:b/>
+                <w:bCs/>
+                <w:sz w:val="28"/>
+                <w:szCs w:val="28"/>
+                <w:lang w:val="en-US"/>
+              </w:rPr>
+            </w:pPr>
+            <w:r>
+              <w:rPr>
+                <w:b/>
+                <w:bCs/>
+                <w:sz w:val="28"/>
+                <w:szCs w:val="28"/>
+                <w:lang w:val="en-US"/>
+              </w:rPr>
+              <w:t>button_pin = 4</w:t>
+            </w:r>
+          </w:p>
+          <w:p>
+            <w:pPr>
+              <w:rPr>
+                <w:b/>
+                <w:bCs/>
+                <w:sz w:val="28"/>
+                <w:szCs w:val="28"/>
+                <w:lang w:val="en-US"/>
+              </w:rPr>
+            </w:pPr>
+          </w:p>
+          <w:p>
+            <w:pPr>
+              <w:rPr>
+                <w:b/>
+                <w:bCs/>
+                <w:sz w:val="28"/>
+                <w:szCs w:val="28"/>
+                <w:lang w:val="en-US"/>
+              </w:rPr>
+            </w:pPr>
+            <w:r>
+              <w:rPr>
+                <w:b/>
+                <w:bCs/>
+                <w:sz w:val="28"/>
+                <w:szCs w:val="28"/>
+                <w:lang w:val="en-US"/>
+              </w:rPr>
+              <w:t># Set up the button pin as input with an internal pull-up resistor</w:t>
+            </w:r>
+          </w:p>
+          <w:p>
+            <w:pPr>
+              <w:rPr>
+                <w:b/>
+                <w:bCs/>
+                <w:sz w:val="28"/>
+                <w:szCs w:val="28"/>
+                <w:lang w:val="en-US"/>
+              </w:rPr>
+            </w:pPr>
+            <w:r>
+              <w:rPr>
+                <w:b/>
+                <w:bCs/>
+                <w:sz w:val="28"/>
+                <w:szCs w:val="28"/>
+                <w:lang w:val="en-US"/>
+              </w:rPr>
+              <w:t>GPIO.setup(button_pin, GPIO.IN, pull_up_down=GPIO.PUD_UP)</w:t>
+            </w:r>
+          </w:p>
+          <w:p>
+            <w:pPr>
+              <w:rPr>
+                <w:b/>
+                <w:bCs/>
+                <w:sz w:val="28"/>
+                <w:szCs w:val="28"/>
+                <w:lang w:val="en-US"/>
+              </w:rPr>
+            </w:pPr>
+          </w:p>
+          <w:p>
+            <w:pPr>
+              <w:rPr>
+                <w:b/>
+                <w:bCs/>
+                <w:sz w:val="28"/>
+                <w:szCs w:val="28"/>
+                <w:lang w:val="en-US"/>
+              </w:rPr>
+            </w:pPr>
+            <w:r>
+              <w:rPr>
+                <w:b/>
+                <w:bCs/>
+                <w:sz w:val="28"/>
+                <w:szCs w:val="28"/>
+                <w:lang w:val="en-US"/>
+              </w:rPr>
+              <w:t>try:</w:t>
+            </w:r>
+          </w:p>
+          <w:p>
+            <w:pPr>
+              <w:rPr>
+                <w:b/>
+                <w:bCs/>
+                <w:sz w:val="28"/>
+                <w:szCs w:val="28"/>
+                <w:lang w:val="en-US"/>
+              </w:rPr>
+            </w:pPr>
+            <w:r>
+              <w:rPr>
+                <w:b/>
+                <w:bCs/>
+                <w:sz w:val="28"/>
+                <w:szCs w:val="28"/>
+                <w:lang w:val="en-US"/>
+              </w:rPr>
+              <w:t xml:space="preserve">    print("Press the button...")</w:t>
+            </w:r>
+          </w:p>
+          <w:p>
+            <w:pPr>
+              <w:rPr>
+                <w:b/>
+                <w:bCs/>
+                <w:sz w:val="28"/>
+                <w:szCs w:val="28"/>
+                <w:lang w:val="en-US"/>
+              </w:rPr>
+            </w:pPr>
+            <w:r>
+              <w:rPr>
+                <w:b/>
+                <w:bCs/>
+                <w:sz w:val="28"/>
+                <w:szCs w:val="28"/>
+                <w:lang w:val="en-US"/>
+              </w:rPr>
+              <w:t xml:space="preserve">    while True:</w:t>
+            </w:r>
+          </w:p>
+          <w:p>
+            <w:pPr>
+              <w:rPr>
+                <w:b/>
+                <w:bCs/>
+                <w:sz w:val="28"/>
+                <w:szCs w:val="28"/>
+                <w:lang w:val="en-US"/>
+              </w:rPr>
+            </w:pPr>
+            <w:r>
+              <w:rPr>
+                <w:b/>
+                <w:bCs/>
+                <w:sz w:val="28"/>
+                <w:szCs w:val="28"/>
+                <w:lang w:val="en-US"/>
+              </w:rPr>
+              <w:t xml:space="preserve">        if GPIO.input(button_pin) == GPIO.LOW:  # Button is pressed</w:t>
+            </w:r>
+          </w:p>
+          <w:p>
+            <w:pPr>
+              <w:rPr>
+                <w:b/>
+                <w:bCs/>
+                <w:sz w:val="28"/>
+                <w:szCs w:val="28"/>
+                <w:lang w:val="en-US"/>
+              </w:rPr>
+            </w:pPr>
+            <w:r>
+              <w:rPr>
+                <w:b/>
+                <w:bCs/>
+                <w:sz w:val="28"/>
+                <w:szCs w:val="28"/>
+                <w:lang w:val="en-US"/>
+              </w:rPr>
+              <w:t xml:space="preserve">            print("Button Pressed!")</w:t>
+            </w:r>
+          </w:p>
+          <w:p>
+            <w:pPr>
+              <w:rPr>
+                <w:b/>
+                <w:bCs/>
+                <w:sz w:val="28"/>
+                <w:szCs w:val="28"/>
+                <w:lang w:val="en-US"/>
+              </w:rPr>
+            </w:pPr>
+            <w:r>
+              <w:rPr>
+                <w:b/>
+                <w:bCs/>
+                <w:sz w:val="28"/>
+                <w:szCs w:val="28"/>
+                <w:lang w:val="en-US"/>
+              </w:rPr>
+              <w:t xml:space="preserve">        time.sleep(0.1)  # Debounce delay</w:t>
+            </w:r>
+          </w:p>
+          <w:p>
+            <w:pPr>
+              <w:rPr>
+                <w:b/>
+                <w:bCs/>
+                <w:sz w:val="28"/>
+                <w:szCs w:val="28"/>
+                <w:lang w:val="en-US"/>
+              </w:rPr>
+            </w:pPr>
+            <w:r>
+              <w:rPr>
+                <w:b/>
+                <w:bCs/>
+                <w:sz w:val="28"/>
+                <w:szCs w:val="28"/>
+                <w:lang w:val="en-US"/>
+              </w:rPr>
+              <w:t>except KeyboardInterrupt:</w:t>
+            </w:r>
+          </w:p>
+          <w:p>
+            <w:pPr>
+              <w:rPr>
+                <w:b/>
+                <w:bCs/>
+                <w:sz w:val="28"/>
+                <w:szCs w:val="28"/>
+                <w:lang w:val="en-US"/>
+              </w:rPr>
+            </w:pPr>
+            <w:r>
+              <w:rPr>
+                <w:b/>
+                <w:bCs/>
+                <w:sz w:val="28"/>
+                <w:szCs w:val="28"/>
+                <w:lang w:val="en-US"/>
+              </w:rPr>
+              <w:t xml:space="preserve">    GPIO.cleanup()</w:t>
+            </w:r>
+          </w:p>
+          <w:p>
+            <w:pPr>
+              <w:rPr>
+                <w:b/>
+                <w:bCs/>
+                <w:sz w:val="28"/>
+                <w:szCs w:val="28"/>
+                <w:lang w:val="en-US"/>
+              </w:rPr>
+            </w:pPr>
+            <w:r>
+              <w:rPr>
+                <w:b/>
+                <w:bCs/>
+                <w:sz w:val="28"/>
+                <w:szCs w:val="28"/>
+                <w:lang w:val="en-US"/>
+              </w:rPr>
+              <w:t xml:space="preserve">    print("Exiting...")</w:t>
+            </w:r>
+          </w:p>
+        </w:tc>
+      </w:tr>
+    </w:tbl>
+    <w:p>
+      <w:pPr>
+        <w:rPr>
+          <w:sz w:val="28"/>
+          <w:szCs w:val="28"/>
+          <w:u w:val="single"/>
+          <w:lang w:val="en-US"/>
+        </w:rPr>
+      </w:pPr>
+      <w:r>
+        <w:rPr>
+          <w:sz w:val="28"/>
+          <w:szCs w:val="28"/>
+          <w:u w:val="single"/>
+          <w:lang w:val="en-US"/>
+        </w:rPr>
+        <w:t>Run the code:</w:t>
+      </w:r>
+    </w:p>
+    <w:tbl>
+      <w:tblPr>
+        <w:tblStyle w:val="TableGrid"/>
+        <w:tblW w:w="0" w:type="auto"/>
+        <w:tblLook w:val="04A0" w:firstRow="1" w:lastRow="0" w:firstColumn="1" w:lastColumn="0" w:noHBand="0" w:noVBand="1"/>
+      </w:tblPr>
+      <w:tblGrid>
+        <w:gridCol w:w="9016"/>
+      </w:tblGrid>
+      <w:tr>
+        <w:tc>
+          <w:tcPr>
+            <w:tcW w:w="9016" w:type="dxa"/>
+          </w:tcPr>
+          <w:p>
+            <w:pPr>
+              <w:rPr>
+                <w:b/>
+                <w:bCs/>
+                <w:sz w:val="28"/>
+                <w:szCs w:val="28"/>
+                <w:lang w:val="en-US"/>
+              </w:rPr>
+            </w:pPr>
+            <w:r>
+              <w:rPr>
+                <w:b/>
+                <w:bCs/>
+                <w:sz w:val="28"/>
+                <w:szCs w:val="28"/>
+                <w:lang w:val="en-US"/>
+              </w:rPr>
+              <w:t>sudo button_test.py</w:t>
+            </w:r>
+          </w:p>
+        </w:tc>
+      </w:tr>
+    </w:tbl>
+    <w:p>
+      <w:pPr>
+        <w:rPr>
+          <w:sz w:val="28"/>
+          <w:szCs w:val="28"/>
+          <w:u w:val="single"/>
+          <w:lang w:val="en-US"/>
+        </w:rPr>
+      </w:pPr>
+    </w:p>
+    <w:p>
+      <w:pPr>
+        <w:rPr>
+          <w:sz w:val="28"/>
+          <w:szCs w:val="28"/>
+          <w:u w:val="single"/>
+          <w:lang w:val="en-US"/>
+        </w:rPr>
+      </w:pPr>
+      <w:r>
+        <w:rPr>
+          <w:sz w:val="28"/>
+          <w:szCs w:val="28"/>
+          <w:u w:val="single"/>
+          <w:lang w:val="en-US"/>
+        </w:rPr>
+        <w:t>If the button is pressed, it will say “</w:t>
+      </w:r>
+      <w:r>
+        <w:rPr>
+          <w:sz w:val="28"/>
+          <w:szCs w:val="28"/>
+          <w:u w:val="single"/>
+          <w:lang w:val="en-US"/>
+        </w:rPr>
+        <w:t>Button Pressed!</w:t>
+      </w:r>
+      <w:r>
+        <w:rPr>
+          <w:sz w:val="28"/>
+          <w:szCs w:val="28"/>
+          <w:u w:val="single"/>
+          <w:lang w:val="en-US"/>
+        </w:rPr>
+        <w:t>”.</w:t>
+      </w:r>
     </w:p>
     <w:p>
       <w:pPr>
@@ -5891,6 +6598,7 @@
   <w:style w:type="character" w:default="1" w:styleId="DefaultParagraphFont">
     <w:name w:val="Default Paragraph Font"/>
     <w:uiPriority w:val="1"/>
+    <w:semiHidden/>
     <w:unhideWhenUsed/>
   </w:style>
   <w:style w:type="table" w:default="1" w:styleId="TableNormal">

</xml_diff>

<commit_message>
Add HomeGuard_app.py code and modify Hardware Coding.docx
Implement HomeGuard_App.py, which functions by detecting a motion, record the video as a mp4, transfer to the website server and save to the Raspberry Pi

Update the Hardware Coding.docx to include the code for HomeGuard_App.py

Video is displayed on the website

If applied, this commit will update “Hardware Coding.docx” and add "HomeGuard_App.py".
</commit_message>
<xml_diff>
--- a/Hardware Coding.docx
+++ b/Hardware Coding.docx
@@ -4845,27 +4845,7 @@
           <w:szCs w:val="32"/>
           <w:lang w:val="en-US"/>
         </w:rPr>
-        <w:t>run the</w:t>
-      </w:r>
-      <w:r>
-        <w:rPr>
-          <w:b/>
-          <w:bCs/>
-          <w:sz w:val="32"/>
-          <w:szCs w:val="32"/>
-          <w:lang w:val="en-US"/>
-        </w:rPr>
-        <w:t xml:space="preserve"> mini Illuminated Momentary Pushbutton</w:t>
-      </w:r>
-      <w:r>
-        <w:rPr>
-          <w:b/>
-          <w:bCs/>
-          <w:sz w:val="32"/>
-          <w:szCs w:val="32"/>
-          <w:lang w:val="en-US"/>
-        </w:rPr>
-        <w:t>:</w:t>
+        <w:t>run the mini Illuminated Momentary Pushbutton:</w:t>
       </w:r>
     </w:p>
     <w:p>
@@ -5503,6 +5483,2737 @@
           <w:sz w:val="28"/>
           <w:szCs w:val="28"/>
           <w:u w:val="single"/>
+          <w:lang w:val="en-US"/>
+        </w:rPr>
+      </w:pPr>
+    </w:p>
+    <w:p>
+      <w:pPr>
+        <w:rPr>
+          <w:b/>
+          <w:bCs/>
+          <w:sz w:val="32"/>
+          <w:szCs w:val="32"/>
+          <w:lang w:val="en-US"/>
+        </w:rPr>
+      </w:pPr>
+      <w:r>
+        <w:rPr>
+          <w:b/>
+          <w:bCs/>
+          <w:sz w:val="32"/>
+          <w:szCs w:val="32"/>
+          <w:lang w:val="en-US"/>
+        </w:rPr>
+        <w:lastRenderedPageBreak/>
+        <w:t xml:space="preserve">To </w:t>
+      </w:r>
+      <w:r>
+        <w:rPr>
+          <w:b/>
+          <w:bCs/>
+          <w:sz w:val="32"/>
+          <w:szCs w:val="32"/>
+          <w:lang w:val="en-US"/>
+        </w:rPr>
+        <w:t xml:space="preserve">run the </w:t>
+      </w:r>
+      <w:r>
+        <w:rPr>
+          <w:b/>
+          <w:bCs/>
+          <w:sz w:val="32"/>
+          <w:szCs w:val="32"/>
+          <w:lang w:val="en-US"/>
+        </w:rPr>
+        <w:t>code that will transfer the recording to the website</w:t>
+      </w:r>
+      <w:r>
+        <w:rPr>
+          <w:b/>
+          <w:bCs/>
+          <w:sz w:val="32"/>
+          <w:szCs w:val="32"/>
+          <w:lang w:val="en-US"/>
+        </w:rPr>
+        <w:t>:</w:t>
+      </w:r>
+    </w:p>
+    <w:p>
+      <w:pPr>
+        <w:rPr>
+          <w:sz w:val="28"/>
+          <w:szCs w:val="28"/>
+          <w:u w:val="single"/>
+          <w:lang w:val="en-US"/>
+        </w:rPr>
+      </w:pPr>
+      <w:r>
+        <w:rPr>
+          <w:sz w:val="28"/>
+          <w:szCs w:val="28"/>
+          <w:u w:val="single"/>
+          <w:lang w:val="en-US"/>
+        </w:rPr>
+        <w:t xml:space="preserve">In order to run </w:t>
+      </w:r>
+      <w:r>
+        <w:rPr>
+          <w:sz w:val="28"/>
+          <w:szCs w:val="28"/>
+          <w:u w:val="single"/>
+          <w:lang w:val="en-US"/>
+        </w:rPr>
+        <w:t>the code that will transfer the recording to the website</w:t>
+      </w:r>
+      <w:r>
+        <w:rPr>
+          <w:sz w:val="28"/>
+          <w:szCs w:val="28"/>
+          <w:u w:val="single"/>
+          <w:lang w:val="en-US"/>
+        </w:rPr>
+        <w:t xml:space="preserve">, it is required that the </w:t>
+      </w:r>
+      <w:r>
+        <w:rPr>
+          <w:sz w:val="28"/>
+          <w:szCs w:val="28"/>
+          <w:u w:val="single"/>
+          <w:lang w:val="en-US"/>
+        </w:rPr>
+        <w:t>Raspberry Pi</w:t>
+      </w:r>
+      <w:r>
+        <w:rPr>
+          <w:sz w:val="28"/>
+          <w:szCs w:val="28"/>
+          <w:u w:val="single"/>
+          <w:lang w:val="en-US"/>
+        </w:rPr>
+        <w:t xml:space="preserve"> is properly connected to the</w:t>
+      </w:r>
+      <w:r>
+        <w:rPr>
+          <w:sz w:val="28"/>
+          <w:szCs w:val="28"/>
+          <w:u w:val="single"/>
+          <w:lang w:val="en-US"/>
+        </w:rPr>
+        <w:t xml:space="preserve"> socket</w:t>
+      </w:r>
+      <w:r>
+        <w:rPr>
+          <w:sz w:val="28"/>
+          <w:szCs w:val="28"/>
+          <w:u w:val="single"/>
+          <w:lang w:val="en-US"/>
+        </w:rPr>
+        <w:t xml:space="preserve"> and the </w:t>
+      </w:r>
+      <w:r>
+        <w:rPr>
+          <w:sz w:val="28"/>
+          <w:szCs w:val="28"/>
+          <w:u w:val="single"/>
+          <w:lang w:val="en-US"/>
+        </w:rPr>
+        <w:t>website is still active</w:t>
+      </w:r>
+      <w:r>
+        <w:rPr>
+          <w:sz w:val="28"/>
+          <w:szCs w:val="28"/>
+          <w:u w:val="single"/>
+          <w:lang w:val="en-US"/>
+        </w:rPr>
+        <w:t xml:space="preserve">, once it is </w:t>
+      </w:r>
+      <w:r>
+        <w:rPr>
+          <w:sz w:val="28"/>
+          <w:szCs w:val="28"/>
+          <w:u w:val="single"/>
+          <w:lang w:val="en-US"/>
+        </w:rPr>
+        <w:t>all done</w:t>
+      </w:r>
+      <w:r>
+        <w:rPr>
+          <w:sz w:val="28"/>
+          <w:szCs w:val="28"/>
+          <w:u w:val="single"/>
+          <w:lang w:val="en-US"/>
+        </w:rPr>
+        <w:t>, create a file:</w:t>
+      </w:r>
+    </w:p>
+    <w:tbl>
+      <w:tblPr>
+        <w:tblStyle w:val="TableGrid"/>
+        <w:tblW w:w="0" w:type="auto"/>
+        <w:tblLook w:val="04A0" w:firstRow="1" w:lastRow="0" w:firstColumn="1" w:lastColumn="0" w:noHBand="0" w:noVBand="1"/>
+      </w:tblPr>
+      <w:tblGrid>
+        <w:gridCol w:w="9016"/>
+      </w:tblGrid>
+      <w:tr>
+        <w:tc>
+          <w:tcPr>
+            <w:tcW w:w="9016" w:type="dxa"/>
+          </w:tcPr>
+          <w:p>
+            <w:pPr>
+              <w:rPr>
+                <w:b/>
+                <w:bCs/>
+                <w:sz w:val="28"/>
+                <w:szCs w:val="28"/>
+                <w:lang w:val="en-US"/>
+              </w:rPr>
+            </w:pPr>
+            <w:r>
+              <w:rPr>
+                <w:b/>
+                <w:bCs/>
+                <w:sz w:val="28"/>
+                <w:szCs w:val="28"/>
+                <w:lang w:val="en-US"/>
+              </w:rPr>
+              <w:t xml:space="preserve">nano </w:t>
+            </w:r>
+            <w:r>
+              <w:rPr>
+                <w:b/>
+                <w:bCs/>
+                <w:sz w:val="28"/>
+                <w:szCs w:val="28"/>
+                <w:lang w:val="en-US"/>
+              </w:rPr>
+              <w:t>HomeGuard_App</w:t>
+            </w:r>
+            <w:r>
+              <w:rPr>
+                <w:b/>
+                <w:bCs/>
+                <w:sz w:val="28"/>
+                <w:szCs w:val="28"/>
+                <w:lang w:val="en-US"/>
+              </w:rPr>
+              <w:t>.py</w:t>
+            </w:r>
+          </w:p>
+          <w:p>
+            <w:pPr>
+              <w:rPr>
+                <w:sz w:val="28"/>
+                <w:szCs w:val="28"/>
+                <w:u w:val="single"/>
+                <w:lang w:val="en-US"/>
+              </w:rPr>
+            </w:pPr>
+            <w:r>
+              <w:rPr>
+                <w:b/>
+                <w:bCs/>
+                <w:sz w:val="28"/>
+                <w:szCs w:val="28"/>
+                <w:lang w:val="en-US"/>
+              </w:rPr>
+              <w:t xml:space="preserve">vim </w:t>
+            </w:r>
+            <w:r>
+              <w:rPr>
+                <w:b/>
+                <w:bCs/>
+                <w:sz w:val="28"/>
+                <w:szCs w:val="28"/>
+                <w:lang w:val="en-US"/>
+              </w:rPr>
+              <w:t>HomeGuard_App</w:t>
+            </w:r>
+            <w:r>
+              <w:rPr>
+                <w:b/>
+                <w:bCs/>
+                <w:sz w:val="28"/>
+                <w:szCs w:val="28"/>
+                <w:lang w:val="en-US"/>
+              </w:rPr>
+              <w:t>.py</w:t>
+            </w:r>
+          </w:p>
+        </w:tc>
+      </w:tr>
+    </w:tbl>
+    <w:p>
+      <w:pPr>
+        <w:rPr>
+          <w:sz w:val="28"/>
+          <w:szCs w:val="28"/>
+          <w:u w:val="single"/>
+          <w:lang w:val="en-US"/>
+        </w:rPr>
+      </w:pPr>
+      <w:r>
+        <w:rPr>
+          <w:sz w:val="28"/>
+          <w:szCs w:val="28"/>
+          <w:u w:val="single"/>
+          <w:lang w:val="en-US"/>
+        </w:rPr>
+        <w:t>Once the file is opened, then put in the following code:</w:t>
+      </w:r>
+    </w:p>
+    <w:tbl>
+      <w:tblPr>
+        <w:tblStyle w:val="TableGrid"/>
+        <w:tblW w:w="0" w:type="auto"/>
+        <w:tblLook w:val="04A0" w:firstRow="1" w:lastRow="0" w:firstColumn="1" w:lastColumn="0" w:noHBand="0" w:noVBand="1"/>
+      </w:tblPr>
+      <w:tblGrid>
+        <w:gridCol w:w="9016"/>
+      </w:tblGrid>
+      <w:tr>
+        <w:tc>
+          <w:tcPr>
+            <w:tcW w:w="9016" w:type="dxa"/>
+          </w:tcPr>
+          <w:p>
+            <w:pPr>
+              <w:rPr>
+                <w:b/>
+                <w:bCs/>
+                <w:sz w:val="28"/>
+                <w:szCs w:val="28"/>
+                <w:u w:val="single"/>
+              </w:rPr>
+            </w:pPr>
+            <w:r>
+              <w:rPr>
+                <w:b/>
+                <w:bCs/>
+                <w:sz w:val="28"/>
+                <w:szCs w:val="28"/>
+                <w:u w:val="single"/>
+              </w:rPr>
+              <w:t>from picamera2 import Picamera2</w:t>
+            </w:r>
+          </w:p>
+          <w:p>
+            <w:pPr>
+              <w:rPr>
+                <w:b/>
+                <w:bCs/>
+                <w:sz w:val="28"/>
+                <w:szCs w:val="28"/>
+                <w:u w:val="single"/>
+              </w:rPr>
+            </w:pPr>
+            <w:r>
+              <w:rPr>
+                <w:b/>
+                <w:bCs/>
+                <w:sz w:val="28"/>
+                <w:szCs w:val="28"/>
+                <w:u w:val="single"/>
+              </w:rPr>
+              <w:t>from picamera2.encoders import H264Encoder</w:t>
+            </w:r>
+          </w:p>
+          <w:p>
+            <w:pPr>
+              <w:rPr>
+                <w:b/>
+                <w:bCs/>
+                <w:sz w:val="28"/>
+                <w:szCs w:val="28"/>
+                <w:u w:val="single"/>
+              </w:rPr>
+            </w:pPr>
+            <w:r>
+              <w:rPr>
+                <w:b/>
+                <w:bCs/>
+                <w:sz w:val="28"/>
+                <w:szCs w:val="28"/>
+                <w:u w:val="single"/>
+              </w:rPr>
+              <w:t>from picamera2.outputs import FileOutput</w:t>
+            </w:r>
+          </w:p>
+          <w:p>
+            <w:pPr>
+              <w:rPr>
+                <w:b/>
+                <w:bCs/>
+                <w:sz w:val="28"/>
+                <w:szCs w:val="28"/>
+                <w:u w:val="single"/>
+              </w:rPr>
+            </w:pPr>
+            <w:r>
+              <w:rPr>
+                <w:b/>
+                <w:bCs/>
+                <w:sz w:val="28"/>
+                <w:szCs w:val="28"/>
+                <w:u w:val="single"/>
+              </w:rPr>
+              <w:t>from pubnub.pnconfiguration import PNConfiguration</w:t>
+            </w:r>
+          </w:p>
+          <w:p>
+            <w:pPr>
+              <w:rPr>
+                <w:b/>
+                <w:bCs/>
+                <w:sz w:val="28"/>
+                <w:szCs w:val="28"/>
+                <w:u w:val="single"/>
+              </w:rPr>
+            </w:pPr>
+            <w:r>
+              <w:rPr>
+                <w:b/>
+                <w:bCs/>
+                <w:sz w:val="28"/>
+                <w:szCs w:val="28"/>
+                <w:u w:val="single"/>
+              </w:rPr>
+              <w:t>from pubnub.pubnub import PubNub</w:t>
+            </w:r>
+          </w:p>
+          <w:p>
+            <w:pPr>
+              <w:rPr>
+                <w:b/>
+                <w:bCs/>
+                <w:sz w:val="28"/>
+                <w:szCs w:val="28"/>
+                <w:u w:val="single"/>
+              </w:rPr>
+            </w:pPr>
+            <w:r>
+              <w:rPr>
+                <w:b/>
+                <w:bCs/>
+                <w:sz w:val="28"/>
+                <w:szCs w:val="28"/>
+                <w:u w:val="single"/>
+              </w:rPr>
+              <w:t>import subprocess</w:t>
+            </w:r>
+          </w:p>
+          <w:p>
+            <w:pPr>
+              <w:rPr>
+                <w:b/>
+                <w:bCs/>
+                <w:sz w:val="28"/>
+                <w:szCs w:val="28"/>
+                <w:u w:val="single"/>
+              </w:rPr>
+            </w:pPr>
+            <w:r>
+              <w:rPr>
+                <w:b/>
+                <w:bCs/>
+                <w:sz w:val="28"/>
+                <w:szCs w:val="28"/>
+                <w:u w:val="single"/>
+              </w:rPr>
+              <w:t>import time</w:t>
+            </w:r>
+          </w:p>
+          <w:p>
+            <w:pPr>
+              <w:rPr>
+                <w:b/>
+                <w:bCs/>
+                <w:sz w:val="28"/>
+                <w:szCs w:val="28"/>
+                <w:u w:val="single"/>
+              </w:rPr>
+            </w:pPr>
+            <w:r>
+              <w:rPr>
+                <w:b/>
+                <w:bCs/>
+                <w:sz w:val="28"/>
+                <w:szCs w:val="28"/>
+                <w:u w:val="single"/>
+              </w:rPr>
+              <w:t>import os</w:t>
+            </w:r>
+          </w:p>
+          <w:p>
+            <w:pPr>
+              <w:rPr>
+                <w:b/>
+                <w:bCs/>
+                <w:sz w:val="28"/>
+                <w:szCs w:val="28"/>
+                <w:u w:val="single"/>
+              </w:rPr>
+            </w:pPr>
+          </w:p>
+          <w:p>
+            <w:pPr>
+              <w:rPr>
+                <w:b/>
+                <w:bCs/>
+                <w:sz w:val="28"/>
+                <w:szCs w:val="28"/>
+                <w:u w:val="single"/>
+              </w:rPr>
+            </w:pPr>
+            <w:r>
+              <w:rPr>
+                <w:b/>
+                <w:bCs/>
+                <w:sz w:val="28"/>
+                <w:szCs w:val="28"/>
+                <w:u w:val="single"/>
+              </w:rPr>
+              <w:t># PubNub Configuration</w:t>
+            </w:r>
+          </w:p>
+          <w:p>
+            <w:pPr>
+              <w:rPr>
+                <w:b/>
+                <w:bCs/>
+                <w:sz w:val="28"/>
+                <w:szCs w:val="28"/>
+                <w:u w:val="single"/>
+              </w:rPr>
+            </w:pPr>
+            <w:r>
+              <w:rPr>
+                <w:b/>
+                <w:bCs/>
+                <w:sz w:val="28"/>
+                <w:szCs w:val="28"/>
+                <w:u w:val="single"/>
+              </w:rPr>
+              <w:t>pnconfig = PNConfiguration()</w:t>
+            </w:r>
+          </w:p>
+          <w:p>
+            <w:pPr>
+              <w:rPr>
+                <w:b/>
+                <w:bCs/>
+                <w:sz w:val="28"/>
+                <w:szCs w:val="28"/>
+                <w:u w:val="single"/>
+              </w:rPr>
+            </w:pPr>
+            <w:r>
+              <w:rPr>
+                <w:b/>
+                <w:bCs/>
+                <w:sz w:val="28"/>
+                <w:szCs w:val="28"/>
+                <w:u w:val="single"/>
+              </w:rPr>
+              <w:t>pnconfig.subscribe_key = "sub-c-8ed390d9-dba9-407a-b13b-908241df610f"</w:t>
+            </w:r>
+          </w:p>
+          <w:p>
+            <w:pPr>
+              <w:rPr>
+                <w:b/>
+                <w:bCs/>
+                <w:sz w:val="28"/>
+                <w:szCs w:val="28"/>
+                <w:u w:val="single"/>
+              </w:rPr>
+            </w:pPr>
+            <w:r>
+              <w:rPr>
+                <w:b/>
+                <w:bCs/>
+                <w:sz w:val="28"/>
+                <w:szCs w:val="28"/>
+                <w:u w:val="single"/>
+              </w:rPr>
+              <w:t>pnconfig.publish_key = "pub-c-827567a7-63a1-44c0-8e1b-cd2ad828986d"</w:t>
+            </w:r>
+          </w:p>
+          <w:p>
+            <w:pPr>
+              <w:rPr>
+                <w:b/>
+                <w:bCs/>
+                <w:sz w:val="28"/>
+                <w:szCs w:val="28"/>
+                <w:u w:val="single"/>
+              </w:rPr>
+            </w:pPr>
+            <w:r>
+              <w:rPr>
+                <w:b/>
+                <w:bCs/>
+                <w:sz w:val="28"/>
+                <w:szCs w:val="28"/>
+                <w:u w:val="single"/>
+              </w:rPr>
+              <w:t>pnconfig.secret_key = "sec-c-NmM0OTU0MDYtMGE5Zi00YTM0LThiOGEtZjViM2MyMGZlNmVj"</w:t>
+            </w:r>
+          </w:p>
+          <w:p>
+            <w:pPr>
+              <w:rPr>
+                <w:b/>
+                <w:bCs/>
+                <w:sz w:val="28"/>
+                <w:szCs w:val="28"/>
+                <w:u w:val="single"/>
+              </w:rPr>
+            </w:pPr>
+            <w:r>
+              <w:rPr>
+                <w:b/>
+                <w:bCs/>
+                <w:sz w:val="28"/>
+                <w:szCs w:val="28"/>
+                <w:u w:val="single"/>
+              </w:rPr>
+              <w:t>pnconfig.uuid = "pi_motion_sensor_1"</w:t>
+            </w:r>
+          </w:p>
+          <w:p>
+            <w:pPr>
+              <w:rPr>
+                <w:b/>
+                <w:bCs/>
+                <w:sz w:val="28"/>
+                <w:szCs w:val="28"/>
+                <w:u w:val="single"/>
+              </w:rPr>
+            </w:pPr>
+            <w:r>
+              <w:rPr>
+                <w:b/>
+                <w:bCs/>
+                <w:sz w:val="28"/>
+                <w:szCs w:val="28"/>
+                <w:u w:val="single"/>
+              </w:rPr>
+              <w:t>pubnub = PubNub(pnconfig)</w:t>
+            </w:r>
+          </w:p>
+          <w:p>
+            <w:pPr>
+              <w:rPr>
+                <w:b/>
+                <w:bCs/>
+                <w:sz w:val="28"/>
+                <w:szCs w:val="28"/>
+                <w:u w:val="single"/>
+              </w:rPr>
+            </w:pPr>
+          </w:p>
+          <w:p>
+            <w:pPr>
+              <w:rPr>
+                <w:b/>
+                <w:bCs/>
+                <w:sz w:val="28"/>
+                <w:szCs w:val="28"/>
+                <w:u w:val="single"/>
+              </w:rPr>
+            </w:pPr>
+            <w:r>
+              <w:rPr>
+                <w:b/>
+                <w:bCs/>
+                <w:sz w:val="28"/>
+                <w:szCs w:val="28"/>
+                <w:u w:val="single"/>
+              </w:rPr>
+              <w:t># Server Information for SCP Transfer</w:t>
+            </w:r>
+          </w:p>
+          <w:p>
+            <w:pPr>
+              <w:rPr>
+                <w:b/>
+                <w:bCs/>
+                <w:sz w:val="28"/>
+                <w:szCs w:val="28"/>
+                <w:u w:val="single"/>
+              </w:rPr>
+            </w:pPr>
+            <w:r>
+              <w:rPr>
+                <w:b/>
+                <w:bCs/>
+                <w:sz w:val="28"/>
+                <w:szCs w:val="28"/>
+                <w:u w:val="single"/>
+              </w:rPr>
+              <w:t>SERVER_USER = "ubuntu"  # Server username</w:t>
+            </w:r>
+          </w:p>
+          <w:p>
+            <w:pPr>
+              <w:rPr>
+                <w:b/>
+                <w:bCs/>
+                <w:sz w:val="28"/>
+                <w:szCs w:val="28"/>
+                <w:u w:val="single"/>
+              </w:rPr>
+            </w:pPr>
+            <w:r>
+              <w:rPr>
+                <w:b/>
+                <w:bCs/>
+                <w:sz w:val="28"/>
+                <w:szCs w:val="28"/>
+                <w:u w:val="single"/>
+              </w:rPr>
+              <w:t>SERVER_HOST = "52.18.71.193"  # Server IP or hostname</w:t>
+            </w:r>
+          </w:p>
+          <w:p>
+            <w:pPr>
+              <w:rPr>
+                <w:b/>
+                <w:bCs/>
+                <w:sz w:val="28"/>
+                <w:szCs w:val="28"/>
+                <w:u w:val="single"/>
+              </w:rPr>
+            </w:pPr>
+            <w:r>
+              <w:rPr>
+                <w:b/>
+                <w:bCs/>
+                <w:sz w:val="28"/>
+                <w:szCs w:val="28"/>
+                <w:u w:val="single"/>
+              </w:rPr>
+              <w:t>SERVER_PATH = "/var/www/homeguard_website/static/recordings"  # Server's video directory</w:t>
+            </w:r>
+          </w:p>
+          <w:p>
+            <w:pPr>
+              <w:rPr>
+                <w:b/>
+                <w:bCs/>
+                <w:sz w:val="28"/>
+                <w:szCs w:val="28"/>
+                <w:u w:val="single"/>
+              </w:rPr>
+            </w:pPr>
+          </w:p>
+          <w:p>
+            <w:pPr>
+              <w:rPr>
+                <w:b/>
+                <w:bCs/>
+                <w:sz w:val="28"/>
+                <w:szCs w:val="28"/>
+                <w:u w:val="single"/>
+              </w:rPr>
+            </w:pPr>
+            <w:r>
+              <w:rPr>
+                <w:b/>
+                <w:bCs/>
+                <w:sz w:val="28"/>
+                <w:szCs w:val="28"/>
+                <w:u w:val="single"/>
+              </w:rPr>
+              <w:t># Recording Directory on the Pi</w:t>
+            </w:r>
+          </w:p>
+          <w:p>
+            <w:pPr>
+              <w:rPr>
+                <w:b/>
+                <w:bCs/>
+                <w:sz w:val="28"/>
+                <w:szCs w:val="28"/>
+                <w:u w:val="single"/>
+              </w:rPr>
+            </w:pPr>
+            <w:r>
+              <w:rPr>
+                <w:b/>
+                <w:bCs/>
+                <w:sz w:val="28"/>
+                <w:szCs w:val="28"/>
+                <w:u w:val="single"/>
+              </w:rPr>
+              <w:t>LOCAL_PATH = "/home/haroldt2/recordings"</w:t>
+            </w:r>
+          </w:p>
+          <w:p>
+            <w:pPr>
+              <w:rPr>
+                <w:b/>
+                <w:bCs/>
+                <w:sz w:val="28"/>
+                <w:szCs w:val="28"/>
+                <w:u w:val="single"/>
+              </w:rPr>
+            </w:pPr>
+            <w:r>
+              <w:rPr>
+                <w:b/>
+                <w:bCs/>
+                <w:sz w:val="28"/>
+                <w:szCs w:val="28"/>
+                <w:u w:val="single"/>
+              </w:rPr>
+              <w:t>if not os.path.exists(LOCAL_PATH):</w:t>
+            </w:r>
+          </w:p>
+          <w:p>
+            <w:pPr>
+              <w:rPr>
+                <w:b/>
+                <w:bCs/>
+                <w:sz w:val="28"/>
+                <w:szCs w:val="28"/>
+                <w:u w:val="single"/>
+              </w:rPr>
+            </w:pPr>
+            <w:r>
+              <w:rPr>
+                <w:b/>
+                <w:bCs/>
+                <w:sz w:val="28"/>
+                <w:szCs w:val="28"/>
+                <w:u w:val="single"/>
+              </w:rPr>
+              <w:t>    os.makedirs(LOCAL_PATH)</w:t>
+            </w:r>
+          </w:p>
+          <w:p>
+            <w:pPr>
+              <w:rPr>
+                <w:b/>
+                <w:bCs/>
+                <w:sz w:val="28"/>
+                <w:szCs w:val="28"/>
+                <w:u w:val="single"/>
+              </w:rPr>
+            </w:pPr>
+          </w:p>
+          <w:p>
+            <w:pPr>
+              <w:rPr>
+                <w:b/>
+                <w:bCs/>
+                <w:sz w:val="28"/>
+                <w:szCs w:val="28"/>
+                <w:u w:val="single"/>
+              </w:rPr>
+            </w:pPr>
+            <w:r>
+              <w:rPr>
+                <w:b/>
+                <w:bCs/>
+                <w:sz w:val="28"/>
+                <w:szCs w:val="28"/>
+                <w:u w:val="single"/>
+              </w:rPr>
+              <w:lastRenderedPageBreak/>
+              <w:t># Function to Transfer File via SCP</w:t>
+            </w:r>
+          </w:p>
+          <w:p>
+            <w:pPr>
+              <w:rPr>
+                <w:b/>
+                <w:bCs/>
+                <w:sz w:val="28"/>
+                <w:szCs w:val="28"/>
+                <w:u w:val="single"/>
+              </w:rPr>
+            </w:pPr>
+            <w:r>
+              <w:rPr>
+                <w:b/>
+                <w:bCs/>
+                <w:sz w:val="28"/>
+                <w:szCs w:val="28"/>
+                <w:u w:val="single"/>
+              </w:rPr>
+              <w:t>def transfer_file(file_path):</w:t>
+            </w:r>
+          </w:p>
+          <w:p>
+            <w:pPr>
+              <w:rPr>
+                <w:b/>
+                <w:bCs/>
+                <w:sz w:val="28"/>
+                <w:szCs w:val="28"/>
+                <w:u w:val="single"/>
+              </w:rPr>
+            </w:pPr>
+            <w:r>
+              <w:rPr>
+                <w:b/>
+                <w:bCs/>
+                <w:sz w:val="28"/>
+                <w:szCs w:val="28"/>
+                <w:u w:val="single"/>
+              </w:rPr>
+              <w:t>    try:</w:t>
+            </w:r>
+          </w:p>
+          <w:p>
+            <w:pPr>
+              <w:rPr>
+                <w:b/>
+                <w:bCs/>
+                <w:sz w:val="28"/>
+                <w:szCs w:val="28"/>
+                <w:u w:val="single"/>
+              </w:rPr>
+            </w:pPr>
+            <w:r>
+              <w:rPr>
+                <w:b/>
+                <w:bCs/>
+                <w:sz w:val="28"/>
+                <w:szCs w:val="28"/>
+                <w:u w:val="single"/>
+              </w:rPr>
+              <w:t>        print(f"Transferring {file_path} to server...")</w:t>
+            </w:r>
+          </w:p>
+          <w:p>
+            <w:pPr>
+              <w:rPr>
+                <w:b/>
+                <w:bCs/>
+                <w:sz w:val="28"/>
+                <w:szCs w:val="28"/>
+                <w:u w:val="single"/>
+              </w:rPr>
+            </w:pPr>
+            <w:r>
+              <w:rPr>
+                <w:b/>
+                <w:bCs/>
+                <w:sz w:val="28"/>
+                <w:szCs w:val="28"/>
+                <w:u w:val="single"/>
+              </w:rPr>
+              <w:t>        scp_command = [</w:t>
+            </w:r>
+          </w:p>
+          <w:p>
+            <w:pPr>
+              <w:rPr>
+                <w:b/>
+                <w:bCs/>
+                <w:sz w:val="28"/>
+                <w:szCs w:val="28"/>
+                <w:u w:val="single"/>
+              </w:rPr>
+            </w:pPr>
+            <w:r>
+              <w:rPr>
+                <w:b/>
+                <w:bCs/>
+                <w:sz w:val="28"/>
+                <w:szCs w:val="28"/>
+                <w:u w:val="single"/>
+              </w:rPr>
+              <w:t>            "scp", file_path, f"{SERVER_USER}@{SERVER_HOST}:{SERVER_PATH}"</w:t>
+            </w:r>
+          </w:p>
+          <w:p>
+            <w:pPr>
+              <w:rPr>
+                <w:b/>
+                <w:bCs/>
+                <w:sz w:val="28"/>
+                <w:szCs w:val="28"/>
+                <w:u w:val="single"/>
+              </w:rPr>
+            </w:pPr>
+            <w:r>
+              <w:rPr>
+                <w:b/>
+                <w:bCs/>
+                <w:sz w:val="28"/>
+                <w:szCs w:val="28"/>
+                <w:u w:val="single"/>
+              </w:rPr>
+              <w:t>        ]</w:t>
+            </w:r>
+          </w:p>
+          <w:p>
+            <w:pPr>
+              <w:rPr>
+                <w:b/>
+                <w:bCs/>
+                <w:sz w:val="28"/>
+                <w:szCs w:val="28"/>
+                <w:u w:val="single"/>
+              </w:rPr>
+            </w:pPr>
+            <w:r>
+              <w:rPr>
+                <w:b/>
+                <w:bCs/>
+                <w:sz w:val="28"/>
+                <w:szCs w:val="28"/>
+                <w:u w:val="single"/>
+              </w:rPr>
+              <w:t>        subprocess.run(scp_command, check=True)</w:t>
+            </w:r>
+          </w:p>
+          <w:p>
+            <w:pPr>
+              <w:rPr>
+                <w:b/>
+                <w:bCs/>
+                <w:sz w:val="28"/>
+                <w:szCs w:val="28"/>
+                <w:u w:val="single"/>
+              </w:rPr>
+            </w:pPr>
+            <w:r>
+              <w:rPr>
+                <w:b/>
+                <w:bCs/>
+                <w:sz w:val="28"/>
+                <w:szCs w:val="28"/>
+                <w:u w:val="single"/>
+              </w:rPr>
+              <w:t>        print("File transferred successfully!")</w:t>
+            </w:r>
+          </w:p>
+          <w:p>
+            <w:pPr>
+              <w:rPr>
+                <w:b/>
+                <w:bCs/>
+                <w:sz w:val="28"/>
+                <w:szCs w:val="28"/>
+                <w:u w:val="single"/>
+              </w:rPr>
+            </w:pPr>
+            <w:r>
+              <w:rPr>
+                <w:b/>
+                <w:bCs/>
+                <w:sz w:val="28"/>
+                <w:szCs w:val="28"/>
+                <w:u w:val="single"/>
+              </w:rPr>
+              <w:t>        return True</w:t>
+            </w:r>
+          </w:p>
+          <w:p>
+            <w:pPr>
+              <w:rPr>
+                <w:b/>
+                <w:bCs/>
+                <w:sz w:val="28"/>
+                <w:szCs w:val="28"/>
+                <w:u w:val="single"/>
+              </w:rPr>
+            </w:pPr>
+            <w:r>
+              <w:rPr>
+                <w:b/>
+                <w:bCs/>
+                <w:sz w:val="28"/>
+                <w:szCs w:val="28"/>
+                <w:u w:val="single"/>
+              </w:rPr>
+              <w:t>    except subprocess.CalledProcessError as e:</w:t>
+            </w:r>
+          </w:p>
+          <w:p>
+            <w:pPr>
+              <w:rPr>
+                <w:b/>
+                <w:bCs/>
+                <w:sz w:val="28"/>
+                <w:szCs w:val="28"/>
+                <w:u w:val="single"/>
+              </w:rPr>
+            </w:pPr>
+            <w:r>
+              <w:rPr>
+                <w:b/>
+                <w:bCs/>
+                <w:sz w:val="28"/>
+                <w:szCs w:val="28"/>
+                <w:u w:val="single"/>
+              </w:rPr>
+              <w:t>        print(f"Error during SCP transfer: {e}")</w:t>
+            </w:r>
+          </w:p>
+          <w:p>
+            <w:pPr>
+              <w:rPr>
+                <w:b/>
+                <w:bCs/>
+                <w:sz w:val="28"/>
+                <w:szCs w:val="28"/>
+                <w:u w:val="single"/>
+              </w:rPr>
+            </w:pPr>
+            <w:r>
+              <w:rPr>
+                <w:b/>
+                <w:bCs/>
+                <w:sz w:val="28"/>
+                <w:szCs w:val="28"/>
+                <w:u w:val="single"/>
+              </w:rPr>
+              <w:t>        return False</w:t>
+            </w:r>
+          </w:p>
+          <w:p>
+            <w:pPr>
+              <w:rPr>
+                <w:b/>
+                <w:bCs/>
+                <w:sz w:val="28"/>
+                <w:szCs w:val="28"/>
+                <w:u w:val="single"/>
+              </w:rPr>
+            </w:pPr>
+          </w:p>
+          <w:p>
+            <w:pPr>
+              <w:rPr>
+                <w:b/>
+                <w:bCs/>
+                <w:sz w:val="28"/>
+                <w:szCs w:val="28"/>
+                <w:u w:val="single"/>
+              </w:rPr>
+            </w:pPr>
+            <w:r>
+              <w:rPr>
+                <w:b/>
+                <w:bCs/>
+                <w:sz w:val="28"/>
+                <w:szCs w:val="28"/>
+                <w:u w:val="single"/>
+              </w:rPr>
+              <w:t># Function to Send Metadata via PubNub</w:t>
+            </w:r>
+          </w:p>
+          <w:p>
+            <w:pPr>
+              <w:rPr>
+                <w:b/>
+                <w:bCs/>
+                <w:sz w:val="28"/>
+                <w:szCs w:val="28"/>
+                <w:u w:val="single"/>
+              </w:rPr>
+            </w:pPr>
+            <w:r>
+              <w:rPr>
+                <w:b/>
+                <w:bCs/>
+                <w:sz w:val="28"/>
+                <w:szCs w:val="28"/>
+                <w:u w:val="single"/>
+              </w:rPr>
+              <w:t>def publish_metadata(filename, timestamp):</w:t>
+            </w:r>
+          </w:p>
+          <w:p>
+            <w:pPr>
+              <w:rPr>
+                <w:b/>
+                <w:bCs/>
+                <w:sz w:val="28"/>
+                <w:szCs w:val="28"/>
+                <w:u w:val="single"/>
+              </w:rPr>
+            </w:pPr>
+            <w:r>
+              <w:rPr>
+                <w:b/>
+                <w:bCs/>
+                <w:sz w:val="28"/>
+                <w:szCs w:val="28"/>
+                <w:u w:val="single"/>
+              </w:rPr>
+              <w:t>    try:</w:t>
+            </w:r>
+          </w:p>
+          <w:p>
+            <w:pPr>
+              <w:rPr>
+                <w:b/>
+                <w:bCs/>
+                <w:sz w:val="28"/>
+                <w:szCs w:val="28"/>
+                <w:u w:val="single"/>
+              </w:rPr>
+            </w:pPr>
+            <w:r>
+              <w:rPr>
+                <w:b/>
+                <w:bCs/>
+                <w:sz w:val="28"/>
+                <w:szCs w:val="28"/>
+                <w:u w:val="single"/>
+              </w:rPr>
+              <w:t>        pubnub.publish().channel("motion-detection").message({</w:t>
+            </w:r>
+          </w:p>
+          <w:p>
+            <w:pPr>
+              <w:rPr>
+                <w:b/>
+                <w:bCs/>
+                <w:sz w:val="28"/>
+                <w:szCs w:val="28"/>
+                <w:u w:val="single"/>
+              </w:rPr>
+            </w:pPr>
+            <w:r>
+              <w:rPr>
+                <w:b/>
+                <w:bCs/>
+                <w:sz w:val="28"/>
+                <w:szCs w:val="28"/>
+                <w:u w:val="single"/>
+              </w:rPr>
+              <w:t>            "event": "Motion Alert",</w:t>
+            </w:r>
+          </w:p>
+          <w:p>
+            <w:pPr>
+              <w:rPr>
+                <w:b/>
+                <w:bCs/>
+                <w:sz w:val="28"/>
+                <w:szCs w:val="28"/>
+                <w:u w:val="single"/>
+              </w:rPr>
+            </w:pPr>
+            <w:r>
+              <w:rPr>
+                <w:b/>
+                <w:bCs/>
+                <w:sz w:val="28"/>
+                <w:szCs w:val="28"/>
+                <w:u w:val="single"/>
+              </w:rPr>
+              <w:t>            "message": "Motion detected at front door!",</w:t>
+            </w:r>
+          </w:p>
+          <w:p>
+            <w:pPr>
+              <w:rPr>
+                <w:b/>
+                <w:bCs/>
+                <w:sz w:val="28"/>
+                <w:szCs w:val="28"/>
+                <w:u w:val="single"/>
+              </w:rPr>
+            </w:pPr>
+            <w:r>
+              <w:rPr>
+                <w:b/>
+                <w:bCs/>
+                <w:sz w:val="28"/>
+                <w:szCs w:val="28"/>
+                <w:u w:val="single"/>
+              </w:rPr>
+              <w:t>            "device_id": "pi_motion_sensor_1",</w:t>
+            </w:r>
+          </w:p>
+          <w:p>
+            <w:pPr>
+              <w:rPr>
+                <w:b/>
+                <w:bCs/>
+                <w:sz w:val="28"/>
+                <w:szCs w:val="28"/>
+                <w:u w:val="single"/>
+              </w:rPr>
+            </w:pPr>
+            <w:r>
+              <w:rPr>
+                <w:b/>
+                <w:bCs/>
+                <w:sz w:val="28"/>
+                <w:szCs w:val="28"/>
+                <w:u w:val="single"/>
+              </w:rPr>
+              <w:t>            "file_path": filename,  # Only filename</w:t>
+            </w:r>
+          </w:p>
+          <w:p>
+            <w:pPr>
+              <w:rPr>
+                <w:b/>
+                <w:bCs/>
+                <w:sz w:val="28"/>
+                <w:szCs w:val="28"/>
+                <w:u w:val="single"/>
+              </w:rPr>
+            </w:pPr>
+            <w:r>
+              <w:rPr>
+                <w:b/>
+                <w:bCs/>
+                <w:sz w:val="28"/>
+                <w:szCs w:val="28"/>
+                <w:u w:val="single"/>
+              </w:rPr>
+              <w:t>            "timestamp": timestamp</w:t>
+            </w:r>
+          </w:p>
+          <w:p>
+            <w:pPr>
+              <w:rPr>
+                <w:b/>
+                <w:bCs/>
+                <w:sz w:val="28"/>
+                <w:szCs w:val="28"/>
+                <w:u w:val="single"/>
+              </w:rPr>
+            </w:pPr>
+            <w:r>
+              <w:rPr>
+                <w:b/>
+                <w:bCs/>
+                <w:sz w:val="28"/>
+                <w:szCs w:val="28"/>
+                <w:u w:val="single"/>
+              </w:rPr>
+              <w:t>        }).sync()</w:t>
+            </w:r>
+          </w:p>
+          <w:p>
+            <w:pPr>
+              <w:rPr>
+                <w:b/>
+                <w:bCs/>
+                <w:sz w:val="28"/>
+                <w:szCs w:val="28"/>
+                <w:u w:val="single"/>
+              </w:rPr>
+            </w:pPr>
+            <w:r>
+              <w:rPr>
+                <w:b/>
+                <w:bCs/>
+                <w:sz w:val="28"/>
+                <w:szCs w:val="28"/>
+                <w:u w:val="single"/>
+              </w:rPr>
+              <w:t>        print("Metadata published to PubNub.")</w:t>
+            </w:r>
+          </w:p>
+          <w:p>
+            <w:pPr>
+              <w:rPr>
+                <w:b/>
+                <w:bCs/>
+                <w:sz w:val="28"/>
+                <w:szCs w:val="28"/>
+                <w:u w:val="single"/>
+              </w:rPr>
+            </w:pPr>
+            <w:r>
+              <w:rPr>
+                <w:b/>
+                <w:bCs/>
+                <w:sz w:val="28"/>
+                <w:szCs w:val="28"/>
+                <w:u w:val="single"/>
+              </w:rPr>
+              <w:t>    except Exception as e:</w:t>
+            </w:r>
+          </w:p>
+          <w:p>
+            <w:pPr>
+              <w:rPr>
+                <w:b/>
+                <w:bCs/>
+                <w:sz w:val="28"/>
+                <w:szCs w:val="28"/>
+                <w:u w:val="single"/>
+              </w:rPr>
+            </w:pPr>
+            <w:r>
+              <w:rPr>
+                <w:b/>
+                <w:bCs/>
+                <w:sz w:val="28"/>
+                <w:szCs w:val="28"/>
+                <w:u w:val="single"/>
+              </w:rPr>
+              <w:t>        print(f"Error sending metadata to PubNub: {e}")</w:t>
+            </w:r>
+          </w:p>
+          <w:p>
+            <w:pPr>
+              <w:rPr>
+                <w:b/>
+                <w:bCs/>
+                <w:sz w:val="28"/>
+                <w:szCs w:val="28"/>
+                <w:u w:val="single"/>
+              </w:rPr>
+            </w:pPr>
+          </w:p>
+          <w:p>
+            <w:pPr>
+              <w:rPr>
+                <w:b/>
+                <w:bCs/>
+                <w:sz w:val="28"/>
+                <w:szCs w:val="28"/>
+                <w:u w:val="single"/>
+              </w:rPr>
+            </w:pPr>
+            <w:r>
+              <w:rPr>
+                <w:b/>
+                <w:bCs/>
+                <w:sz w:val="28"/>
+                <w:szCs w:val="28"/>
+                <w:u w:val="single"/>
+              </w:rPr>
+              <w:t># Main Script</w:t>
+            </w:r>
+          </w:p>
+          <w:p>
+            <w:pPr>
+              <w:rPr>
+                <w:b/>
+                <w:bCs/>
+                <w:sz w:val="28"/>
+                <w:szCs w:val="28"/>
+                <w:u w:val="single"/>
+              </w:rPr>
+            </w:pPr>
+            <w:r>
+              <w:rPr>
+                <w:b/>
+                <w:bCs/>
+                <w:sz w:val="28"/>
+                <w:szCs w:val="28"/>
+                <w:u w:val="single"/>
+              </w:rPr>
+              <w:t>try:</w:t>
+            </w:r>
+          </w:p>
+          <w:p>
+            <w:pPr>
+              <w:rPr>
+                <w:b/>
+                <w:bCs/>
+                <w:sz w:val="28"/>
+                <w:szCs w:val="28"/>
+                <w:u w:val="single"/>
+              </w:rPr>
+            </w:pPr>
+            <w:r>
+              <w:rPr>
+                <w:b/>
+                <w:bCs/>
+                <w:sz w:val="28"/>
+                <w:szCs w:val="28"/>
+                <w:u w:val="single"/>
+              </w:rPr>
+              <w:t>    print("Starting motion detection script...")</w:t>
+            </w:r>
+          </w:p>
+          <w:p>
+            <w:pPr>
+              <w:rPr>
+                <w:b/>
+                <w:bCs/>
+                <w:sz w:val="28"/>
+                <w:szCs w:val="28"/>
+                <w:u w:val="single"/>
+              </w:rPr>
+            </w:pPr>
+            <w:r>
+              <w:rPr>
+                <w:b/>
+                <w:bCs/>
+                <w:sz w:val="28"/>
+                <w:szCs w:val="28"/>
+                <w:u w:val="single"/>
+              </w:rPr>
+              <w:t>    # Initialize Camera</w:t>
+            </w:r>
+          </w:p>
+          <w:p>
+            <w:pPr>
+              <w:rPr>
+                <w:b/>
+                <w:bCs/>
+                <w:sz w:val="28"/>
+                <w:szCs w:val="28"/>
+                <w:u w:val="single"/>
+              </w:rPr>
+            </w:pPr>
+            <w:r>
+              <w:rPr>
+                <w:b/>
+                <w:bCs/>
+                <w:sz w:val="28"/>
+                <w:szCs w:val="28"/>
+                <w:u w:val="single"/>
+              </w:rPr>
+              <w:t>    picam2 = Picamera2()</w:t>
+            </w:r>
+          </w:p>
+          <w:p>
+            <w:pPr>
+              <w:rPr>
+                <w:b/>
+                <w:bCs/>
+                <w:sz w:val="28"/>
+                <w:szCs w:val="28"/>
+                <w:u w:val="single"/>
+              </w:rPr>
+            </w:pPr>
+            <w:r>
+              <w:rPr>
+                <w:b/>
+                <w:bCs/>
+                <w:sz w:val="28"/>
+                <w:szCs w:val="28"/>
+                <w:u w:val="single"/>
+              </w:rPr>
+              <w:t>    video_config = picam2.create_video_configuration(main={"size": (640, 480)})</w:t>
+            </w:r>
+          </w:p>
+          <w:p>
+            <w:pPr>
+              <w:rPr>
+                <w:b/>
+                <w:bCs/>
+                <w:sz w:val="28"/>
+                <w:szCs w:val="28"/>
+                <w:u w:val="single"/>
+              </w:rPr>
+            </w:pPr>
+            <w:r>
+              <w:rPr>
+                <w:b/>
+                <w:bCs/>
+                <w:sz w:val="28"/>
+                <w:szCs w:val="28"/>
+                <w:u w:val="single"/>
+              </w:rPr>
+              <w:t>    picam2.configure(video_config)</w:t>
+            </w:r>
+          </w:p>
+          <w:p>
+            <w:pPr>
+              <w:rPr>
+                <w:b/>
+                <w:bCs/>
+                <w:sz w:val="28"/>
+                <w:szCs w:val="28"/>
+                <w:u w:val="single"/>
+              </w:rPr>
+            </w:pPr>
+          </w:p>
+          <w:p>
+            <w:pPr>
+              <w:rPr>
+                <w:b/>
+                <w:bCs/>
+                <w:sz w:val="28"/>
+                <w:szCs w:val="28"/>
+                <w:u w:val="single"/>
+              </w:rPr>
+            </w:pPr>
+            <w:r>
+              <w:rPr>
+                <w:b/>
+                <w:bCs/>
+                <w:sz w:val="28"/>
+                <w:szCs w:val="28"/>
+                <w:u w:val="single"/>
+              </w:rPr>
+              <w:t>    while True:</w:t>
+            </w:r>
+          </w:p>
+          <w:p>
+            <w:pPr>
+              <w:rPr>
+                <w:b/>
+                <w:bCs/>
+                <w:sz w:val="28"/>
+                <w:szCs w:val="28"/>
+                <w:u w:val="single"/>
+              </w:rPr>
+            </w:pPr>
+            <w:r>
+              <w:rPr>
+                <w:b/>
+                <w:bCs/>
+                <w:sz w:val="28"/>
+                <w:szCs w:val="28"/>
+                <w:u w:val="single"/>
+              </w:rPr>
+              <w:t>        # Generate file names</w:t>
+            </w:r>
+          </w:p>
+          <w:p>
+            <w:pPr>
+              <w:rPr>
+                <w:b/>
+                <w:bCs/>
+                <w:sz w:val="28"/>
+                <w:szCs w:val="28"/>
+                <w:u w:val="single"/>
+              </w:rPr>
+            </w:pPr>
+            <w:r>
+              <w:rPr>
+                <w:b/>
+                <w:bCs/>
+                <w:sz w:val="28"/>
+                <w:szCs w:val="28"/>
+                <w:u w:val="single"/>
+              </w:rPr>
+              <w:lastRenderedPageBreak/>
+              <w:t>        timestamp = time.strftime("%Y%m%d_%H%M%S")</w:t>
+            </w:r>
+          </w:p>
+          <w:p>
+            <w:pPr>
+              <w:rPr>
+                <w:b/>
+                <w:bCs/>
+                <w:sz w:val="28"/>
+                <w:szCs w:val="28"/>
+                <w:u w:val="single"/>
+              </w:rPr>
+            </w:pPr>
+            <w:r>
+              <w:rPr>
+                <w:b/>
+                <w:bCs/>
+                <w:sz w:val="28"/>
+                <w:szCs w:val="28"/>
+                <w:u w:val="single"/>
+              </w:rPr>
+              <w:t>        h264_file = os.path.join(LOCAL_PATH, f"motion_{timestamp}.h264")</w:t>
+            </w:r>
+          </w:p>
+          <w:p>
+            <w:pPr>
+              <w:rPr>
+                <w:b/>
+                <w:bCs/>
+                <w:sz w:val="28"/>
+                <w:szCs w:val="28"/>
+                <w:u w:val="single"/>
+              </w:rPr>
+            </w:pPr>
+            <w:r>
+              <w:rPr>
+                <w:b/>
+                <w:bCs/>
+                <w:sz w:val="28"/>
+                <w:szCs w:val="28"/>
+                <w:u w:val="single"/>
+              </w:rPr>
+              <w:t>        mp4_file = os.path.join(LOCAL_PATH, f"motion_{timestamp}.mp4")</w:t>
+            </w:r>
+          </w:p>
+          <w:p>
+            <w:pPr>
+              <w:rPr>
+                <w:b/>
+                <w:bCs/>
+                <w:sz w:val="28"/>
+                <w:szCs w:val="28"/>
+                <w:u w:val="single"/>
+              </w:rPr>
+            </w:pPr>
+          </w:p>
+          <w:p>
+            <w:pPr>
+              <w:rPr>
+                <w:b/>
+                <w:bCs/>
+                <w:sz w:val="28"/>
+                <w:szCs w:val="28"/>
+                <w:u w:val="single"/>
+              </w:rPr>
+            </w:pPr>
+            <w:r>
+              <w:rPr>
+                <w:b/>
+                <w:bCs/>
+                <w:sz w:val="28"/>
+                <w:szCs w:val="28"/>
+                <w:u w:val="single"/>
+              </w:rPr>
+              <w:t>        # Simulate motion detection</w:t>
+            </w:r>
+          </w:p>
+          <w:p>
+            <w:pPr>
+              <w:rPr>
+                <w:b/>
+                <w:bCs/>
+                <w:sz w:val="28"/>
+                <w:szCs w:val="28"/>
+                <w:u w:val="single"/>
+              </w:rPr>
+            </w:pPr>
+            <w:r>
+              <w:rPr>
+                <w:b/>
+                <w:bCs/>
+                <w:sz w:val="28"/>
+                <w:szCs w:val="28"/>
+                <w:u w:val="single"/>
+              </w:rPr>
+              <w:t>        print("Motion detected! Recording video...")</w:t>
+            </w:r>
+          </w:p>
+          <w:p>
+            <w:pPr>
+              <w:rPr>
+                <w:b/>
+                <w:bCs/>
+                <w:sz w:val="28"/>
+                <w:szCs w:val="28"/>
+                <w:u w:val="single"/>
+              </w:rPr>
+            </w:pPr>
+            <w:r>
+              <w:rPr>
+                <w:b/>
+                <w:bCs/>
+                <w:sz w:val="28"/>
+                <w:szCs w:val="28"/>
+                <w:u w:val="single"/>
+              </w:rPr>
+              <w:t>        encoder = H264Encoder(bitrate=1000000)</w:t>
+            </w:r>
+          </w:p>
+          <w:p>
+            <w:pPr>
+              <w:rPr>
+                <w:b/>
+                <w:bCs/>
+                <w:sz w:val="28"/>
+                <w:szCs w:val="28"/>
+                <w:u w:val="single"/>
+              </w:rPr>
+            </w:pPr>
+            <w:r>
+              <w:rPr>
+                <w:b/>
+                <w:bCs/>
+                <w:sz w:val="28"/>
+                <w:szCs w:val="28"/>
+                <w:u w:val="single"/>
+              </w:rPr>
+              <w:t>        output = FileOutput(h264_file)</w:t>
+            </w:r>
+          </w:p>
+          <w:p>
+            <w:pPr>
+              <w:rPr>
+                <w:b/>
+                <w:bCs/>
+                <w:sz w:val="28"/>
+                <w:szCs w:val="28"/>
+                <w:u w:val="single"/>
+              </w:rPr>
+            </w:pPr>
+          </w:p>
+          <w:p>
+            <w:pPr>
+              <w:rPr>
+                <w:b/>
+                <w:bCs/>
+                <w:sz w:val="28"/>
+                <w:szCs w:val="28"/>
+                <w:u w:val="single"/>
+              </w:rPr>
+            </w:pPr>
+            <w:r>
+              <w:rPr>
+                <w:b/>
+                <w:bCs/>
+                <w:sz w:val="28"/>
+                <w:szCs w:val="28"/>
+                <w:u w:val="single"/>
+              </w:rPr>
+              <w:t>        try:</w:t>
+            </w:r>
+          </w:p>
+          <w:p>
+            <w:pPr>
+              <w:rPr>
+                <w:b/>
+                <w:bCs/>
+                <w:sz w:val="28"/>
+                <w:szCs w:val="28"/>
+                <w:u w:val="single"/>
+              </w:rPr>
+            </w:pPr>
+            <w:r>
+              <w:rPr>
+                <w:b/>
+                <w:bCs/>
+                <w:sz w:val="28"/>
+                <w:szCs w:val="28"/>
+                <w:u w:val="single"/>
+              </w:rPr>
+              <w:t>            # Start Recording</w:t>
+            </w:r>
+          </w:p>
+          <w:p>
+            <w:pPr>
+              <w:rPr>
+                <w:b/>
+                <w:bCs/>
+                <w:sz w:val="28"/>
+                <w:szCs w:val="28"/>
+                <w:u w:val="single"/>
+              </w:rPr>
+            </w:pPr>
+            <w:r>
+              <w:rPr>
+                <w:b/>
+                <w:bCs/>
+                <w:sz w:val="28"/>
+                <w:szCs w:val="28"/>
+                <w:u w:val="single"/>
+              </w:rPr>
+              <w:t>            picam2.start_recording(encoder, output)</w:t>
+            </w:r>
+          </w:p>
+          <w:p>
+            <w:pPr>
+              <w:rPr>
+                <w:b/>
+                <w:bCs/>
+                <w:sz w:val="28"/>
+                <w:szCs w:val="28"/>
+                <w:u w:val="single"/>
+              </w:rPr>
+            </w:pPr>
+            <w:r>
+              <w:rPr>
+                <w:b/>
+                <w:bCs/>
+                <w:sz w:val="28"/>
+                <w:szCs w:val="28"/>
+                <w:u w:val="single"/>
+              </w:rPr>
+              <w:t>            time.sleep(5)  # Record for 5 seconds</w:t>
+            </w:r>
+          </w:p>
+          <w:p>
+            <w:pPr>
+              <w:rPr>
+                <w:b/>
+                <w:bCs/>
+                <w:sz w:val="28"/>
+                <w:szCs w:val="28"/>
+                <w:u w:val="single"/>
+              </w:rPr>
+            </w:pPr>
+            <w:r>
+              <w:rPr>
+                <w:b/>
+                <w:bCs/>
+                <w:sz w:val="28"/>
+                <w:szCs w:val="28"/>
+                <w:u w:val="single"/>
+              </w:rPr>
+              <w:t>            picam2.stop_recording()</w:t>
+            </w:r>
+          </w:p>
+          <w:p>
+            <w:pPr>
+              <w:rPr>
+                <w:b/>
+                <w:bCs/>
+                <w:sz w:val="28"/>
+                <w:szCs w:val="28"/>
+                <w:u w:val="single"/>
+              </w:rPr>
+            </w:pPr>
+            <w:r>
+              <w:rPr>
+                <w:b/>
+                <w:bCs/>
+                <w:sz w:val="28"/>
+                <w:szCs w:val="28"/>
+                <w:u w:val="single"/>
+              </w:rPr>
+              <w:t>            print(f"Recording saved: {h264_file}")</w:t>
+            </w:r>
+          </w:p>
+          <w:p>
+            <w:pPr>
+              <w:rPr>
+                <w:b/>
+                <w:bCs/>
+                <w:sz w:val="28"/>
+                <w:szCs w:val="28"/>
+                <w:u w:val="single"/>
+              </w:rPr>
+            </w:pPr>
+            <w:r>
+              <w:rPr>
+                <w:b/>
+                <w:bCs/>
+                <w:sz w:val="28"/>
+                <w:szCs w:val="28"/>
+                <w:u w:val="single"/>
+              </w:rPr>
+              <w:t>        except Exception as e:</w:t>
+            </w:r>
+          </w:p>
+          <w:p>
+            <w:pPr>
+              <w:rPr>
+                <w:b/>
+                <w:bCs/>
+                <w:sz w:val="28"/>
+                <w:szCs w:val="28"/>
+                <w:u w:val="single"/>
+              </w:rPr>
+            </w:pPr>
+            <w:r>
+              <w:rPr>
+                <w:b/>
+                <w:bCs/>
+                <w:sz w:val="28"/>
+                <w:szCs w:val="28"/>
+                <w:u w:val="single"/>
+              </w:rPr>
+              <w:t>            print(f"Error during recording: {e}")</w:t>
+            </w:r>
+          </w:p>
+          <w:p>
+            <w:pPr>
+              <w:rPr>
+                <w:b/>
+                <w:bCs/>
+                <w:sz w:val="28"/>
+                <w:szCs w:val="28"/>
+                <w:u w:val="single"/>
+              </w:rPr>
+            </w:pPr>
+            <w:r>
+              <w:rPr>
+                <w:b/>
+                <w:bCs/>
+                <w:sz w:val="28"/>
+                <w:szCs w:val="28"/>
+                <w:u w:val="single"/>
+              </w:rPr>
+              <w:t>            continue</w:t>
+            </w:r>
+          </w:p>
+          <w:p>
+            <w:pPr>
+              <w:rPr>
+                <w:b/>
+                <w:bCs/>
+                <w:sz w:val="28"/>
+                <w:szCs w:val="28"/>
+                <w:u w:val="single"/>
+              </w:rPr>
+            </w:pPr>
+          </w:p>
+          <w:p>
+            <w:pPr>
+              <w:rPr>
+                <w:b/>
+                <w:bCs/>
+                <w:sz w:val="28"/>
+                <w:szCs w:val="28"/>
+                <w:u w:val="single"/>
+              </w:rPr>
+            </w:pPr>
+            <w:r>
+              <w:rPr>
+                <w:b/>
+                <w:bCs/>
+                <w:sz w:val="28"/>
+                <w:szCs w:val="28"/>
+                <w:u w:val="single"/>
+              </w:rPr>
+              <w:t>        # Convert H.264 to MP4</w:t>
+            </w:r>
+          </w:p>
+          <w:p>
+            <w:pPr>
+              <w:rPr>
+                <w:b/>
+                <w:bCs/>
+                <w:sz w:val="28"/>
+                <w:szCs w:val="28"/>
+                <w:u w:val="single"/>
+              </w:rPr>
+            </w:pPr>
+            <w:r>
+              <w:rPr>
+                <w:b/>
+                <w:bCs/>
+                <w:sz w:val="28"/>
+                <w:szCs w:val="28"/>
+                <w:u w:val="single"/>
+              </w:rPr>
+              <w:t>        print("Converting video to MP4 format...")</w:t>
+            </w:r>
+          </w:p>
+          <w:p>
+            <w:pPr>
+              <w:rPr>
+                <w:b/>
+                <w:bCs/>
+                <w:sz w:val="28"/>
+                <w:szCs w:val="28"/>
+                <w:u w:val="single"/>
+              </w:rPr>
+            </w:pPr>
+            <w:r>
+              <w:rPr>
+                <w:b/>
+                <w:bCs/>
+                <w:sz w:val="28"/>
+                <w:szCs w:val="28"/>
+                <w:u w:val="single"/>
+              </w:rPr>
+              <w:t>        try:</w:t>
+            </w:r>
+          </w:p>
+          <w:p>
+            <w:pPr>
+              <w:rPr>
+                <w:b/>
+                <w:bCs/>
+                <w:sz w:val="28"/>
+                <w:szCs w:val="28"/>
+                <w:u w:val="single"/>
+              </w:rPr>
+            </w:pPr>
+            <w:r>
+              <w:rPr>
+                <w:b/>
+                <w:bCs/>
+                <w:sz w:val="28"/>
+                <w:szCs w:val="28"/>
+                <w:u w:val="single"/>
+              </w:rPr>
+              <w:t>            subprocess.run([</w:t>
+            </w:r>
+          </w:p>
+          <w:p>
+            <w:pPr>
+              <w:rPr>
+                <w:b/>
+                <w:bCs/>
+                <w:sz w:val="28"/>
+                <w:szCs w:val="28"/>
+                <w:u w:val="single"/>
+              </w:rPr>
+            </w:pPr>
+            <w:r>
+              <w:rPr>
+                <w:b/>
+                <w:bCs/>
+                <w:sz w:val="28"/>
+                <w:szCs w:val="28"/>
+                <w:u w:val="single"/>
+              </w:rPr>
+              <w:t>                "ffmpeg", "-i", h264_file, "-c:v", "copy", mp4_file</w:t>
+            </w:r>
+          </w:p>
+          <w:p>
+            <w:pPr>
+              <w:rPr>
+                <w:b/>
+                <w:bCs/>
+                <w:sz w:val="28"/>
+                <w:szCs w:val="28"/>
+                <w:u w:val="single"/>
+              </w:rPr>
+            </w:pPr>
+            <w:r>
+              <w:rPr>
+                <w:b/>
+                <w:bCs/>
+                <w:sz w:val="28"/>
+                <w:szCs w:val="28"/>
+                <w:u w:val="single"/>
+              </w:rPr>
+              <w:t>            ], check=True)</w:t>
+            </w:r>
+          </w:p>
+          <w:p>
+            <w:pPr>
+              <w:rPr>
+                <w:b/>
+                <w:bCs/>
+                <w:sz w:val="28"/>
+                <w:szCs w:val="28"/>
+                <w:u w:val="single"/>
+              </w:rPr>
+            </w:pPr>
+            <w:r>
+              <w:rPr>
+                <w:b/>
+                <w:bCs/>
+                <w:sz w:val="28"/>
+                <w:szCs w:val="28"/>
+                <w:u w:val="single"/>
+              </w:rPr>
+              <w:t>            os.remove(h264_file)  # Delete the H.264 file</w:t>
+            </w:r>
+          </w:p>
+          <w:p>
+            <w:pPr>
+              <w:rPr>
+                <w:b/>
+                <w:bCs/>
+                <w:sz w:val="28"/>
+                <w:szCs w:val="28"/>
+                <w:u w:val="single"/>
+              </w:rPr>
+            </w:pPr>
+            <w:r>
+              <w:rPr>
+                <w:b/>
+                <w:bCs/>
+                <w:sz w:val="28"/>
+                <w:szCs w:val="28"/>
+                <w:u w:val="single"/>
+              </w:rPr>
+              <w:t>            print(f"Conversion complete: {mp4_file}")</w:t>
+            </w:r>
+          </w:p>
+          <w:p>
+            <w:pPr>
+              <w:rPr>
+                <w:b/>
+                <w:bCs/>
+                <w:sz w:val="28"/>
+                <w:szCs w:val="28"/>
+                <w:u w:val="single"/>
+              </w:rPr>
+            </w:pPr>
+            <w:r>
+              <w:rPr>
+                <w:b/>
+                <w:bCs/>
+                <w:sz w:val="28"/>
+                <w:szCs w:val="28"/>
+                <w:u w:val="single"/>
+              </w:rPr>
+              <w:t>        except subprocess.CalledProcessError as e:</w:t>
+            </w:r>
+          </w:p>
+          <w:p>
+            <w:pPr>
+              <w:rPr>
+                <w:b/>
+                <w:bCs/>
+                <w:sz w:val="28"/>
+                <w:szCs w:val="28"/>
+                <w:u w:val="single"/>
+              </w:rPr>
+            </w:pPr>
+            <w:r>
+              <w:rPr>
+                <w:b/>
+                <w:bCs/>
+                <w:sz w:val="28"/>
+                <w:szCs w:val="28"/>
+                <w:u w:val="single"/>
+              </w:rPr>
+              <w:t>            print(f"FFmpeg conversion failed: {e}")</w:t>
+            </w:r>
+          </w:p>
+          <w:p>
+            <w:pPr>
+              <w:rPr>
+                <w:b/>
+                <w:bCs/>
+                <w:sz w:val="28"/>
+                <w:szCs w:val="28"/>
+                <w:u w:val="single"/>
+              </w:rPr>
+            </w:pPr>
+            <w:r>
+              <w:rPr>
+                <w:b/>
+                <w:bCs/>
+                <w:sz w:val="28"/>
+                <w:szCs w:val="28"/>
+                <w:u w:val="single"/>
+              </w:rPr>
+              <w:t>            continue</w:t>
+            </w:r>
+          </w:p>
+          <w:p>
+            <w:pPr>
+              <w:rPr>
+                <w:b/>
+                <w:bCs/>
+                <w:sz w:val="28"/>
+                <w:szCs w:val="28"/>
+                <w:u w:val="single"/>
+              </w:rPr>
+            </w:pPr>
+          </w:p>
+          <w:p>
+            <w:pPr>
+              <w:rPr>
+                <w:b/>
+                <w:bCs/>
+                <w:sz w:val="28"/>
+                <w:szCs w:val="28"/>
+                <w:u w:val="single"/>
+              </w:rPr>
+            </w:pPr>
+            <w:r>
+              <w:rPr>
+                <w:b/>
+                <w:bCs/>
+                <w:sz w:val="28"/>
+                <w:szCs w:val="28"/>
+                <w:u w:val="single"/>
+              </w:rPr>
+              <w:t>        # Transfer File to Server</w:t>
+            </w:r>
+          </w:p>
+          <w:p>
+            <w:pPr>
+              <w:rPr>
+                <w:b/>
+                <w:bCs/>
+                <w:sz w:val="28"/>
+                <w:szCs w:val="28"/>
+                <w:u w:val="single"/>
+              </w:rPr>
+            </w:pPr>
+            <w:r>
+              <w:rPr>
+                <w:b/>
+                <w:bCs/>
+                <w:sz w:val="28"/>
+                <w:szCs w:val="28"/>
+                <w:u w:val="single"/>
+              </w:rPr>
+              <w:t>        if transfer_file(mp4_file):</w:t>
+            </w:r>
+          </w:p>
+          <w:p>
+            <w:pPr>
+              <w:rPr>
+                <w:b/>
+                <w:bCs/>
+                <w:sz w:val="28"/>
+                <w:szCs w:val="28"/>
+                <w:u w:val="single"/>
+              </w:rPr>
+            </w:pPr>
+            <w:r>
+              <w:rPr>
+                <w:b/>
+                <w:bCs/>
+                <w:sz w:val="28"/>
+                <w:szCs w:val="28"/>
+                <w:u w:val="single"/>
+              </w:rPr>
+              <w:t>            # Publish Metadata to PubNub after successful transfer</w:t>
+            </w:r>
+          </w:p>
+          <w:p>
+            <w:pPr>
+              <w:rPr>
+                <w:b/>
+                <w:bCs/>
+                <w:sz w:val="28"/>
+                <w:szCs w:val="28"/>
+                <w:u w:val="single"/>
+              </w:rPr>
+            </w:pPr>
+            <w:r>
+              <w:rPr>
+                <w:b/>
+                <w:bCs/>
+                <w:sz w:val="28"/>
+                <w:szCs w:val="28"/>
+                <w:u w:val="single"/>
+              </w:rPr>
+              <w:t>            filename = os.path.basename(mp4_file)  # Only send the filename</w:t>
+            </w:r>
+          </w:p>
+          <w:p>
+            <w:pPr>
+              <w:rPr>
+                <w:b/>
+                <w:bCs/>
+                <w:sz w:val="28"/>
+                <w:szCs w:val="28"/>
+                <w:u w:val="single"/>
+              </w:rPr>
+            </w:pPr>
+            <w:r>
+              <w:rPr>
+                <w:b/>
+                <w:bCs/>
+                <w:sz w:val="28"/>
+                <w:szCs w:val="28"/>
+                <w:u w:val="single"/>
+              </w:rPr>
+              <w:t>            publish_metadata(filename, time.strftime("%Y-%m-%d %H:%M:%S"))</w:t>
+            </w:r>
+          </w:p>
+          <w:p>
+            <w:pPr>
+              <w:rPr>
+                <w:b/>
+                <w:bCs/>
+                <w:sz w:val="28"/>
+                <w:szCs w:val="28"/>
+                <w:u w:val="single"/>
+              </w:rPr>
+            </w:pPr>
+          </w:p>
+          <w:p>
+            <w:pPr>
+              <w:rPr>
+                <w:b/>
+                <w:bCs/>
+                <w:sz w:val="28"/>
+                <w:szCs w:val="28"/>
+                <w:u w:val="single"/>
+              </w:rPr>
+            </w:pPr>
+            <w:r>
+              <w:rPr>
+                <w:b/>
+                <w:bCs/>
+                <w:sz w:val="28"/>
+                <w:szCs w:val="28"/>
+                <w:u w:val="single"/>
+              </w:rPr>
+              <w:t>            # Clean up local MP4 file</w:t>
+            </w:r>
+          </w:p>
+          <w:p>
+            <w:pPr>
+              <w:rPr>
+                <w:b/>
+                <w:bCs/>
+                <w:sz w:val="28"/>
+                <w:szCs w:val="28"/>
+                <w:u w:val="single"/>
+              </w:rPr>
+            </w:pPr>
+            <w:r>
+              <w:rPr>
+                <w:b/>
+                <w:bCs/>
+                <w:sz w:val="28"/>
+                <w:szCs w:val="28"/>
+                <w:u w:val="single"/>
+              </w:rPr>
+              <w:t>            os.remove(mp4_file)</w:t>
+            </w:r>
+          </w:p>
+          <w:p>
+            <w:pPr>
+              <w:rPr>
+                <w:b/>
+                <w:bCs/>
+                <w:sz w:val="28"/>
+                <w:szCs w:val="28"/>
+                <w:u w:val="single"/>
+              </w:rPr>
+            </w:pPr>
+            <w:r>
+              <w:rPr>
+                <w:b/>
+                <w:bCs/>
+                <w:sz w:val="28"/>
+                <w:szCs w:val="28"/>
+                <w:u w:val="single"/>
+              </w:rPr>
+              <w:t>            print("Local MP4 file deleted after successful transfer.")</w:t>
+            </w:r>
+          </w:p>
+          <w:p>
+            <w:pPr>
+              <w:rPr>
+                <w:b/>
+                <w:bCs/>
+                <w:sz w:val="28"/>
+                <w:szCs w:val="28"/>
+                <w:u w:val="single"/>
+              </w:rPr>
+            </w:pPr>
+            <w:r>
+              <w:rPr>
+                <w:b/>
+                <w:bCs/>
+                <w:sz w:val="28"/>
+                <w:szCs w:val="28"/>
+                <w:u w:val="single"/>
+              </w:rPr>
+              <w:t>        else:</w:t>
+            </w:r>
+          </w:p>
+          <w:p>
+            <w:pPr>
+              <w:rPr>
+                <w:b/>
+                <w:bCs/>
+                <w:sz w:val="28"/>
+                <w:szCs w:val="28"/>
+                <w:u w:val="single"/>
+              </w:rPr>
+            </w:pPr>
+            <w:r>
+              <w:rPr>
+                <w:b/>
+                <w:bCs/>
+                <w:sz w:val="28"/>
+                <w:szCs w:val="28"/>
+                <w:u w:val="single"/>
+              </w:rPr>
+              <w:t>            print("File transfer failed. Skipping metadata publishing.")</w:t>
+            </w:r>
+          </w:p>
+          <w:p>
+            <w:pPr>
+              <w:rPr>
+                <w:b/>
+                <w:bCs/>
+                <w:sz w:val="28"/>
+                <w:szCs w:val="28"/>
+                <w:u w:val="single"/>
+              </w:rPr>
+            </w:pPr>
+          </w:p>
+          <w:p>
+            <w:pPr>
+              <w:rPr>
+                <w:b/>
+                <w:bCs/>
+                <w:sz w:val="28"/>
+                <w:szCs w:val="28"/>
+                <w:u w:val="single"/>
+              </w:rPr>
+            </w:pPr>
+            <w:r>
+              <w:rPr>
+                <w:b/>
+                <w:bCs/>
+                <w:sz w:val="28"/>
+                <w:szCs w:val="28"/>
+                <w:u w:val="single"/>
+              </w:rPr>
+              <w:t>        # Delay before checking for motion again</w:t>
+            </w:r>
+          </w:p>
+          <w:p>
+            <w:pPr>
+              <w:rPr>
+                <w:b/>
+                <w:bCs/>
+                <w:sz w:val="28"/>
+                <w:szCs w:val="28"/>
+                <w:u w:val="single"/>
+              </w:rPr>
+            </w:pPr>
+            <w:r>
+              <w:rPr>
+                <w:b/>
+                <w:bCs/>
+                <w:sz w:val="28"/>
+                <w:szCs w:val="28"/>
+                <w:u w:val="single"/>
+              </w:rPr>
+              <w:t>        time.sleep(10)</w:t>
+            </w:r>
+          </w:p>
+          <w:p>
+            <w:pPr>
+              <w:rPr>
+                <w:b/>
+                <w:bCs/>
+                <w:sz w:val="28"/>
+                <w:szCs w:val="28"/>
+                <w:u w:val="single"/>
+              </w:rPr>
+            </w:pPr>
+          </w:p>
+          <w:p>
+            <w:pPr>
+              <w:rPr>
+                <w:b/>
+                <w:bCs/>
+                <w:sz w:val="28"/>
+                <w:szCs w:val="28"/>
+                <w:u w:val="single"/>
+              </w:rPr>
+            </w:pPr>
+            <w:r>
+              <w:rPr>
+                <w:b/>
+                <w:bCs/>
+                <w:sz w:val="28"/>
+                <w:szCs w:val="28"/>
+                <w:u w:val="single"/>
+              </w:rPr>
+              <w:t>except KeyboardInterrupt:</w:t>
+            </w:r>
+          </w:p>
+          <w:p>
+            <w:pPr>
+              <w:rPr>
+                <w:b/>
+                <w:bCs/>
+                <w:sz w:val="28"/>
+                <w:szCs w:val="28"/>
+                <w:u w:val="single"/>
+              </w:rPr>
+            </w:pPr>
+            <w:r>
+              <w:rPr>
+                <w:b/>
+                <w:bCs/>
+                <w:sz w:val="28"/>
+                <w:szCs w:val="28"/>
+                <w:u w:val="single"/>
+              </w:rPr>
+              <w:t>    print("Script interrupted. Exiting...")</w:t>
+            </w:r>
+          </w:p>
+          <w:p>
+            <w:pPr>
+              <w:rPr>
+                <w:b/>
+                <w:bCs/>
+                <w:sz w:val="28"/>
+                <w:szCs w:val="28"/>
+                <w:u w:val="single"/>
+              </w:rPr>
+            </w:pPr>
+            <w:r>
+              <w:rPr>
+                <w:b/>
+                <w:bCs/>
+                <w:sz w:val="28"/>
+                <w:szCs w:val="28"/>
+                <w:u w:val="single"/>
+              </w:rPr>
+              <w:t>finally:</w:t>
+            </w:r>
+          </w:p>
+          <w:p>
+            <w:pPr>
+              <w:rPr>
+                <w:b/>
+                <w:bCs/>
+                <w:sz w:val="28"/>
+                <w:szCs w:val="28"/>
+                <w:u w:val="single"/>
+              </w:rPr>
+            </w:pPr>
+            <w:r>
+              <w:rPr>
+                <w:b/>
+                <w:bCs/>
+                <w:sz w:val="28"/>
+                <w:szCs w:val="28"/>
+                <w:u w:val="single"/>
+              </w:rPr>
+              <w:t>    picam2.close()</w:t>
+            </w:r>
+          </w:p>
+          <w:p>
+            <w:pPr>
+              <w:rPr>
+                <w:b/>
+                <w:bCs/>
+                <w:sz w:val="28"/>
+                <w:szCs w:val="28"/>
+                <w:u w:val="single"/>
+              </w:rPr>
+            </w:pPr>
+            <w:r>
+              <w:rPr>
+                <w:b/>
+                <w:bCs/>
+                <w:sz w:val="28"/>
+                <w:szCs w:val="28"/>
+                <w:u w:val="single"/>
+              </w:rPr>
+              <w:t>    print("Camera closed.")</w:t>
+            </w:r>
+          </w:p>
+          <w:p>
+            <w:pPr>
+              <w:rPr>
+                <w:b/>
+                <w:bCs/>
+                <w:sz w:val="28"/>
+                <w:szCs w:val="28"/>
+                <w:u w:val="single"/>
+              </w:rPr>
+            </w:pPr>
+          </w:p>
+          <w:p>
+            <w:pPr>
+              <w:rPr>
+                <w:sz w:val="28"/>
+                <w:szCs w:val="28"/>
+                <w:u w:val="single"/>
+                <w:lang w:val="en-US"/>
+              </w:rPr>
+            </w:pPr>
+          </w:p>
+        </w:tc>
+      </w:tr>
+    </w:tbl>
+    <w:p>
+      <w:pPr>
+        <w:rPr>
+          <w:sz w:val="28"/>
+          <w:szCs w:val="28"/>
+          <w:u w:val="single"/>
+          <w:lang w:val="en-US"/>
+        </w:rPr>
+      </w:pPr>
+      <w:r>
+        <w:rPr>
+          <w:sz w:val="28"/>
+          <w:szCs w:val="28"/>
+          <w:u w:val="single"/>
+          <w:lang w:val="en-US"/>
+        </w:rPr>
+        <w:lastRenderedPageBreak/>
+        <w:t>The code above will do the simple motion detection, once the motion is detected, it will record the video, save the video as the mp4, transfer the video to the website server, and then afterwards will be viewable on the website.</w:t>
+      </w:r>
+    </w:p>
+    <w:p>
+      <w:pPr>
+        <w:rPr>
+          <w:sz w:val="28"/>
+          <w:szCs w:val="28"/>
+          <w:u w:val="single"/>
+          <w:lang w:val="en-US"/>
+        </w:rPr>
+      </w:pPr>
+      <w:r>
+        <w:rPr>
+          <w:sz w:val="28"/>
+          <w:szCs w:val="28"/>
+          <w:u w:val="single"/>
+          <w:lang w:val="en-US"/>
+        </w:rPr>
+        <w:t>To run the HomeGuard app:</w:t>
+      </w:r>
+    </w:p>
+    <w:tbl>
+      <w:tblPr>
+        <w:tblStyle w:val="TableGrid"/>
+        <w:tblW w:w="0" w:type="auto"/>
+        <w:tblLook w:val="04A0" w:firstRow="1" w:lastRow="0" w:firstColumn="1" w:lastColumn="0" w:noHBand="0" w:noVBand="1"/>
+      </w:tblPr>
+      <w:tblGrid>
+        <w:gridCol w:w="9016"/>
+      </w:tblGrid>
+      <w:tr>
+        <w:tc>
+          <w:tcPr>
+            <w:tcW w:w="9016" w:type="dxa"/>
+          </w:tcPr>
+          <w:p>
+            <w:pPr>
+              <w:rPr>
+                <w:sz w:val="28"/>
+                <w:szCs w:val="28"/>
+                <w:u w:val="single"/>
+                <w:lang w:val="en-US"/>
+              </w:rPr>
+            </w:pPr>
+            <w:r>
+              <w:rPr>
+                <w:b/>
+                <w:bCs/>
+                <w:sz w:val="28"/>
+                <w:szCs w:val="28"/>
+                <w:lang w:val="en-US"/>
+              </w:rPr>
+              <w:t xml:space="preserve">sudo </w:t>
+            </w:r>
+            <w:r>
+              <w:rPr>
+                <w:b/>
+                <w:bCs/>
+                <w:sz w:val="28"/>
+                <w:szCs w:val="28"/>
+                <w:lang w:val="en-US"/>
+              </w:rPr>
+              <w:t>HomeGuard_App</w:t>
+            </w:r>
+            <w:r>
+              <w:rPr>
+                <w:b/>
+                <w:bCs/>
+                <w:sz w:val="28"/>
+                <w:szCs w:val="28"/>
+                <w:lang w:val="en-US"/>
+              </w:rPr>
+              <w:t>.py</w:t>
+            </w:r>
+          </w:p>
+        </w:tc>
+      </w:tr>
+    </w:tbl>
+    <w:p>
+      <w:pPr>
+        <w:rPr>
+          <w:sz w:val="28"/>
+          <w:szCs w:val="28"/>
+          <w:u w:val="single"/>
+          <w:lang w:val="en-US"/>
+        </w:rPr>
+      </w:pPr>
+    </w:p>
+    <w:p>
+      <w:pPr>
+        <w:rPr>
+          <w:b/>
+          <w:bCs/>
+          <w:sz w:val="32"/>
+          <w:szCs w:val="32"/>
           <w:lang w:val="en-US"/>
         </w:rPr>
       </w:pPr>
@@ -6598,7 +9309,6 @@
   <w:style w:type="character" w:default="1" w:styleId="DefaultParagraphFont">
     <w:name w:val="Default Paragraph Font"/>
     <w:uiPriority w:val="1"/>
-    <w:semiHidden/>
     <w:unhideWhenUsed/>
   </w:style>
   <w:style w:type="table" w:default="1" w:styleId="TableNormal">

</xml_diff>